<commit_message>
More mockup and update to planning document
</commit_message>
<xml_diff>
--- a/docs/tietokantasovellus_suunnittelu.docx
+++ b/docs/tietokantasovellus_suunnittelu.docx
@@ -83,15 +83,7 @@
           <w:i w:val="0"/>
           <w:lang w:val="fi-FI"/>
         </w:rPr>
-        <w:t xml:space="preserve"> </w:t>
-      </w:r>
-      <w:proofErr w:type="spellStart"/>
-      <w:r>
-        <w:rPr>
-          <w:i w:val="0"/>
-          <w:lang w:val="fi-FI"/>
-        </w:rPr>
-        <w:t>Työlle</w:t>
+        <w:t xml:space="preserve"> Työlle</w:t>
       </w:r>
       <w:r>
         <w:rPr>
@@ -100,7 +92,6 @@
         </w:rPr>
         <w:t>Tekijä</w:t>
       </w:r>
-      <w:proofErr w:type="spellEnd"/>
     </w:p>
     <w:p>
       <w:pPr>
@@ -331,7 +322,7 @@
               <w:rPr>
                 <w:lang w:val="fi-FI"/>
               </w:rPr>
-              <w:t>0.2</w:t>
+              <w:t>0.3</w:t>
             </w:r>
           </w:p>
         </w:tc>
@@ -349,7 +340,13 @@
               <w:rPr>
                 <w:lang w:val="fi-FI"/>
               </w:rPr>
-              <w:t>6.9.2012</w:t>
+              <w:t>10</w:t>
+            </w:r>
+            <w:r>
+              <w:rPr>
+                <w:lang w:val="fi-FI"/>
+              </w:rPr>
+              <w:t>.9.2012</w:t>
             </w:r>
           </w:p>
         </w:tc>
@@ -401,11 +398,9 @@
           <w:pPr>
             <w:pStyle w:val="TOCHeading"/>
           </w:pPr>
-          <w:proofErr w:type="spellStart"/>
           <w:r>
             <w:t>Sisällysluettelo</w:t>
           </w:r>
-          <w:proofErr w:type="spellEnd"/>
         </w:p>
         <w:p>
           <w:pPr>
@@ -427,7 +422,7 @@
           <w:r>
             <w:fldChar w:fldCharType="separate"/>
           </w:r>
-          <w:hyperlink w:anchor="_Toc334717203" w:history="1">
+          <w:hyperlink w:anchor="_Toc335048728" w:history="1">
             <w:r>
               <w:rPr>
                 <w:rStyle w:val="Hyperlink"/>
@@ -469,7 +464,7 @@
                 <w:noProof/>
                 <w:webHidden/>
               </w:rPr>
-              <w:instrText xml:space="preserve"> PAGEREF _Toc334717203 \h </w:instrText>
+              <w:instrText xml:space="preserve"> PAGEREF _Toc335048728 \h </w:instrText>
             </w:r>
             <w:r>
               <w:rPr>
@@ -510,7 +505,7 @@
               <w:noProof/>
             </w:rPr>
           </w:pPr>
-          <w:hyperlink w:anchor="_Toc334717204" w:history="1">
+          <w:hyperlink w:anchor="_Toc335048729" w:history="1">
             <w:r>
               <w:rPr>
                 <w:rStyle w:val="Hyperlink"/>
@@ -538,7 +533,7 @@
                 <w:noProof/>
                 <w:webHidden/>
               </w:rPr>
-              <w:instrText xml:space="preserve"> PAGEREF _Toc334717204 \h </w:instrText>
+              <w:instrText xml:space="preserve"> PAGEREF _Toc335048729 \h </w:instrText>
             </w:r>
             <w:r>
               <w:rPr>
@@ -580,7 +575,7 @@
               <w:noProof/>
             </w:rPr>
           </w:pPr>
-          <w:hyperlink w:anchor="_Toc334717205" w:history="1">
+          <w:hyperlink w:anchor="_Toc335048730" w:history="1">
             <w:r>
               <w:rPr>
                 <w:rStyle w:val="Hyperlink"/>
@@ -622,7 +617,7 @@
                 <w:noProof/>
                 <w:webHidden/>
               </w:rPr>
-              <w:instrText xml:space="preserve"> PAGEREF _Toc334717205 \h </w:instrText>
+              <w:instrText xml:space="preserve"> PAGEREF _Toc335048730 \h </w:instrText>
             </w:r>
             <w:r>
               <w:rPr>
@@ -664,7 +659,7 @@
               <w:noProof/>
             </w:rPr>
           </w:pPr>
-          <w:hyperlink w:anchor="_Toc334717206" w:history="1">
+          <w:hyperlink w:anchor="_Toc335048731" w:history="1">
             <w:r>
               <w:rPr>
                 <w:rStyle w:val="Hyperlink"/>
@@ -706,7 +701,7 @@
                 <w:noProof/>
                 <w:webHidden/>
               </w:rPr>
-              <w:instrText xml:space="preserve"> PAGEREF _Toc334717206 \h </w:instrText>
+              <w:instrText xml:space="preserve"> PAGEREF _Toc335048731 \h </w:instrText>
             </w:r>
             <w:r>
               <w:rPr>
@@ -748,7 +743,7 @@
               <w:noProof/>
             </w:rPr>
           </w:pPr>
-          <w:hyperlink w:anchor="_Toc334717207" w:history="1">
+          <w:hyperlink w:anchor="_Toc335048732" w:history="1">
             <w:r>
               <w:rPr>
                 <w:rStyle w:val="Hyperlink"/>
@@ -790,7 +785,7 @@
                 <w:noProof/>
                 <w:webHidden/>
               </w:rPr>
-              <w:instrText xml:space="preserve"> PAGEREF _Toc334717207 \h </w:instrText>
+              <w:instrText xml:space="preserve"> PAGEREF _Toc335048732 \h </w:instrText>
             </w:r>
             <w:r>
               <w:rPr>
@@ -810,7 +805,7 @@
                 <w:noProof/>
                 <w:webHidden/>
               </w:rPr>
-              <w:t>4</w:t>
+              <w:t>3</w:t>
             </w:r>
             <w:r>
               <w:rPr>
@@ -832,7 +827,7 @@
               <w:noProof/>
             </w:rPr>
           </w:pPr>
-          <w:hyperlink w:anchor="_Toc334717208" w:history="1">
+          <w:hyperlink w:anchor="_Toc335048733" w:history="1">
             <w:r>
               <w:rPr>
                 <w:rStyle w:val="Hyperlink"/>
@@ -874,7 +869,7 @@
                 <w:noProof/>
                 <w:webHidden/>
               </w:rPr>
-              <w:instrText xml:space="preserve"> PAGEREF _Toc334717208 \h </w:instrText>
+              <w:instrText xml:space="preserve"> PAGEREF _Toc335048733 \h </w:instrText>
             </w:r>
             <w:r>
               <w:rPr>
@@ -915,7 +910,7 @@
               <w:noProof/>
             </w:rPr>
           </w:pPr>
-          <w:hyperlink w:anchor="_Toc334717209" w:history="1">
+          <w:hyperlink w:anchor="_Toc335048734" w:history="1">
             <w:r>
               <w:rPr>
                 <w:rStyle w:val="Hyperlink"/>
@@ -950,7 +945,7 @@
                 <w:noProof/>
                 <w:webHidden/>
               </w:rPr>
-              <w:instrText xml:space="preserve"> PAGEREF _Toc334717209 \h </w:instrText>
+              <w:instrText xml:space="preserve"> PAGEREF _Toc335048734 \h </w:instrText>
             </w:r>
             <w:r>
               <w:rPr>
@@ -991,7 +986,7 @@
               <w:noProof/>
             </w:rPr>
           </w:pPr>
-          <w:hyperlink w:anchor="_Toc334717210" w:history="1">
+          <w:hyperlink w:anchor="_Toc335048735" w:history="1">
             <w:r>
               <w:rPr>
                 <w:rStyle w:val="Hyperlink"/>
@@ -1018,7 +1013,7 @@
                 <w:noProof/>
                 <w:webHidden/>
               </w:rPr>
-              <w:instrText xml:space="preserve"> PAGEREF _Toc334717210 \h </w:instrText>
+              <w:instrText xml:space="preserve"> PAGEREF _Toc335048735 \h </w:instrText>
             </w:r>
             <w:r>
               <w:rPr>
@@ -1060,7 +1055,7 @@
               <w:noProof/>
             </w:rPr>
           </w:pPr>
-          <w:hyperlink w:anchor="_Toc334717211" w:history="1">
+          <w:hyperlink w:anchor="_Toc335048736" w:history="1">
             <w:r>
               <w:rPr>
                 <w:rStyle w:val="Hyperlink"/>
@@ -1102,7 +1097,7 @@
                 <w:noProof/>
                 <w:webHidden/>
               </w:rPr>
-              <w:instrText xml:space="preserve"> PAGEREF _Toc334717211 \h </w:instrText>
+              <w:instrText xml:space="preserve"> PAGEREF _Toc335048736 \h </w:instrText>
             </w:r>
             <w:r>
               <w:rPr>
@@ -1144,7 +1139,7 @@
               <w:noProof/>
             </w:rPr>
           </w:pPr>
-          <w:hyperlink w:anchor="_Toc334717212" w:history="1">
+          <w:hyperlink w:anchor="_Toc335048737" w:history="1">
             <w:r>
               <w:rPr>
                 <w:rStyle w:val="Hyperlink"/>
@@ -1186,7 +1181,7 @@
                 <w:noProof/>
                 <w:webHidden/>
               </w:rPr>
-              <w:instrText xml:space="preserve"> PAGEREF _Toc334717212 \h </w:instrText>
+              <w:instrText xml:space="preserve"> PAGEREF _Toc335048737 \h </w:instrText>
             </w:r>
             <w:r>
               <w:rPr>
@@ -1227,7 +1222,7 @@
               <w:noProof/>
             </w:rPr>
           </w:pPr>
-          <w:hyperlink w:anchor="_Toc334717213" w:history="1">
+          <w:hyperlink w:anchor="_Toc335048738" w:history="1">
             <w:r>
               <w:rPr>
                 <w:rStyle w:val="Hyperlink"/>
@@ -1255,7 +1250,7 @@
                 <w:noProof/>
                 <w:webHidden/>
               </w:rPr>
-              <w:instrText xml:space="preserve"> PAGEREF _Toc334717213 \h </w:instrText>
+              <w:instrText xml:space="preserve"> PAGEREF _Toc335048738 \h </w:instrText>
             </w:r>
             <w:r>
               <w:rPr>
@@ -1296,11 +1291,12 @@
               <w:noProof/>
             </w:rPr>
           </w:pPr>
-          <w:hyperlink w:anchor="_Toc334717214" w:history="1">
+          <w:hyperlink w:anchor="_Toc335048739" w:history="1">
             <w:r>
               <w:rPr>
                 <w:rStyle w:val="Hyperlink"/>
                 <w:noProof/>
+                <w:lang w:val="fi-FI"/>
               </w:rPr>
               <w:t>Käyttäjä – User</w:t>
             </w:r>
@@ -1323,7 +1319,7 @@
                 <w:noProof/>
                 <w:webHidden/>
               </w:rPr>
-              <w:instrText xml:space="preserve"> PAGEREF _Toc334717214 \h </w:instrText>
+              <w:instrText xml:space="preserve"> PAGEREF _Toc335048739 \h </w:instrText>
             </w:r>
             <w:r>
               <w:rPr>
@@ -1364,7 +1360,7 @@
               <w:noProof/>
             </w:rPr>
           </w:pPr>
-          <w:hyperlink w:anchor="_Toc334717215" w:history="1">
+          <w:hyperlink w:anchor="_Toc335048740" w:history="1">
             <w:r>
               <w:rPr>
                 <w:rStyle w:val="Hyperlink"/>
@@ -1392,7 +1388,7 @@
                 <w:noProof/>
                 <w:webHidden/>
               </w:rPr>
-              <w:instrText xml:space="preserve"> PAGEREF _Toc334717215 \h </w:instrText>
+              <w:instrText xml:space="preserve"> PAGEREF _Toc335048740 \h </w:instrText>
             </w:r>
             <w:r>
               <w:rPr>
@@ -1433,7 +1429,7 @@
               <w:noProof/>
             </w:rPr>
           </w:pPr>
-          <w:hyperlink w:anchor="_Toc334717216" w:history="1">
+          <w:hyperlink w:anchor="_Toc335048741" w:history="1">
             <w:r>
               <w:rPr>
                 <w:rStyle w:val="Hyperlink"/>
@@ -1461,7 +1457,7 @@
                 <w:noProof/>
                 <w:webHidden/>
               </w:rPr>
-              <w:instrText xml:space="preserve"> PAGEREF _Toc334717216 \h </w:instrText>
+              <w:instrText xml:space="preserve"> PAGEREF _Toc335048741 \h </w:instrText>
             </w:r>
             <w:r>
               <w:rPr>
@@ -1502,7 +1498,7 @@
               <w:noProof/>
             </w:rPr>
           </w:pPr>
-          <w:hyperlink w:anchor="_Toc334717217" w:history="1">
+          <w:hyperlink w:anchor="_Toc335048742" w:history="1">
             <w:r>
               <w:rPr>
                 <w:rStyle w:val="Hyperlink"/>
@@ -1530,7 +1526,7 @@
                 <w:noProof/>
                 <w:webHidden/>
               </w:rPr>
-              <w:instrText xml:space="preserve"> PAGEREF _Toc334717217 \h </w:instrText>
+              <w:instrText xml:space="preserve"> PAGEREF _Toc335048742 \h </w:instrText>
             </w:r>
             <w:r>
               <w:rPr>
@@ -1571,7 +1567,7 @@
               <w:noProof/>
             </w:rPr>
           </w:pPr>
-          <w:hyperlink w:anchor="_Toc334717218" w:history="1">
+          <w:hyperlink w:anchor="_Toc335048743" w:history="1">
             <w:r>
               <w:rPr>
                 <w:rStyle w:val="Hyperlink"/>
@@ -1599,7 +1595,7 @@
                 <w:noProof/>
                 <w:webHidden/>
               </w:rPr>
-              <w:instrText xml:space="preserve"> PAGEREF _Toc334717218 \h </w:instrText>
+              <w:instrText xml:space="preserve"> PAGEREF _Toc335048743 \h </w:instrText>
             </w:r>
             <w:r>
               <w:rPr>
@@ -1641,7 +1637,7 @@
               <w:noProof/>
             </w:rPr>
           </w:pPr>
-          <w:hyperlink w:anchor="_Toc334717219" w:history="1">
+          <w:hyperlink w:anchor="_Toc335048744" w:history="1">
             <w:r>
               <w:rPr>
                 <w:rStyle w:val="Hyperlink"/>
@@ -1683,7 +1679,7 @@
                 <w:noProof/>
                 <w:webHidden/>
               </w:rPr>
-              <w:instrText xml:space="preserve"> PAGEREF _Toc334717219 \h </w:instrText>
+              <w:instrText xml:space="preserve"> PAGEREF _Toc335048744 \h </w:instrText>
             </w:r>
             <w:r>
               <w:rPr>
@@ -1725,7 +1721,7 @@
               <w:noProof/>
             </w:rPr>
           </w:pPr>
-          <w:hyperlink w:anchor="_Toc334717220" w:history="1">
+          <w:hyperlink w:anchor="_Toc335048745" w:history="1">
             <w:r>
               <w:rPr>
                 <w:rStyle w:val="Hyperlink"/>
@@ -1767,7 +1763,7 @@
                 <w:noProof/>
                 <w:webHidden/>
               </w:rPr>
-              <w:instrText xml:space="preserve"> PAGEREF _Toc334717220 \h </w:instrText>
+              <w:instrText xml:space="preserve"> PAGEREF _Toc335048745 \h </w:instrText>
             </w:r>
             <w:r>
               <w:rPr>
@@ -1872,8 +1868,6 @@
         <w:p/>
         <w:p/>
         <w:p/>
-        <w:bookmarkStart w:id="1" w:name="_GoBack" w:displacedByCustomXml="next"/>
-        <w:bookmarkEnd w:id="1" w:displacedByCustomXml="next"/>
       </w:sdtContent>
     </w:sdt>
     <w:p>
@@ -1887,7 +1881,7 @@
           <w:lang w:val="fi-FI"/>
         </w:rPr>
       </w:pPr>
-      <w:bookmarkStart w:id="2" w:name="_Toc334717203"/>
+      <w:bookmarkStart w:id="1" w:name="_Toc335048728"/>
       <w:r>
         <w:rPr>
           <w:lang w:val="fi-FI"/>
@@ -1895,7 +1889,7 @@
         <w:lastRenderedPageBreak/>
         <w:t>Johdanto</w:t>
       </w:r>
-      <w:bookmarkEnd w:id="2"/>
+      <w:bookmarkEnd w:id="1"/>
     </w:p>
     <w:p>
       <w:pPr>
@@ -1924,7 +1918,7 @@
           <w:lang w:val="fi-FI"/>
         </w:rPr>
       </w:pPr>
-      <w:bookmarkStart w:id="3" w:name="_Toc334717204"/>
+      <w:bookmarkStart w:id="2" w:name="_Toc335048729"/>
       <w:r>
         <w:rPr>
           <w:lang w:val="fi-FI"/>
@@ -1943,7 +1937,7 @@
         </w:rPr>
         <w:t xml:space="preserve"> lyhyesti</w:t>
       </w:r>
-      <w:bookmarkEnd w:id="3"/>
+      <w:bookmarkEnd w:id="2"/>
     </w:p>
     <w:p>
       <w:pPr>
@@ -2002,14 +1996,14 @@
           <w:lang w:val="fi-FI"/>
         </w:rPr>
       </w:pPr>
-      <w:bookmarkStart w:id="4" w:name="_Toc334717205"/>
+      <w:bookmarkStart w:id="3" w:name="_Toc335048730"/>
       <w:r>
         <w:rPr>
           <w:lang w:val="fi-FI"/>
         </w:rPr>
         <w:t>Järjestelmän tarkoitus</w:t>
       </w:r>
-      <w:bookmarkEnd w:id="4"/>
+      <w:bookmarkEnd w:id="3"/>
     </w:p>
     <w:p>
       <w:pPr>
@@ -2042,14 +2036,14 @@
           <w:lang w:val="fi-FI"/>
         </w:rPr>
       </w:pPr>
-      <w:bookmarkStart w:id="5" w:name="_Toc334717206"/>
+      <w:bookmarkStart w:id="4" w:name="_Toc335048731"/>
       <w:r>
         <w:rPr>
           <w:lang w:val="fi-FI"/>
         </w:rPr>
         <w:t>Toimintaympäristö</w:t>
       </w:r>
-      <w:bookmarkEnd w:id="5"/>
+      <w:bookmarkEnd w:id="4"/>
     </w:p>
     <w:p>
       <w:pPr>
@@ -2061,173 +2055,19 @@
         <w:rPr>
           <w:lang w:val="fi-FI"/>
         </w:rPr>
-        <w:t xml:space="preserve">Sovellus toteutetaan Java-kielellä verkkosovelluksena. Lopullinen sovellus on </w:t>
-      </w:r>
-      <w:proofErr w:type="spellStart"/>
+        <w:t>Sovellus toteutetaan Java-kielellä verkkosovelluksena. Lopullinen sovellus on war-paketti, joka voidaan asentaa mille tahansa palvelimelle (Tomcat, JBoss, Glassfish, Jetty, jne.). Tietokantana toimii Postgre</w:t>
+      </w:r>
       <w:r>
         <w:rPr>
           <w:lang w:val="fi-FI"/>
         </w:rPr>
-        <w:t>war-paketti</w:t>
-      </w:r>
-      <w:proofErr w:type="spellEnd"/>
+        <w:t>s ja järjestel</w:t>
+      </w:r>
       <w:r>
         <w:rPr>
           <w:lang w:val="fi-FI"/>
         </w:rPr>
-        <w:t>, joka voidaan asentaa mille tahansa palvelimelle (</w:t>
-      </w:r>
-      <w:proofErr w:type="spellStart"/>
-      <w:r>
-        <w:rPr>
-          <w:lang w:val="fi-FI"/>
-        </w:rPr>
-        <w:t>Tomcat</w:t>
-      </w:r>
-      <w:proofErr w:type="spellEnd"/>
-      <w:r>
-        <w:rPr>
-          <w:lang w:val="fi-FI"/>
-        </w:rPr>
-        <w:t xml:space="preserve">, </w:t>
-      </w:r>
-      <w:proofErr w:type="spellStart"/>
-      <w:r>
-        <w:rPr>
-          <w:lang w:val="fi-FI"/>
-        </w:rPr>
-        <w:t>JBoss</w:t>
-      </w:r>
-      <w:proofErr w:type="spellEnd"/>
-      <w:r>
-        <w:rPr>
-          <w:lang w:val="fi-FI"/>
-        </w:rPr>
-        <w:t xml:space="preserve">, </w:t>
-      </w:r>
-      <w:proofErr w:type="spellStart"/>
-      <w:r>
-        <w:rPr>
-          <w:lang w:val="fi-FI"/>
-        </w:rPr>
-        <w:t>Glassfish</w:t>
-      </w:r>
-      <w:proofErr w:type="spellEnd"/>
-      <w:r>
-        <w:rPr>
-          <w:lang w:val="fi-FI"/>
-        </w:rPr>
-        <w:t xml:space="preserve">, </w:t>
-      </w:r>
-      <w:proofErr w:type="spellStart"/>
-      <w:r>
-        <w:rPr>
-          <w:lang w:val="fi-FI"/>
-        </w:rPr>
-        <w:t>Jetty</w:t>
-      </w:r>
-      <w:proofErr w:type="spellEnd"/>
-      <w:r>
-        <w:rPr>
-          <w:lang w:val="fi-FI"/>
-        </w:rPr>
-        <w:t xml:space="preserve">, jne.). Tietokantana toimii </w:t>
-      </w:r>
-      <w:proofErr w:type="spellStart"/>
-      <w:r>
-        <w:rPr>
-          <w:lang w:val="fi-FI"/>
-        </w:rPr>
-        <w:t>Postgre</w:t>
-      </w:r>
-      <w:r>
-        <w:rPr>
-          <w:lang w:val="fi-FI"/>
-        </w:rPr>
-        <w:t>s</w:t>
-      </w:r>
-      <w:proofErr w:type="spellEnd"/>
-      <w:r>
-        <w:rPr>
-          <w:lang w:val="fi-FI"/>
-        </w:rPr>
-        <w:t xml:space="preserve"> ja järjestel</w:t>
-      </w:r>
-      <w:r>
-        <w:rPr>
-          <w:lang w:val="fi-FI"/>
-        </w:rPr>
-        <w:t xml:space="preserve">mä koostetaan käyttäen </w:t>
-      </w:r>
-      <w:proofErr w:type="spellStart"/>
-      <w:r>
-        <w:rPr>
-          <w:lang w:val="fi-FI"/>
-        </w:rPr>
-        <w:t>Mavenia</w:t>
-      </w:r>
-      <w:proofErr w:type="spellEnd"/>
-      <w:r>
-        <w:rPr>
-          <w:lang w:val="fi-FI"/>
-        </w:rPr>
-        <w:t xml:space="preserve">. </w:t>
-      </w:r>
-      <w:proofErr w:type="spellStart"/>
-      <w:r>
-        <w:rPr>
-          <w:lang w:val="fi-FI"/>
-        </w:rPr>
-        <w:t>Mavenin</w:t>
-      </w:r>
-      <w:proofErr w:type="spellEnd"/>
-      <w:r>
-        <w:rPr>
-          <w:lang w:val="fi-FI"/>
-        </w:rPr>
-        <w:t xml:space="preserve"> avulla eri ympäristöjen </w:t>
-      </w:r>
-      <w:proofErr w:type="spellStart"/>
-      <w:r>
-        <w:rPr>
-          <w:lang w:val="fi-FI"/>
-        </w:rPr>
-        <w:t>konfiguraatiot</w:t>
-      </w:r>
-      <w:proofErr w:type="spellEnd"/>
-      <w:r>
-        <w:rPr>
-          <w:lang w:val="fi-FI"/>
-        </w:rPr>
-        <w:t xml:space="preserve"> saadaan automatisoitua koostamisprosessiin</w:t>
-      </w:r>
-      <w:proofErr w:type="gramStart"/>
-      <w:r>
-        <w:rPr>
-          <w:lang w:val="fi-FI"/>
-        </w:rPr>
-        <w:t xml:space="preserve"> (</w:t>
-      </w:r>
-      <w:proofErr w:type="spellStart"/>
-      <w:r>
-        <w:rPr>
-          <w:lang w:val="fi-FI"/>
-        </w:rPr>
-        <w:t>kts</w:t>
-      </w:r>
-      <w:proofErr w:type="spellEnd"/>
-      <w:r>
-        <w:rPr>
-          <w:lang w:val="fi-FI"/>
-        </w:rPr>
-        <w:t>.</w:t>
-      </w:r>
-      <w:proofErr w:type="gramEnd"/>
-      <w:r>
-        <w:rPr>
-          <w:lang w:val="fi-FI"/>
-        </w:rPr>
-        <w:t xml:space="preserve"> 1.4). </w:t>
+        <w:t xml:space="preserve">mä koostetaan käyttäen Mavenia. Mavenin avulla eri ympäristöjen konfiguraatiot saadaan automatisoitua koostamisprosessiin (kts. 1.4). </w:t>
       </w:r>
     </w:p>
     <w:p>
@@ -2248,14 +2088,14 @@
           <w:lang w:val="fi-FI"/>
         </w:rPr>
       </w:pPr>
-      <w:bookmarkStart w:id="6" w:name="_Toc334717207"/>
+      <w:bookmarkStart w:id="5" w:name="_Toc335048732"/>
       <w:r>
         <w:rPr>
           <w:lang w:val="fi-FI"/>
         </w:rPr>
         <w:t>Kehitys- ja tuotantoympäristöt</w:t>
       </w:r>
-      <w:bookmarkEnd w:id="6"/>
+      <w:bookmarkEnd w:id="5"/>
     </w:p>
     <w:p>
       <w:pPr>
@@ -2294,7 +2134,7 @@
           <w:lang w:val="fi-FI"/>
         </w:rPr>
       </w:pPr>
-      <w:bookmarkStart w:id="7" w:name="_Toc334717208"/>
+      <w:bookmarkStart w:id="6" w:name="_Toc335048733"/>
       <w:r>
         <w:rPr>
           <w:lang w:val="fi-FI"/>
@@ -2302,7 +2142,7 @@
         <w:lastRenderedPageBreak/>
         <w:t>Yleiskuva järjestelmästä</w:t>
       </w:r>
-      <w:bookmarkEnd w:id="7"/>
+      <w:bookmarkEnd w:id="6"/>
     </w:p>
     <w:p>
       <w:pPr>
@@ -2318,7 +2158,7 @@
           <w:lang w:val="fi-FI"/>
         </w:rPr>
       </w:pPr>
-      <w:bookmarkStart w:id="8" w:name="_Toc334717209"/>
+      <w:bookmarkStart w:id="7" w:name="_Toc335048734"/>
       <w:r>
         <w:t xml:space="preserve">2.1 </w:t>
       </w:r>
@@ -2328,7 +2168,7 @@
         </w:rPr>
         <w:t>Sidosryhmät</w:t>
       </w:r>
-      <w:bookmarkEnd w:id="8"/>
+      <w:bookmarkEnd w:id="7"/>
     </w:p>
     <w:p>
       <w:pPr>
@@ -2373,7 +2213,7 @@
           <v:shape id="_x0000_i1025" type="#_x0000_t75" style="width:402.8pt;height:341pt" o:ole="">
             <v:imagedata r:id="rId9" o:title=""/>
           </v:shape>
-          <o:OLEObject Type="Embed" ProgID="Visio.Drawing.11" ShapeID="_x0000_i1025" DrawAspect="Content" ObjectID="_1408459096" r:id="rId10"/>
+          <o:OLEObject Type="Embed" ProgID="Visio.Drawing.11" ShapeID="_x0000_i1025" DrawAspect="Content" ObjectID="_1408790617" r:id="rId10"/>
         </w:object>
       </w:r>
     </w:p>
@@ -2384,43 +2224,25 @@
           <w:rStyle w:val="Emphasis"/>
         </w:rPr>
       </w:pPr>
-      <w:proofErr w:type="spellStart"/>
       <w:r>
         <w:rPr>
           <w:rStyle w:val="Emphasis"/>
         </w:rPr>
-        <w:t>Kuva</w:t>
-      </w:r>
-      <w:proofErr w:type="spellEnd"/>
-      <w:r>
-        <w:rPr>
-          <w:rStyle w:val="Emphasis"/>
-        </w:rPr>
-        <w:t xml:space="preserve"> 1: </w:t>
-      </w:r>
-      <w:proofErr w:type="spellStart"/>
-      <w:r>
-        <w:rPr>
-          <w:rStyle w:val="Emphasis"/>
-        </w:rPr>
-        <w:t>Sidosryhmäkaavio</w:t>
-      </w:r>
-      <w:proofErr w:type="spellEnd"/>
+        <w:t>Kuva 1: Sidosryhmäkaavio</w:t>
+      </w:r>
     </w:p>
     <w:p>
       <w:pPr>
         <w:pStyle w:val="Heading2"/>
       </w:pPr>
-      <w:bookmarkStart w:id="9" w:name="_Toc334717210"/>
+      <w:bookmarkStart w:id="8" w:name="_Toc335048735"/>
       <w:r>
         <w:t xml:space="preserve">2.2 </w:t>
       </w:r>
-      <w:proofErr w:type="spellStart"/>
       <w:r>
         <w:t>Käyttäjäryhmät</w:t>
       </w:r>
-      <w:bookmarkEnd w:id="9"/>
-      <w:proofErr w:type="spellEnd"/>
+      <w:bookmarkEnd w:id="8"/>
       <w:r>
         <w:br/>
       </w:r>
@@ -2447,11 +2269,9 @@
             <w:tcW w:w="1951" w:type="dxa"/>
           </w:tcPr>
           <w:p>
-            <w:proofErr w:type="spellStart"/>
             <w:r>
               <w:t>Käyttäjäryhmä</w:t>
             </w:r>
-            <w:proofErr w:type="spellEnd"/>
           </w:p>
         </w:tc>
         <w:tc>
@@ -2462,11 +2282,9 @@
             <w:pPr>
               <w:cnfStyle w:val="100000000000" w:firstRow="1" w:lastRow="0" w:firstColumn="0" w:lastColumn="0" w:oddVBand="0" w:evenVBand="0" w:oddHBand="0" w:evenHBand="0" w:firstRowFirstColumn="0" w:firstRowLastColumn="0" w:lastRowFirstColumn="0" w:lastRowLastColumn="0"/>
             </w:pPr>
-            <w:proofErr w:type="spellStart"/>
             <w:r>
               <w:t>Rekisteröitynyt</w:t>
             </w:r>
-            <w:proofErr w:type="spellEnd"/>
           </w:p>
         </w:tc>
         <w:tc>
@@ -2477,11 +2295,9 @@
             <w:pPr>
               <w:cnfStyle w:val="100000000000" w:firstRow="1" w:lastRow="0" w:firstColumn="0" w:lastColumn="0" w:oddVBand="0" w:evenVBand="0" w:oddHBand="0" w:evenHBand="0" w:firstRowFirstColumn="0" w:firstRowLastColumn="0" w:lastRowFirstColumn="0" w:lastRowLastColumn="0"/>
             </w:pPr>
-            <w:proofErr w:type="spellStart"/>
             <w:r>
               <w:t>Kuvaus</w:t>
             </w:r>
-            <w:proofErr w:type="spellEnd"/>
           </w:p>
         </w:tc>
       </w:tr>
@@ -2501,14 +2317,12 @@
                 <w:b w:val="0"/>
               </w:rPr>
             </w:pPr>
-            <w:proofErr w:type="spellStart"/>
             <w:r>
               <w:rPr>
                 <w:b w:val="0"/>
               </w:rPr>
               <w:t>Ylläpitäjä</w:t>
             </w:r>
-            <w:proofErr w:type="spellEnd"/>
           </w:p>
         </w:tc>
         <w:tc>
@@ -2519,11 +2333,9 @@
             <w:pPr>
               <w:cnfStyle w:val="000000100000" w:firstRow="0" w:lastRow="0" w:firstColumn="0" w:lastColumn="0" w:oddVBand="0" w:evenVBand="0" w:oddHBand="1" w:evenHBand="0" w:firstRowFirstColumn="0" w:firstRowLastColumn="0" w:lastRowFirstColumn="0" w:lastRowLastColumn="0"/>
             </w:pPr>
-            <w:proofErr w:type="spellStart"/>
             <w:r>
               <w:t>Kyllä</w:t>
             </w:r>
-            <w:proofErr w:type="spellEnd"/>
           </w:p>
         </w:tc>
         <w:tc>
@@ -2547,21 +2359,7 @@
               <w:rPr>
                 <w:lang w:val="fi-FI"/>
               </w:rPr>
-              <w:t xml:space="preserve">Omaa </w:t>
-            </w:r>
-            <w:proofErr w:type="spellStart"/>
-            <w:r>
-              <w:rPr>
-                <w:lang w:val="fi-FI"/>
-              </w:rPr>
-              <w:t>superuser-oikeudet</w:t>
-            </w:r>
-            <w:proofErr w:type="spellEnd"/>
-            <w:r>
-              <w:rPr>
-                <w:lang w:val="fi-FI"/>
-              </w:rPr>
-              <w:t xml:space="preserve">. </w:t>
+              <w:t xml:space="preserve">Omaa superuser-oikeudet. </w:t>
             </w:r>
           </w:p>
         </w:tc>
@@ -2786,7 +2584,7 @@
           <w:lang w:val="fi-FI"/>
         </w:rPr>
       </w:pPr>
-      <w:bookmarkStart w:id="10" w:name="_Toc334717211"/>
+      <w:bookmarkStart w:id="9" w:name="_Toc335048736"/>
       <w:r>
         <w:rPr>
           <w:lang w:val="fi-FI"/>
@@ -2794,7 +2592,7 @@
         <w:lastRenderedPageBreak/>
         <w:t>Käyttötapaukset</w:t>
       </w:r>
-      <w:bookmarkEnd w:id="10"/>
+      <w:bookmarkEnd w:id="9"/>
     </w:p>
     <w:p>
       <w:pPr>
@@ -5258,35 +5056,7 @@
               <w:rPr>
                 <w:lang w:val="fi-FI"/>
               </w:rPr>
-              <w:t>Työtehtävän kuvauksen alapuolella on input-kenttä ”hinta”</w:t>
-            </w:r>
-            <w:proofErr w:type="gramStart"/>
-            <w:r>
-              <w:rPr>
-                <w:lang w:val="fi-FI"/>
-              </w:rPr>
-              <w:t>,  tekstikenttä</w:t>
-            </w:r>
-            <w:proofErr w:type="gramEnd"/>
-            <w:r>
-              <w:rPr>
-                <w:lang w:val="fi-FI"/>
-              </w:rPr>
-              <w:t xml:space="preserve"> ”selite” ja toimintonappi ”Tarjoa”. Käyttäjä voi syöttää työtehtävälle </w:t>
-            </w:r>
-            <w:proofErr w:type="gramStart"/>
-            <w:r>
-              <w:rPr>
-                <w:lang w:val="fi-FI"/>
-              </w:rPr>
-              <w:t>hinnan,  vapaaehtoisen</w:t>
-            </w:r>
-            <w:proofErr w:type="gramEnd"/>
-            <w:r>
-              <w:rPr>
-                <w:lang w:val="fi-FI"/>
-              </w:rPr>
-              <w:t xml:space="preserve"> selitteen ja klikkaa toimintonappia ”Tarjoa”. </w:t>
+              <w:t xml:space="preserve">Työtehtävän kuvauksen alapuolella on input-kenttä ”hinta”,  tekstikenttä ”selite” ja toimintonappi ”Tarjoa”. Käyttäjä voi syöttää työtehtävälle hinnan,  vapaaehtoisen selitteen ja klikkaa toimintonappia ”Tarjoa”. </w:t>
             </w:r>
           </w:p>
         </w:tc>
@@ -6703,19 +6473,11 @@
                 <w:lang w:val="fi-FI"/>
               </w:rPr>
             </w:pPr>
-            <w:proofErr w:type="gramStart"/>
-            <w:r>
-              <w:rPr>
-                <w:lang w:val="fi-FI"/>
-              </w:rPr>
-              <w:t>Vain työn ilmoittaja voi poistaa kysytyn kysymyksen mikäli ei ole siihen vastannut.</w:t>
-            </w:r>
-            <w:proofErr w:type="gramEnd"/>
-            <w:r>
-              <w:rPr>
-                <w:lang w:val="fi-FI"/>
-              </w:rPr>
-              <w:t xml:space="preserve"> ”Poista”-nappi on sijoitettu ”Vastaa”-napin viereen.  </w:t>
+            <w:r>
+              <w:rPr>
+                <w:lang w:val="fi-FI"/>
+              </w:rPr>
+              <w:t xml:space="preserve">Vain työn ilmoittaja voi poistaa kysytyn kysymyksen mikäli ei ole siihen vastannut. ”Poista”-nappi on sijoitettu ”Vastaa”-napin viereen.  </w:t>
             </w:r>
           </w:p>
         </w:tc>
@@ -7017,21 +6779,7 @@
               <w:rPr>
                 <w:lang w:val="fi-FI"/>
               </w:rPr>
-              <w:t xml:space="preserve">Työn ilmoittaja näkee ilmoittamansa työn tiedoissa kaikki tehdyt tarjoukset. Jokaisen tarjouksen kohdalla on toimintonappi ”Hyväksy”. </w:t>
-            </w:r>
-            <w:proofErr w:type="gramStart"/>
-            <w:r>
-              <w:rPr>
-                <w:lang w:val="fi-FI"/>
-              </w:rPr>
-              <w:t>Klikkaamalla tätä nappia tilaaja hyväkyy esitetyn tarjouksen.</w:t>
-            </w:r>
-            <w:proofErr w:type="gramEnd"/>
-            <w:r>
-              <w:rPr>
-                <w:lang w:val="fi-FI"/>
-              </w:rPr>
-              <w:t xml:space="preserve"> </w:t>
+              <w:t xml:space="preserve">Työn ilmoittaja näkee ilmoittamansa työn tiedoissa kaikki tehdyt tarjoukset. Jokaisen tarjouksen kohdalla on toimintonappi ”Hyväksy”. Klikkaamalla tätä nappia tilaaja hyväkyy esitetyn tarjouksen. </w:t>
             </w:r>
           </w:p>
         </w:tc>
@@ -7697,21 +7445,7 @@
               <w:rPr>
                 <w:lang w:val="fi-FI"/>
               </w:rPr>
-              <w:t xml:space="preserve">Käyttäjälle tulee näkyviin sivu, jossa omina </w:t>
-            </w:r>
-            <w:proofErr w:type="spellStart"/>
-            <w:r>
-              <w:rPr>
-                <w:lang w:val="fi-FI"/>
-              </w:rPr>
-              <w:t>linkkeinään/tabeina</w:t>
-            </w:r>
-            <w:proofErr w:type="spellEnd"/>
-            <w:r>
-              <w:rPr>
-                <w:lang w:val="fi-FI"/>
-              </w:rPr>
-              <w:t xml:space="preserve"> alisivut: Työhistoria, Aktiiviset tarjoukset, Tarjoushistoria, Aktiiviset ilmoitukset, ilmoitushistoria</w:t>
+              <w:t>Käyttäjälle tulee näkyviin sivu, jossa omina linkkeinään/tabeina alisivut: Työhistoria, Aktiiviset tarjoukset, Tarjoushistoria, Aktiiviset ilmoitukset, ilmoitushistoria</w:t>
             </w:r>
           </w:p>
         </w:tc>
@@ -7964,21 +7698,7 @@
               <w:rPr>
                 <w:lang w:val="fi-FI"/>
               </w:rPr>
-              <w:t xml:space="preserve">Käyttäjä klikkaa </w:t>
-            </w:r>
-            <w:proofErr w:type="spellStart"/>
-            <w:r>
-              <w:rPr>
-                <w:lang w:val="fi-FI"/>
-              </w:rPr>
-              <w:t>linkkiä/tabia</w:t>
-            </w:r>
-            <w:proofErr w:type="spellEnd"/>
-            <w:r>
-              <w:rPr>
-                <w:lang w:val="fi-FI"/>
-              </w:rPr>
-              <w:t xml:space="preserve"> ”Työhistoria”</w:t>
+              <w:t>Käyttäjä klikkaa linkkiä/tabia ”Työhistoria”</w:t>
             </w:r>
           </w:p>
         </w:tc>
@@ -8278,21 +7998,7 @@
               <w:rPr>
                 <w:lang w:val="fi-FI"/>
               </w:rPr>
-              <w:t xml:space="preserve">Käyttäjä klikkaa </w:t>
-            </w:r>
-            <w:proofErr w:type="spellStart"/>
-            <w:r>
-              <w:rPr>
-                <w:lang w:val="fi-FI"/>
-              </w:rPr>
-              <w:t>linkkiä/tabia</w:t>
-            </w:r>
-            <w:proofErr w:type="spellEnd"/>
-            <w:r>
-              <w:rPr>
-                <w:lang w:val="fi-FI"/>
-              </w:rPr>
-              <w:t xml:space="preserve"> ”Aktiiviset tarjoukset”</w:t>
+              <w:t>Käyttäjä klikkaa linkkiä/tabia ”Aktiiviset tarjoukset”</w:t>
             </w:r>
           </w:p>
         </w:tc>
@@ -8592,21 +8298,7 @@
               <w:rPr>
                 <w:lang w:val="fi-FI"/>
               </w:rPr>
-              <w:t xml:space="preserve">Käyttäjä klikkaa </w:t>
-            </w:r>
-            <w:proofErr w:type="spellStart"/>
-            <w:r>
-              <w:rPr>
-                <w:lang w:val="fi-FI"/>
-              </w:rPr>
-              <w:t>linkkiä/tabia</w:t>
-            </w:r>
-            <w:proofErr w:type="spellEnd"/>
-            <w:r>
-              <w:rPr>
-                <w:lang w:val="fi-FI"/>
-              </w:rPr>
-              <w:t xml:space="preserve"> ”Tarjoushistoria”</w:t>
+              <w:t>Käyttäjä klikkaa linkkiä/tabia ”Tarjoushistoria”</w:t>
             </w:r>
           </w:p>
         </w:tc>
@@ -8907,21 +8599,7 @@
               <w:rPr>
                 <w:lang w:val="fi-FI"/>
               </w:rPr>
-              <w:t xml:space="preserve">Käyttäjä klikkaa </w:t>
-            </w:r>
-            <w:proofErr w:type="spellStart"/>
-            <w:r>
-              <w:rPr>
-                <w:lang w:val="fi-FI"/>
-              </w:rPr>
-              <w:t>linkkiä/tabia</w:t>
-            </w:r>
-            <w:proofErr w:type="spellEnd"/>
-            <w:r>
-              <w:rPr>
-                <w:lang w:val="fi-FI"/>
-              </w:rPr>
-              <w:t xml:space="preserve"> ”Aktiiviset ilmoitukset”</w:t>
+              <w:t>Käyttäjä klikkaa linkkiä/tabia ”Aktiiviset ilmoitukset”</w:t>
             </w:r>
           </w:p>
         </w:tc>
@@ -9233,21 +8911,7 @@
               <w:rPr>
                 <w:lang w:val="fi-FI"/>
               </w:rPr>
-              <w:t xml:space="preserve">Käyttäjä klikkaa </w:t>
-            </w:r>
-            <w:proofErr w:type="spellStart"/>
-            <w:r>
-              <w:rPr>
-                <w:lang w:val="fi-FI"/>
-              </w:rPr>
-              <w:t>linkkiä/tabia</w:t>
-            </w:r>
-            <w:proofErr w:type="spellEnd"/>
-            <w:r>
-              <w:rPr>
-                <w:lang w:val="fi-FI"/>
-              </w:rPr>
-              <w:t xml:space="preserve"> ”Ilmoitushistoria”</w:t>
+              <w:t>Käyttäjä klikkaa linkkiä/tabia ”Ilmoitushistoria”</w:t>
             </w:r>
           </w:p>
         </w:tc>
@@ -9559,35 +9223,27 @@
               <w:rPr>
                 <w:lang w:val="fi-FI"/>
               </w:rPr>
-              <w:t xml:space="preserve">arvosanan (1-5) työn </w:t>
-            </w:r>
-            <w:proofErr w:type="spellStart"/>
-            <w:r>
-              <w:rPr>
-                <w:lang w:val="fi-FI"/>
-              </w:rPr>
-              <w:t>tekijälla</w:t>
-            </w:r>
-            <w:proofErr w:type="spellEnd"/>
-            <w:r>
-              <w:rPr>
-                <w:lang w:val="fi-FI"/>
-              </w:rPr>
-              <w:t xml:space="preserve"> ja voi kirjoittaa </w:t>
-            </w:r>
-            <w:proofErr w:type="spellStart"/>
-            <w:r>
-              <w:rPr>
-                <w:lang w:val="fi-FI"/>
-              </w:rPr>
-              <w:t>vapaammuotoisen</w:t>
-            </w:r>
-            <w:proofErr w:type="spellEnd"/>
-            <w:r>
-              <w:rPr>
-                <w:lang w:val="fi-FI"/>
-              </w:rPr>
-              <w:t xml:space="preserve"> arvostelutekstin. </w:t>
+              <w:t>arvosanan (1-5) työn te</w:t>
+            </w:r>
+            <w:r>
+              <w:rPr>
+                <w:lang w:val="fi-FI"/>
+              </w:rPr>
+              <w:t>kijällä</w:t>
+            </w:r>
+            <w:bookmarkStart w:id="10" w:name="_GoBack"/>
+            <w:bookmarkEnd w:id="10"/>
+            <w:r>
+              <w:rPr>
+                <w:lang w:val="fi-FI"/>
+              </w:rPr>
+              <w:t xml:space="preserve"> ja voi kirjoittaa vapaa</w:t>
+            </w:r>
+            <w:r>
+              <w:rPr>
+                <w:lang w:val="fi-FI"/>
+              </w:rPr>
+              <w:t xml:space="preserve">muotoisen arvostelutekstin. </w:t>
             </w:r>
           </w:p>
         </w:tc>
@@ -9977,7 +9633,7 @@
           <w:lang w:val="fi-FI"/>
         </w:rPr>
       </w:pPr>
-      <w:bookmarkStart w:id="11" w:name="_Toc334717212"/>
+      <w:bookmarkStart w:id="11" w:name="_Toc335048737"/>
       <w:r>
         <w:rPr>
           <w:lang w:val="fi-FI"/>
@@ -10002,11 +9658,11 @@
     </w:p>
     <w:p>
       <w:r>
-        <w:object w:dxaOrig="6566" w:dyaOrig="4281">
-          <v:shape id="_x0000_i1026" type="#_x0000_t75" style="width:417.05pt;height:271.7pt" o:ole="">
+        <w:object w:dxaOrig="6354" w:dyaOrig="4496">
+          <v:shape id="_x0000_i1027" type="#_x0000_t75" style="width:440.15pt;height:311.75pt" o:ole="">
             <v:imagedata r:id="rId11" o:title=""/>
           </v:shape>
-          <o:OLEObject Type="Embed" ProgID="Visio.Drawing.11" ShapeID="_x0000_i1026" DrawAspect="Content" ObjectID="_1408459097" r:id="rId12"/>
+          <o:OLEObject Type="Embed" ProgID="Visio.Drawing.11" ShapeID="_x0000_i1027" DrawAspect="Content" ObjectID="_1408790618" r:id="rId12"/>
         </w:object>
       </w:r>
     </w:p>
@@ -10015,44 +9671,16 @@
         <w:ind w:left="720" w:firstLine="720"/>
         <w:rPr>
           <w:rStyle w:val="Emphasis"/>
+          <w:lang w:val="fi-FI"/>
         </w:rPr>
       </w:pPr>
-      <w:proofErr w:type="spellStart"/>
       <w:r>
         <w:rPr>
           <w:rStyle w:val="Emphasis"/>
+          <w:lang w:val="fi-FI"/>
         </w:rPr>
-        <w:t>Kuva</w:t>
-      </w:r>
-      <w:proofErr w:type="spellEnd"/>
-      <w:r>
-        <w:rPr>
-          <w:rStyle w:val="Emphasis"/>
-        </w:rPr>
-        <w:t xml:space="preserve"> 2: </w:t>
-      </w:r>
-      <w:proofErr w:type="spellStart"/>
-      <w:r>
-        <w:rPr>
-          <w:rStyle w:val="Emphasis"/>
-        </w:rPr>
-        <w:t>Järjestelmän</w:t>
-      </w:r>
-      <w:proofErr w:type="spellEnd"/>
-      <w:r>
-        <w:rPr>
-          <w:rStyle w:val="Emphasis"/>
-        </w:rPr>
-        <w:t xml:space="preserve"> </w:t>
-      </w:r>
-      <w:proofErr w:type="spellStart"/>
-      <w:r>
-        <w:rPr>
-          <w:rStyle w:val="Emphasis"/>
-        </w:rPr>
-        <w:t>tietosisältö</w:t>
-      </w:r>
-      <w:proofErr w:type="spellEnd"/>
+        <w:t>Kuva 2: Järjestelmän tietosisältö</w:t>
+      </w:r>
     </w:p>
     <w:p>
       <w:pPr>
@@ -10064,7 +9692,7 @@
           <w:lang w:val="fi-FI"/>
         </w:rPr>
       </w:pPr>
-      <w:bookmarkStart w:id="12" w:name="_Toc334717213"/>
+      <w:bookmarkStart w:id="12" w:name="_Toc335048738"/>
       <w:r>
         <w:rPr>
           <w:rStyle w:val="Emphasis"/>
@@ -10079,15 +9707,16 @@
     <w:p>
       <w:pPr>
         <w:pStyle w:val="Heading3"/>
-      </w:pPr>
-      <w:bookmarkStart w:id="13" w:name="_Toc334717214"/>
-      <w:proofErr w:type="spellStart"/>
-      <w:r>
-        <w:t>Käyttäjä</w:t>
-      </w:r>
-      <w:proofErr w:type="spellEnd"/>
-      <w:r>
-        <w:t xml:space="preserve"> – User</w:t>
+        <w:rPr>
+          <w:lang w:val="fi-FI"/>
+        </w:rPr>
+      </w:pPr>
+      <w:bookmarkStart w:id="13" w:name="_Toc335048739"/>
+      <w:r>
+        <w:rPr>
+          <w:lang w:val="fi-FI"/>
+        </w:rPr>
+        <w:t>Käyttäjä – User</w:t>
       </w:r>
       <w:bookmarkEnd w:id="13"/>
     </w:p>
@@ -10111,11 +9740,9 @@
             <w:tcW w:w="2093" w:type="dxa"/>
           </w:tcPr>
           <w:p>
-            <w:proofErr w:type="spellStart"/>
             <w:r>
               <w:t>Attribuutti</w:t>
             </w:r>
-            <w:proofErr w:type="spellEnd"/>
           </w:p>
         </w:tc>
         <w:tc>
@@ -10123,11 +9750,9 @@
             <w:tcW w:w="1843" w:type="dxa"/>
           </w:tcPr>
           <w:p>
-            <w:proofErr w:type="spellStart"/>
             <w:r>
               <w:t>Arvojoukko</w:t>
             </w:r>
-            <w:proofErr w:type="spellEnd"/>
           </w:p>
         </w:tc>
         <w:tc>
@@ -10135,11 +9760,9 @@
             <w:tcW w:w="5640" w:type="dxa"/>
           </w:tcPr>
           <w:p>
-            <w:proofErr w:type="spellStart"/>
             <w:r>
               <w:t>Kuvaus</w:t>
             </w:r>
-            <w:proofErr w:type="spellEnd"/>
           </w:p>
         </w:tc>
       </w:tr>
@@ -10172,27 +9795,9 @@
             <w:tcW w:w="5640" w:type="dxa"/>
           </w:tcPr>
           <w:p>
-            <w:proofErr w:type="spellStart"/>
-            <w:r>
-              <w:t>Käyttäjän</w:t>
-            </w:r>
-            <w:proofErr w:type="spellEnd"/>
-            <w:r>
-              <w:t xml:space="preserve"> </w:t>
-            </w:r>
-            <w:proofErr w:type="spellStart"/>
-            <w:r>
-              <w:t>yksilöivä</w:t>
-            </w:r>
-            <w:proofErr w:type="spellEnd"/>
-            <w:r>
-              <w:t xml:space="preserve"> </w:t>
-            </w:r>
-            <w:proofErr w:type="spellStart"/>
-            <w:r>
-              <w:t>tunniste</w:t>
-            </w:r>
-            <w:proofErr w:type="spellEnd"/>
+            <w:r>
+              <w:t>Käyttäjän yksilöivä tunniste</w:t>
+            </w:r>
           </w:p>
         </w:tc>
       </w:tr>
@@ -10234,21 +9839,7 @@
               <w:rPr>
                 <w:lang w:val="fi-FI"/>
               </w:rPr>
-              <w:t>Käyttäjän nimi (</w:t>
-            </w:r>
-            <w:proofErr w:type="spellStart"/>
-            <w:r>
-              <w:rPr>
-                <w:lang w:val="fi-FI"/>
-              </w:rPr>
-              <w:t>etunimi+sukunimi</w:t>
-            </w:r>
-            <w:proofErr w:type="spellEnd"/>
-            <w:r>
-              <w:rPr>
-                <w:lang w:val="fi-FI"/>
-              </w:rPr>
-              <w:t xml:space="preserve"> tai yrityksen nimi)</w:t>
+              <w:t>Käyttäjän nimi (etunimi+sukunimi tai yrityksen nimi)</w:t>
             </w:r>
           </w:p>
         </w:tc>
@@ -10267,14 +9858,12 @@
                 <w:lang w:val="fi-FI"/>
               </w:rPr>
             </w:pPr>
-            <w:proofErr w:type="spellStart"/>
             <w:r>
               <w:rPr>
                 <w:lang w:val="fi-FI"/>
               </w:rPr>
               <w:t>email</w:t>
             </w:r>
-            <w:proofErr w:type="spellEnd"/>
           </w:p>
         </w:tc>
         <w:tc>
@@ -10287,14 +9876,12 @@
                 <w:lang w:val="fi-FI"/>
               </w:rPr>
             </w:pPr>
-            <w:proofErr w:type="spellStart"/>
             <w:r>
               <w:rPr>
                 <w:lang w:val="fi-FI"/>
               </w:rPr>
               <w:t>String</w:t>
             </w:r>
-            <w:proofErr w:type="spellEnd"/>
           </w:p>
         </w:tc>
         <w:tc>
@@ -10330,14 +9917,12 @@
                 <w:lang w:val="fi-FI"/>
               </w:rPr>
             </w:pPr>
-            <w:proofErr w:type="spellStart"/>
             <w:r>
               <w:rPr>
                 <w:lang w:val="fi-FI"/>
               </w:rPr>
               <w:t>password</w:t>
             </w:r>
-            <w:proofErr w:type="spellEnd"/>
           </w:p>
         </w:tc>
         <w:tc>
@@ -10350,14 +9935,12 @@
                 <w:lang w:val="fi-FI"/>
               </w:rPr>
             </w:pPr>
-            <w:proofErr w:type="spellStart"/>
             <w:r>
               <w:rPr>
                 <w:lang w:val="fi-FI"/>
               </w:rPr>
               <w:t>String</w:t>
             </w:r>
-            <w:proofErr w:type="spellEnd"/>
           </w:p>
         </w:tc>
         <w:tc>
@@ -10375,6 +9958,71 @@
                 <w:lang w:val="fi-FI"/>
               </w:rPr>
               <w:t>Käyttäjän salasana</w:t>
+            </w:r>
+          </w:p>
+        </w:tc>
+      </w:tr>
+      <w:tr>
+        <w:trPr>
+          <w:cnfStyle w:val="000000100000" w:firstRow="0" w:lastRow="0" w:firstColumn="0" w:lastColumn="0" w:oddVBand="0" w:evenVBand="0" w:oddHBand="1" w:evenHBand="0" w:firstRowFirstColumn="0" w:firstRowLastColumn="0" w:lastRowFirstColumn="0" w:lastRowLastColumn="0"/>
+        </w:trPr>
+        <w:tc>
+          <w:tcPr>
+            <w:tcW w:w="2093" w:type="dxa"/>
+          </w:tcPr>
+          <w:p>
+            <w:pPr>
+              <w:rPr>
+                <w:lang w:val="fi-FI"/>
+              </w:rPr>
+            </w:pPr>
+            <w:r>
+              <w:rPr>
+                <w:lang w:val="fi-FI"/>
+              </w:rPr>
+              <w:t>c</w:t>
+            </w:r>
+            <w:r>
+              <w:rPr>
+                <w:lang w:val="fi-FI"/>
+              </w:rPr>
+              <w:t>reated</w:t>
+            </w:r>
+          </w:p>
+        </w:tc>
+        <w:tc>
+          <w:tcPr>
+            <w:tcW w:w="1843" w:type="dxa"/>
+          </w:tcPr>
+          <w:p>
+            <w:pPr>
+              <w:rPr>
+                <w:lang w:val="fi-FI"/>
+              </w:rPr>
+            </w:pPr>
+            <w:r>
+              <w:rPr>
+                <w:lang w:val="fi-FI"/>
+              </w:rPr>
+              <w:t>Date</w:t>
+            </w:r>
+          </w:p>
+        </w:tc>
+        <w:tc>
+          <w:tcPr>
+            <w:tcW w:w="5640" w:type="dxa"/>
+          </w:tcPr>
+          <w:p>
+            <w:pPr>
+              <w:rPr>
+                <w:lang w:val="fi-FI"/>
+              </w:rPr>
+            </w:pPr>
+            <w:r>
+              <w:rPr>
+                <w:lang w:val="fi-FI"/>
+              </w:rPr>
+              <w:t>Luontipvm</w:t>
             </w:r>
           </w:p>
         </w:tc>
@@ -10394,7 +10042,7 @@
           <w:lang w:val="fi-FI"/>
         </w:rPr>
       </w:pPr>
-      <w:bookmarkStart w:id="14" w:name="_Toc334717215"/>
+      <w:bookmarkStart w:id="14" w:name="_Toc335048740"/>
       <w:r>
         <w:rPr>
           <w:lang w:val="fi-FI"/>
@@ -10423,11 +10071,9 @@
             <w:tcW w:w="2093" w:type="dxa"/>
           </w:tcPr>
           <w:p>
-            <w:proofErr w:type="spellStart"/>
             <w:r>
               <w:t>Attribuutti</w:t>
             </w:r>
-            <w:proofErr w:type="spellEnd"/>
           </w:p>
         </w:tc>
         <w:tc>
@@ -10435,11 +10081,9 @@
             <w:tcW w:w="1843" w:type="dxa"/>
           </w:tcPr>
           <w:p>
-            <w:proofErr w:type="spellStart"/>
             <w:r>
               <w:t>Arvojoukko</w:t>
             </w:r>
-            <w:proofErr w:type="spellEnd"/>
           </w:p>
         </w:tc>
         <w:tc>
@@ -10447,11 +10091,9 @@
             <w:tcW w:w="5640" w:type="dxa"/>
           </w:tcPr>
           <w:p>
-            <w:proofErr w:type="spellStart"/>
             <w:r>
               <w:t>Kuvaus</w:t>
             </w:r>
-            <w:proofErr w:type="spellEnd"/>
           </w:p>
         </w:tc>
       </w:tr>
@@ -10484,27 +10126,9 @@
             <w:tcW w:w="5640" w:type="dxa"/>
           </w:tcPr>
           <w:p>
-            <w:proofErr w:type="spellStart"/>
-            <w:r>
-              <w:t>Työn</w:t>
-            </w:r>
-            <w:proofErr w:type="spellEnd"/>
-            <w:r>
-              <w:t xml:space="preserve"> </w:t>
-            </w:r>
-            <w:proofErr w:type="spellStart"/>
-            <w:r>
-              <w:t>yksilöivä</w:t>
-            </w:r>
-            <w:proofErr w:type="spellEnd"/>
-            <w:r>
-              <w:t xml:space="preserve"> </w:t>
-            </w:r>
-            <w:proofErr w:type="spellStart"/>
-            <w:r>
-              <w:t>tunniste</w:t>
-            </w:r>
-            <w:proofErr w:type="spellEnd"/>
+            <w:r>
+              <w:t>Työn yksilöivä tunniste</w:t>
+            </w:r>
           </w:p>
         </w:tc>
       </w:tr>
@@ -10565,14 +10189,12 @@
                 <w:lang w:val="fi-FI"/>
               </w:rPr>
             </w:pPr>
-            <w:proofErr w:type="spellStart"/>
             <w:r>
               <w:rPr>
                 <w:lang w:val="fi-FI"/>
               </w:rPr>
               <w:t>description</w:t>
             </w:r>
-            <w:proofErr w:type="spellEnd"/>
           </w:p>
         </w:tc>
         <w:tc>
@@ -10585,14 +10207,12 @@
                 <w:lang w:val="fi-FI"/>
               </w:rPr>
             </w:pPr>
-            <w:proofErr w:type="spellStart"/>
             <w:r>
               <w:rPr>
                 <w:lang w:val="fi-FI"/>
               </w:rPr>
               <w:t>String</w:t>
             </w:r>
-            <w:proofErr w:type="spellEnd"/>
           </w:p>
         </w:tc>
         <w:tc>
@@ -10628,14 +10248,12 @@
                 <w:lang w:val="fi-FI"/>
               </w:rPr>
             </w:pPr>
-            <w:proofErr w:type="spellStart"/>
             <w:r>
               <w:rPr>
                 <w:lang w:val="fi-FI"/>
               </w:rPr>
               <w:t>expires</w:t>
             </w:r>
-            <w:proofErr w:type="spellEnd"/>
           </w:p>
         </w:tc>
         <w:tc>
@@ -10648,14 +10266,12 @@
                 <w:lang w:val="fi-FI"/>
               </w:rPr>
             </w:pPr>
-            <w:proofErr w:type="spellStart"/>
             <w:r>
               <w:rPr>
                 <w:lang w:val="fi-FI"/>
               </w:rPr>
               <w:t>Date</w:t>
             </w:r>
-            <w:proofErr w:type="spellEnd"/>
           </w:p>
         </w:tc>
         <w:tc>
@@ -10695,6 +10311,7 @@
               <w:rPr>
                 <w:lang w:val="fi-FI"/>
               </w:rPr>
+              <w:lastRenderedPageBreak/>
               <w:t>status</w:t>
             </w:r>
           </w:p>
@@ -10709,14 +10326,12 @@
                 <w:lang w:val="fi-FI"/>
               </w:rPr>
             </w:pPr>
-            <w:proofErr w:type="spellStart"/>
             <w:r>
               <w:rPr>
                 <w:lang w:val="fi-FI"/>
               </w:rPr>
               <w:t>Integer</w:t>
             </w:r>
-            <w:proofErr w:type="spellEnd"/>
           </w:p>
         </w:tc>
         <w:tc>
@@ -10729,14 +10344,12 @@
                 <w:lang w:val="fi-FI"/>
               </w:rPr>
             </w:pPr>
-            <w:proofErr w:type="gramStart"/>
             <w:r>
               <w:rPr>
                 <w:lang w:val="fi-FI"/>
               </w:rPr>
               <w:t>Koodiarvot (1=ilmoitettu, 2=hyväksytty, 3=vanhentunut)</w:t>
             </w:r>
-            <w:proofErr w:type="gramEnd"/>
           </w:p>
         </w:tc>
       </w:tr>
@@ -10772,14 +10385,12 @@
                 <w:lang w:val="fi-FI"/>
               </w:rPr>
             </w:pPr>
-            <w:proofErr w:type="spellStart"/>
             <w:r>
               <w:rPr>
                 <w:lang w:val="fi-FI"/>
               </w:rPr>
               <w:t>Integer</w:t>
             </w:r>
-            <w:proofErr w:type="spellEnd"/>
           </w:p>
         </w:tc>
         <w:tc>
@@ -10815,14 +10426,12 @@
                 <w:lang w:val="fi-FI"/>
               </w:rPr>
             </w:pPr>
-            <w:proofErr w:type="spellStart"/>
             <w:r>
               <w:rPr>
                 <w:lang w:val="fi-FI"/>
               </w:rPr>
               <w:t>review</w:t>
             </w:r>
-            <w:proofErr w:type="spellEnd"/>
           </w:p>
         </w:tc>
         <w:tc>
@@ -10835,14 +10444,12 @@
                 <w:lang w:val="fi-FI"/>
               </w:rPr>
             </w:pPr>
-            <w:proofErr w:type="spellStart"/>
             <w:r>
               <w:rPr>
                 <w:lang w:val="fi-FI"/>
               </w:rPr>
               <w:t>String</w:t>
             </w:r>
-            <w:proofErr w:type="spellEnd"/>
           </w:p>
         </w:tc>
         <w:tc>
@@ -10878,14 +10485,12 @@
                 <w:lang w:val="fi-FI"/>
               </w:rPr>
             </w:pPr>
-            <w:proofErr w:type="spellStart"/>
             <w:r>
               <w:rPr>
                 <w:lang w:val="fi-FI"/>
               </w:rPr>
               <w:t>offer_id</w:t>
             </w:r>
-            <w:proofErr w:type="spellEnd"/>
           </w:p>
         </w:tc>
         <w:tc>
@@ -10898,14 +10503,12 @@
                 <w:lang w:val="fi-FI"/>
               </w:rPr>
             </w:pPr>
-            <w:proofErr w:type="spellStart"/>
             <w:r>
               <w:rPr>
                 <w:lang w:val="fi-FI"/>
               </w:rPr>
               <w:t>Integer</w:t>
             </w:r>
-            <w:proofErr w:type="spellEnd"/>
           </w:p>
         </w:tc>
         <w:tc>
@@ -10918,14 +10521,77 @@
                 <w:lang w:val="fi-FI"/>
               </w:rPr>
             </w:pPr>
-            <w:proofErr w:type="gramStart"/>
             <w:r>
               <w:rPr>
                 <w:lang w:val="fi-FI"/>
               </w:rPr>
               <w:t>Viite voittaneeseen tarjoukseen</w:t>
             </w:r>
-            <w:proofErr w:type="gramEnd"/>
+          </w:p>
+        </w:tc>
+      </w:tr>
+      <w:tr>
+        <w:trPr>
+          <w:cnfStyle w:val="000000100000" w:firstRow="0" w:lastRow="0" w:firstColumn="0" w:lastColumn="0" w:oddVBand="0" w:evenVBand="0" w:oddHBand="1" w:evenHBand="0" w:firstRowFirstColumn="0" w:firstRowLastColumn="0" w:lastRowFirstColumn="0" w:lastRowLastColumn="0"/>
+        </w:trPr>
+        <w:tc>
+          <w:tcPr>
+            <w:tcW w:w="2093" w:type="dxa"/>
+          </w:tcPr>
+          <w:p>
+            <w:pPr>
+              <w:rPr>
+                <w:lang w:val="fi-FI"/>
+              </w:rPr>
+            </w:pPr>
+            <w:r>
+              <w:rPr>
+                <w:lang w:val="fi-FI"/>
+              </w:rPr>
+              <w:t>c</w:t>
+            </w:r>
+            <w:r>
+              <w:rPr>
+                <w:lang w:val="fi-FI"/>
+              </w:rPr>
+              <w:t>reated</w:t>
+            </w:r>
+          </w:p>
+        </w:tc>
+        <w:tc>
+          <w:tcPr>
+            <w:tcW w:w="1843" w:type="dxa"/>
+          </w:tcPr>
+          <w:p>
+            <w:pPr>
+              <w:rPr>
+                <w:lang w:val="fi-FI"/>
+              </w:rPr>
+            </w:pPr>
+            <w:r>
+              <w:rPr>
+                <w:lang w:val="fi-FI"/>
+              </w:rPr>
+              <w:t>Date</w:t>
+            </w:r>
+          </w:p>
+        </w:tc>
+        <w:tc>
+          <w:tcPr>
+            <w:tcW w:w="5640" w:type="dxa"/>
+          </w:tcPr>
+          <w:p>
+            <w:pPr>
+              <w:rPr>
+                <w:lang w:val="fi-FI"/>
+              </w:rPr>
+            </w:pPr>
+            <w:r>
+              <w:rPr>
+                <w:lang w:val="fi-FI"/>
+              </w:rPr>
+              <w:t>Luontipvm</w:t>
+            </w:r>
           </w:p>
         </w:tc>
       </w:tr>
@@ -10937,23 +10603,14 @@
           <w:lang w:val="fi-FI"/>
         </w:rPr>
       </w:pPr>
-      <w:bookmarkStart w:id="15" w:name="_Toc334717216"/>
+      <w:bookmarkStart w:id="15" w:name="_Toc335048741"/>
       <w:r>
         <w:rPr>
           <w:lang w:val="fi-FI"/>
         </w:rPr>
-        <w:lastRenderedPageBreak/>
-        <w:t xml:space="preserve">Tarjous - </w:t>
-      </w:r>
-      <w:proofErr w:type="spellStart"/>
-      <w:r>
-        <w:rPr>
-          <w:lang w:val="fi-FI"/>
-        </w:rPr>
-        <w:t>Offer</w:t>
+        <w:t>Tarjous - Offer</w:t>
       </w:r>
       <w:bookmarkEnd w:id="15"/>
-      <w:proofErr w:type="spellEnd"/>
     </w:p>
     <w:tbl>
       <w:tblPr>
@@ -10975,11 +10632,9 @@
             <w:tcW w:w="2093" w:type="dxa"/>
           </w:tcPr>
           <w:p>
-            <w:proofErr w:type="spellStart"/>
             <w:r>
               <w:t>Attribuutti</w:t>
             </w:r>
-            <w:proofErr w:type="spellEnd"/>
           </w:p>
         </w:tc>
         <w:tc>
@@ -10987,11 +10642,9 @@
             <w:tcW w:w="1843" w:type="dxa"/>
           </w:tcPr>
           <w:p>
-            <w:proofErr w:type="spellStart"/>
             <w:r>
               <w:t>Arvojoukko</w:t>
             </w:r>
-            <w:proofErr w:type="spellEnd"/>
           </w:p>
         </w:tc>
         <w:tc>
@@ -10999,11 +10652,9 @@
             <w:tcW w:w="5640" w:type="dxa"/>
           </w:tcPr>
           <w:p>
-            <w:proofErr w:type="spellStart"/>
             <w:r>
               <w:t>Kuvaus</w:t>
             </w:r>
-            <w:proofErr w:type="spellEnd"/>
           </w:p>
         </w:tc>
       </w:tr>
@@ -11036,27 +10687,9 @@
             <w:tcW w:w="5640" w:type="dxa"/>
           </w:tcPr>
           <w:p>
-            <w:proofErr w:type="spellStart"/>
-            <w:r>
-              <w:t>Tarjouksen</w:t>
-            </w:r>
-            <w:proofErr w:type="spellEnd"/>
-            <w:r>
-              <w:t xml:space="preserve"> </w:t>
-            </w:r>
-            <w:proofErr w:type="spellStart"/>
-            <w:r>
-              <w:t>yksilöivä</w:t>
-            </w:r>
-            <w:proofErr w:type="spellEnd"/>
-            <w:r>
-              <w:t xml:space="preserve"> </w:t>
-            </w:r>
-            <w:proofErr w:type="spellStart"/>
-            <w:r>
-              <w:t>tunniste</w:t>
-            </w:r>
-            <w:proofErr w:type="spellEnd"/>
+            <w:r>
+              <w:t>Tarjouksen yksilöivä tunniste</w:t>
+            </w:r>
           </w:p>
         </w:tc>
       </w:tr>
@@ -11074,14 +10707,12 @@
                 <w:lang w:val="fi-FI"/>
               </w:rPr>
             </w:pPr>
-            <w:proofErr w:type="spellStart"/>
             <w:r>
               <w:rPr>
                 <w:lang w:val="fi-FI"/>
               </w:rPr>
               <w:t>description</w:t>
             </w:r>
-            <w:proofErr w:type="spellEnd"/>
           </w:p>
         </w:tc>
         <w:tc>
@@ -11094,14 +10725,12 @@
                 <w:lang w:val="fi-FI"/>
               </w:rPr>
             </w:pPr>
-            <w:proofErr w:type="spellStart"/>
             <w:r>
               <w:rPr>
                 <w:lang w:val="fi-FI"/>
               </w:rPr>
               <w:t>String</w:t>
             </w:r>
-            <w:proofErr w:type="spellEnd"/>
           </w:p>
         </w:tc>
         <w:tc>
@@ -11137,14 +10766,12 @@
                 <w:lang w:val="fi-FI"/>
               </w:rPr>
             </w:pPr>
-            <w:proofErr w:type="spellStart"/>
             <w:r>
               <w:rPr>
                 <w:lang w:val="fi-FI"/>
               </w:rPr>
               <w:t>price</w:t>
             </w:r>
-            <w:proofErr w:type="spellEnd"/>
           </w:p>
         </w:tc>
         <w:tc>
@@ -11157,14 +10784,12 @@
                 <w:lang w:val="fi-FI"/>
               </w:rPr>
             </w:pPr>
-            <w:proofErr w:type="spellStart"/>
             <w:r>
               <w:rPr>
                 <w:lang w:val="fi-FI"/>
               </w:rPr>
               <w:t>Double</w:t>
             </w:r>
-            <w:proofErr w:type="spellEnd"/>
           </w:p>
         </w:tc>
         <w:tc>
@@ -11200,14 +10825,12 @@
                 <w:lang w:val="fi-FI"/>
               </w:rPr>
             </w:pPr>
-            <w:proofErr w:type="spellStart"/>
             <w:r>
               <w:rPr>
                 <w:lang w:val="fi-FI"/>
               </w:rPr>
               <w:t>user_id</w:t>
             </w:r>
-            <w:proofErr w:type="spellEnd"/>
           </w:p>
         </w:tc>
         <w:tc>
@@ -11220,14 +10843,12 @@
                 <w:lang w:val="fi-FI"/>
               </w:rPr>
             </w:pPr>
-            <w:proofErr w:type="spellStart"/>
             <w:r>
               <w:rPr>
                 <w:lang w:val="fi-FI"/>
               </w:rPr>
               <w:t>Integer</w:t>
             </w:r>
-            <w:proofErr w:type="spellEnd"/>
           </w:p>
         </w:tc>
         <w:tc>
@@ -11263,14 +10884,12 @@
                 <w:lang w:val="fi-FI"/>
               </w:rPr>
             </w:pPr>
-            <w:proofErr w:type="spellStart"/>
             <w:r>
               <w:rPr>
                 <w:lang w:val="fi-FI"/>
               </w:rPr>
               <w:t>job_id</w:t>
             </w:r>
-            <w:proofErr w:type="spellEnd"/>
           </w:p>
         </w:tc>
         <w:tc>
@@ -11283,14 +10902,12 @@
                 <w:lang w:val="fi-FI"/>
               </w:rPr>
             </w:pPr>
-            <w:proofErr w:type="spellStart"/>
             <w:r>
               <w:rPr>
                 <w:lang w:val="fi-FI"/>
               </w:rPr>
               <w:t>Integer</w:t>
             </w:r>
-            <w:proofErr w:type="spellEnd"/>
           </w:p>
         </w:tc>
         <w:tc>
@@ -11308,6 +10925,71 @@
                 <w:lang w:val="fi-FI"/>
               </w:rPr>
               <w:t>Viite mihin työhön tarjous on tehty</w:t>
+            </w:r>
+          </w:p>
+        </w:tc>
+      </w:tr>
+      <w:tr>
+        <w:trPr>
+          <w:cnfStyle w:val="000000010000" w:firstRow="0" w:lastRow="0" w:firstColumn="0" w:lastColumn="0" w:oddVBand="0" w:evenVBand="0" w:oddHBand="0" w:evenHBand="1" w:firstRowFirstColumn="0" w:firstRowLastColumn="0" w:lastRowFirstColumn="0" w:lastRowLastColumn="0"/>
+        </w:trPr>
+        <w:tc>
+          <w:tcPr>
+            <w:tcW w:w="2093" w:type="dxa"/>
+          </w:tcPr>
+          <w:p>
+            <w:pPr>
+              <w:rPr>
+                <w:lang w:val="fi-FI"/>
+              </w:rPr>
+            </w:pPr>
+            <w:r>
+              <w:rPr>
+                <w:lang w:val="fi-FI"/>
+              </w:rPr>
+              <w:t>c</w:t>
+            </w:r>
+            <w:r>
+              <w:rPr>
+                <w:lang w:val="fi-FI"/>
+              </w:rPr>
+              <w:t>reated</w:t>
+            </w:r>
+          </w:p>
+        </w:tc>
+        <w:tc>
+          <w:tcPr>
+            <w:tcW w:w="1843" w:type="dxa"/>
+          </w:tcPr>
+          <w:p>
+            <w:pPr>
+              <w:rPr>
+                <w:lang w:val="fi-FI"/>
+              </w:rPr>
+            </w:pPr>
+            <w:r>
+              <w:rPr>
+                <w:lang w:val="fi-FI"/>
+              </w:rPr>
+              <w:t>Date</w:t>
+            </w:r>
+          </w:p>
+        </w:tc>
+        <w:tc>
+          <w:tcPr>
+            <w:tcW w:w="5640" w:type="dxa"/>
+          </w:tcPr>
+          <w:p>
+            <w:pPr>
+              <w:rPr>
+                <w:lang w:val="fi-FI"/>
+              </w:rPr>
+            </w:pPr>
+            <w:r>
+              <w:rPr>
+                <w:lang w:val="fi-FI"/>
+              </w:rPr>
+              <w:t>Luontipvm</w:t>
             </w:r>
           </w:p>
         </w:tc>
@@ -11327,22 +11009,14 @@
           <w:lang w:val="fi-FI"/>
         </w:rPr>
       </w:pPr>
-      <w:bookmarkStart w:id="16" w:name="_Toc334717217"/>
+      <w:bookmarkStart w:id="16" w:name="_Toc335048742"/>
       <w:r>
         <w:rPr>
           <w:lang w:val="fi-FI"/>
         </w:rPr>
-        <w:t xml:space="preserve">Kysymys – </w:t>
-      </w:r>
-      <w:proofErr w:type="spellStart"/>
-      <w:r>
-        <w:rPr>
-          <w:lang w:val="fi-FI"/>
-        </w:rPr>
-        <w:t>Question</w:t>
+        <w:t>Kysymys – Question</w:t>
       </w:r>
       <w:bookmarkEnd w:id="16"/>
-      <w:proofErr w:type="spellEnd"/>
     </w:p>
     <w:tbl>
       <w:tblPr>
@@ -11364,11 +11038,9 @@
             <w:tcW w:w="2093" w:type="dxa"/>
           </w:tcPr>
           <w:p>
-            <w:proofErr w:type="spellStart"/>
             <w:r>
               <w:t>Attribuutti</w:t>
             </w:r>
-            <w:proofErr w:type="spellEnd"/>
           </w:p>
         </w:tc>
         <w:tc>
@@ -11376,11 +11048,9 @@
             <w:tcW w:w="1843" w:type="dxa"/>
           </w:tcPr>
           <w:p>
-            <w:proofErr w:type="spellStart"/>
             <w:r>
               <w:t>Arvojoukko</w:t>
             </w:r>
-            <w:proofErr w:type="spellEnd"/>
           </w:p>
         </w:tc>
         <w:tc>
@@ -11388,11 +11058,9 @@
             <w:tcW w:w="5640" w:type="dxa"/>
           </w:tcPr>
           <w:p>
-            <w:proofErr w:type="spellStart"/>
             <w:r>
               <w:t>Kuvaus</w:t>
             </w:r>
-            <w:proofErr w:type="spellEnd"/>
           </w:p>
         </w:tc>
       </w:tr>
@@ -11425,27 +11093,9 @@
             <w:tcW w:w="5640" w:type="dxa"/>
           </w:tcPr>
           <w:p>
-            <w:proofErr w:type="spellStart"/>
-            <w:r>
-              <w:t>Kysymyksen</w:t>
-            </w:r>
-            <w:proofErr w:type="spellEnd"/>
-            <w:r>
-              <w:t xml:space="preserve"> </w:t>
-            </w:r>
-            <w:proofErr w:type="spellStart"/>
-            <w:r>
-              <w:t>yksilöivä</w:t>
-            </w:r>
-            <w:proofErr w:type="spellEnd"/>
-            <w:r>
-              <w:t xml:space="preserve"> </w:t>
-            </w:r>
-            <w:proofErr w:type="spellStart"/>
-            <w:r>
-              <w:t>tunniste</w:t>
-            </w:r>
-            <w:proofErr w:type="spellEnd"/>
+            <w:r>
+              <w:t>Kysymyksen yksilöivä tunniste</w:t>
+            </w:r>
           </w:p>
         </w:tc>
       </w:tr>
@@ -11463,14 +11113,12 @@
                 <w:lang w:val="fi-FI"/>
               </w:rPr>
             </w:pPr>
-            <w:proofErr w:type="spellStart"/>
             <w:r>
               <w:rPr>
                 <w:lang w:val="fi-FI"/>
               </w:rPr>
               <w:t>question</w:t>
             </w:r>
-            <w:proofErr w:type="spellEnd"/>
           </w:p>
         </w:tc>
         <w:tc>
@@ -11483,14 +11131,12 @@
                 <w:lang w:val="fi-FI"/>
               </w:rPr>
             </w:pPr>
-            <w:proofErr w:type="spellStart"/>
             <w:r>
               <w:rPr>
                 <w:lang w:val="fi-FI"/>
               </w:rPr>
               <w:t>String</w:t>
             </w:r>
-            <w:proofErr w:type="spellEnd"/>
           </w:p>
         </w:tc>
         <w:tc>
@@ -11526,14 +11172,12 @@
                 <w:lang w:val="fi-FI"/>
               </w:rPr>
             </w:pPr>
-            <w:proofErr w:type="spellStart"/>
             <w:r>
               <w:rPr>
                 <w:lang w:val="fi-FI"/>
               </w:rPr>
               <w:t>user_id</w:t>
             </w:r>
-            <w:proofErr w:type="spellEnd"/>
           </w:p>
         </w:tc>
         <w:tc>
@@ -11546,14 +11190,12 @@
                 <w:lang w:val="fi-FI"/>
               </w:rPr>
             </w:pPr>
-            <w:proofErr w:type="spellStart"/>
             <w:r>
               <w:rPr>
                 <w:lang w:val="fi-FI"/>
               </w:rPr>
               <w:t>Integer</w:t>
             </w:r>
-            <w:proofErr w:type="spellEnd"/>
           </w:p>
         </w:tc>
         <w:tc>
@@ -11570,25 +11212,7 @@
               <w:rPr>
                 <w:lang w:val="fi-FI"/>
               </w:rPr>
-              <w:t xml:space="preserve">Viite </w:t>
-            </w:r>
-            <w:r>
-              <w:rPr>
-                <w:lang w:val="fi-FI"/>
-              </w:rPr>
-              <w:t>kysymyksen</w:t>
-            </w:r>
-            <w:r>
-              <w:rPr>
-                <w:lang w:val="fi-FI"/>
-              </w:rPr>
-              <w:t xml:space="preserve"> </w:t>
-            </w:r>
-            <w:r>
-              <w:rPr>
-                <w:lang w:val="fi-FI"/>
-              </w:rPr>
-              <w:t>esittäjään</w:t>
+              <w:t>Viite kysymyksen esittäjään</w:t>
             </w:r>
           </w:p>
         </w:tc>
@@ -11607,14 +11231,12 @@
                 <w:lang w:val="fi-FI"/>
               </w:rPr>
             </w:pPr>
-            <w:proofErr w:type="spellStart"/>
             <w:r>
               <w:rPr>
                 <w:lang w:val="fi-FI"/>
               </w:rPr>
               <w:t>job_id</w:t>
             </w:r>
-            <w:proofErr w:type="spellEnd"/>
           </w:p>
         </w:tc>
         <w:tc>
@@ -11627,14 +11249,12 @@
                 <w:lang w:val="fi-FI"/>
               </w:rPr>
             </w:pPr>
-            <w:proofErr w:type="spellStart"/>
             <w:r>
               <w:rPr>
                 <w:lang w:val="fi-FI"/>
               </w:rPr>
               <w:t>Integer</w:t>
             </w:r>
-            <w:proofErr w:type="spellEnd"/>
           </w:p>
         </w:tc>
         <w:tc>
@@ -11652,6 +11272,71 @@
                 <w:lang w:val="fi-FI"/>
               </w:rPr>
               <w:t>Viite mille työlle kysymys on esitetty</w:t>
+            </w:r>
+          </w:p>
+        </w:tc>
+      </w:tr>
+      <w:tr>
+        <w:trPr>
+          <w:cnfStyle w:val="000000100000" w:firstRow="0" w:lastRow="0" w:firstColumn="0" w:lastColumn="0" w:oddVBand="0" w:evenVBand="0" w:oddHBand="1" w:evenHBand="0" w:firstRowFirstColumn="0" w:firstRowLastColumn="0" w:lastRowFirstColumn="0" w:lastRowLastColumn="0"/>
+        </w:trPr>
+        <w:tc>
+          <w:tcPr>
+            <w:tcW w:w="2093" w:type="dxa"/>
+          </w:tcPr>
+          <w:p>
+            <w:pPr>
+              <w:rPr>
+                <w:lang w:val="fi-FI"/>
+              </w:rPr>
+            </w:pPr>
+            <w:r>
+              <w:rPr>
+                <w:lang w:val="fi-FI"/>
+              </w:rPr>
+              <w:t>c</w:t>
+            </w:r>
+            <w:r>
+              <w:rPr>
+                <w:lang w:val="fi-FI"/>
+              </w:rPr>
+              <w:t>reated</w:t>
+            </w:r>
+          </w:p>
+        </w:tc>
+        <w:tc>
+          <w:tcPr>
+            <w:tcW w:w="1843" w:type="dxa"/>
+          </w:tcPr>
+          <w:p>
+            <w:pPr>
+              <w:rPr>
+                <w:lang w:val="fi-FI"/>
+              </w:rPr>
+            </w:pPr>
+            <w:r>
+              <w:rPr>
+                <w:lang w:val="fi-FI"/>
+              </w:rPr>
+              <w:t>Date</w:t>
+            </w:r>
+          </w:p>
+        </w:tc>
+        <w:tc>
+          <w:tcPr>
+            <w:tcW w:w="5640" w:type="dxa"/>
+          </w:tcPr>
+          <w:p>
+            <w:pPr>
+              <w:rPr>
+                <w:lang w:val="fi-FI"/>
+              </w:rPr>
+            </w:pPr>
+            <w:r>
+              <w:rPr>
+                <w:lang w:val="fi-FI"/>
+              </w:rPr>
+              <w:t>Luontipvm</w:t>
             </w:r>
           </w:p>
         </w:tc>
@@ -11671,20 +11356,12 @@
           <w:lang w:val="fi-FI"/>
         </w:rPr>
       </w:pPr>
-      <w:bookmarkStart w:id="17" w:name="_Toc334717218"/>
-      <w:proofErr w:type="spellStart"/>
+      <w:bookmarkStart w:id="17" w:name="_Toc335048743"/>
       <w:r>
         <w:rPr>
           <w:lang w:val="fi-FI"/>
         </w:rPr>
-        <w:t>Answer</w:t>
-      </w:r>
-      <w:proofErr w:type="spellEnd"/>
-      <w:r>
-        <w:rPr>
-          <w:lang w:val="fi-FI"/>
-        </w:rPr>
-        <w:t xml:space="preserve"> – Vastaus</w:t>
+        <w:t>Answer – Vastaus</w:t>
       </w:r>
       <w:bookmarkEnd w:id="17"/>
     </w:p>
@@ -11708,11 +11385,9 @@
             <w:tcW w:w="2093" w:type="dxa"/>
           </w:tcPr>
           <w:p>
-            <w:proofErr w:type="spellStart"/>
             <w:r>
               <w:t>Attribuutti</w:t>
             </w:r>
-            <w:proofErr w:type="spellEnd"/>
           </w:p>
         </w:tc>
         <w:tc>
@@ -11720,11 +11395,9 @@
             <w:tcW w:w="1843" w:type="dxa"/>
           </w:tcPr>
           <w:p>
-            <w:proofErr w:type="spellStart"/>
             <w:r>
               <w:t>Arvojoukko</w:t>
             </w:r>
-            <w:proofErr w:type="spellEnd"/>
           </w:p>
         </w:tc>
         <w:tc>
@@ -11732,11 +11405,9 @@
             <w:tcW w:w="5640" w:type="dxa"/>
           </w:tcPr>
           <w:p>
-            <w:proofErr w:type="spellStart"/>
             <w:r>
               <w:t>Kuvaus</w:t>
             </w:r>
-            <w:proofErr w:type="spellEnd"/>
           </w:p>
         </w:tc>
       </w:tr>
@@ -11769,27 +11440,12 @@
             <w:tcW w:w="5640" w:type="dxa"/>
           </w:tcPr>
           <w:p>
-            <w:proofErr w:type="spellStart"/>
             <w:r>
               <w:t>Vastauksen</w:t>
             </w:r>
-            <w:proofErr w:type="spellEnd"/>
-            <w:r>
-              <w:t xml:space="preserve"> </w:t>
-            </w:r>
-            <w:proofErr w:type="spellStart"/>
-            <w:r>
-              <w:t>yksilöivä</w:t>
-            </w:r>
-            <w:proofErr w:type="spellEnd"/>
-            <w:r>
-              <w:t xml:space="preserve"> </w:t>
-            </w:r>
-            <w:proofErr w:type="spellStart"/>
-            <w:r>
-              <w:t>tunniste</w:t>
-            </w:r>
-            <w:proofErr w:type="spellEnd"/>
+            <w:r>
+              <w:t xml:space="preserve"> yksilöivä tunniste</w:t>
+            </w:r>
           </w:p>
         </w:tc>
       </w:tr>
@@ -11807,14 +11463,12 @@
                 <w:lang w:val="fi-FI"/>
               </w:rPr>
             </w:pPr>
-            <w:proofErr w:type="spellStart"/>
             <w:r>
               <w:rPr>
                 <w:lang w:val="fi-FI"/>
               </w:rPr>
               <w:t>answer</w:t>
             </w:r>
-            <w:proofErr w:type="spellEnd"/>
           </w:p>
         </w:tc>
         <w:tc>
@@ -11827,14 +11481,12 @@
                 <w:lang w:val="fi-FI"/>
               </w:rPr>
             </w:pPr>
-            <w:proofErr w:type="spellStart"/>
             <w:r>
               <w:rPr>
                 <w:lang w:val="fi-FI"/>
               </w:rPr>
               <w:t>String</w:t>
             </w:r>
-            <w:proofErr w:type="spellEnd"/>
           </w:p>
         </w:tc>
         <w:tc>
@@ -11876,14 +11528,12 @@
                 <w:lang w:val="fi-FI"/>
               </w:rPr>
             </w:pPr>
-            <w:proofErr w:type="spellStart"/>
             <w:r>
               <w:rPr>
                 <w:lang w:val="fi-FI"/>
               </w:rPr>
               <w:t>question_id</w:t>
             </w:r>
-            <w:proofErr w:type="spellEnd"/>
           </w:p>
         </w:tc>
         <w:tc>
@@ -11896,14 +11546,12 @@
                 <w:lang w:val="fi-FI"/>
               </w:rPr>
             </w:pPr>
-            <w:proofErr w:type="spellStart"/>
             <w:r>
               <w:rPr>
                 <w:lang w:val="fi-FI"/>
               </w:rPr>
               <w:t>Integer</w:t>
             </w:r>
-            <w:proofErr w:type="spellEnd"/>
           </w:p>
         </w:tc>
         <w:tc>
@@ -11921,6 +11569,71 @@
                 <w:lang w:val="fi-FI"/>
               </w:rPr>
               <w:t>Viite mihin kysymykseen vastaus on esitetty</w:t>
+            </w:r>
+          </w:p>
+        </w:tc>
+      </w:tr>
+      <w:tr>
+        <w:trPr>
+          <w:cnfStyle w:val="000000010000" w:firstRow="0" w:lastRow="0" w:firstColumn="0" w:lastColumn="0" w:oddVBand="0" w:evenVBand="0" w:oddHBand="0" w:evenHBand="1" w:firstRowFirstColumn="0" w:firstRowLastColumn="0" w:lastRowFirstColumn="0" w:lastRowLastColumn="0"/>
+        </w:trPr>
+        <w:tc>
+          <w:tcPr>
+            <w:tcW w:w="2093" w:type="dxa"/>
+          </w:tcPr>
+          <w:p>
+            <w:pPr>
+              <w:rPr>
+                <w:lang w:val="fi-FI"/>
+              </w:rPr>
+            </w:pPr>
+            <w:r>
+              <w:rPr>
+                <w:lang w:val="fi-FI"/>
+              </w:rPr>
+              <w:t>c</w:t>
+            </w:r>
+            <w:r>
+              <w:rPr>
+                <w:lang w:val="fi-FI"/>
+              </w:rPr>
+              <w:t>reated</w:t>
+            </w:r>
+          </w:p>
+        </w:tc>
+        <w:tc>
+          <w:tcPr>
+            <w:tcW w:w="1843" w:type="dxa"/>
+          </w:tcPr>
+          <w:p>
+            <w:pPr>
+              <w:rPr>
+                <w:lang w:val="fi-FI"/>
+              </w:rPr>
+            </w:pPr>
+            <w:r>
+              <w:rPr>
+                <w:lang w:val="fi-FI"/>
+              </w:rPr>
+              <w:t>Date</w:t>
+            </w:r>
+          </w:p>
+        </w:tc>
+        <w:tc>
+          <w:tcPr>
+            <w:tcW w:w="5640" w:type="dxa"/>
+          </w:tcPr>
+          <w:p>
+            <w:pPr>
+              <w:rPr>
+                <w:lang w:val="fi-FI"/>
+              </w:rPr>
+            </w:pPr>
+            <w:r>
+              <w:rPr>
+                <w:lang w:val="fi-FI"/>
+              </w:rPr>
+              <w:t>Luontipvm</w:t>
             </w:r>
           </w:p>
         </w:tc>
@@ -12021,23 +11734,35 @@
           <w:lang w:val="fi-FI"/>
         </w:rPr>
       </w:pPr>
-      <w:bookmarkStart w:id="18" w:name="_Toc334717219"/>
+      <w:bookmarkStart w:id="18" w:name="_Toc335048744"/>
       <w:r>
         <w:rPr>
           <w:lang w:val="fi-FI"/>
         </w:rPr>
-        <w:lastRenderedPageBreak/>
         <w:t>Käyttöliittymän hahmotelma</w:t>
       </w:r>
       <w:bookmarkEnd w:id="18"/>
     </w:p>
     <w:p>
+      <w:pPr>
+        <w:rPr>
+          <w:lang w:val="fi-FI"/>
+        </w:rPr>
+      </w:pPr>
+      <w:r>
+        <w:rPr>
+          <w:lang w:val="fi-FI"/>
+        </w:rPr>
+        <w:t>Kuvassa 3 on kuvattu sovelluksen käyttöliittymän sivuhierarkia.</w:t>
+      </w:r>
+    </w:p>
+    <w:p>
       <w:r>
         <w:object w:dxaOrig="12046" w:dyaOrig="7567">
-          <v:shape id="_x0000_i1027" type="#_x0000_t75" style="width:452.4pt;height:275.75pt" o:ole="">
+          <v:shape id="_x0000_i1026" type="#_x0000_t75" style="width:452.4pt;height:275.75pt" o:ole="">
             <v:imagedata r:id="rId13" o:title=""/>
           </v:shape>
-          <o:OLEObject Type="Embed" ProgID="Visio.Drawing.11" ShapeID="_x0000_i1027" DrawAspect="Content" ObjectID="_1408459098" r:id="rId14"/>
+          <o:OLEObject Type="Embed" ProgID="Visio.Drawing.11" ShapeID="_x0000_i1026" DrawAspect="Content" ObjectID="_1408790619" r:id="rId14"/>
         </w:object>
       </w:r>
     </w:p>
@@ -12048,35 +11773,12 @@
           <w:rStyle w:val="Emphasis"/>
         </w:rPr>
       </w:pPr>
-      <w:proofErr w:type="spellStart"/>
       <w:r>
         <w:rPr>
           <w:rStyle w:val="Emphasis"/>
         </w:rPr>
-        <w:t>Kuva</w:t>
-      </w:r>
-      <w:proofErr w:type="spellEnd"/>
-      <w:r>
-        <w:rPr>
-          <w:rStyle w:val="Emphasis"/>
-        </w:rPr>
-        <w:t xml:space="preserve"> 3: </w:t>
-      </w:r>
-      <w:proofErr w:type="spellStart"/>
-      <w:r>
-        <w:rPr>
-          <w:rStyle w:val="Emphasis"/>
-        </w:rPr>
-        <w:t>Käyttöliittymän</w:t>
-      </w:r>
-      <w:proofErr w:type="spellEnd"/>
-      <w:r>
-        <w:rPr>
-          <w:rStyle w:val="Emphasis"/>
-        </w:rPr>
-        <w:t xml:space="preserve"> </w:t>
-      </w:r>
-      <w:proofErr w:type="spellStart"/>
+        <w:t xml:space="preserve">Kuva 3: Käyttöliittymän </w:t>
+      </w:r>
       <w:r>
         <w:rPr>
           <w:rStyle w:val="Emphasis"/>
@@ -12089,7 +11791,6 @@
         </w:rPr>
         <w:t>hierarkia</w:t>
       </w:r>
-      <w:proofErr w:type="spellEnd"/>
     </w:p>
     <w:p>
       <w:pPr>
@@ -12102,7 +11803,7 @@
           <w:lang w:val="fi-FI"/>
         </w:rPr>
       </w:pPr>
-      <w:bookmarkStart w:id="19" w:name="_Toc334717220"/>
+      <w:bookmarkStart w:id="19" w:name="_Toc335048745"/>
       <w:r>
         <w:rPr>
           <w:lang w:val="fi-FI"/>
@@ -12113,57 +11814,36 @@
     </w:p>
     <w:bookmarkEnd w:id="0"/>
     <w:p>
+      <w:pPr>
+        <w:rPr>
+          <w:lang w:val="fi-FI"/>
+        </w:rPr>
+      </w:pPr>
       <w:r>
         <w:rPr>
           <w:lang w:val="fi-FI"/>
         </w:rPr>
         <w:t xml:space="preserve">Tässä kappaleessa on listattuna järjestelmässä tarvittavat tietokantataulut. </w:t>
       </w:r>
-      <w:proofErr w:type="spellStart"/>
-      <w:proofErr w:type="gramStart"/>
-      <w:r>
-        <w:t>Alla</w:t>
-      </w:r>
-      <w:proofErr w:type="spellEnd"/>
-      <w:r>
-        <w:t xml:space="preserve"> </w:t>
-      </w:r>
-      <w:proofErr w:type="spellStart"/>
-      <w:r>
-        <w:t>kyseiset</w:t>
-      </w:r>
-      <w:proofErr w:type="spellEnd"/>
-      <w:r>
-        <w:t xml:space="preserve"> </w:t>
-      </w:r>
-      <w:proofErr w:type="spellStart"/>
-      <w:r>
-        <w:t>tietokanta</w:t>
-      </w:r>
-      <w:r>
-        <w:t>taulut</w:t>
-      </w:r>
-      <w:proofErr w:type="spellEnd"/>
-      <w:r>
-        <w:t xml:space="preserve"> </w:t>
-      </w:r>
-      <w:proofErr w:type="spellStart"/>
-      <w:r>
-        <w:t>luontilauseina</w:t>
-      </w:r>
-      <w:proofErr w:type="spellEnd"/>
-      <w:r>
-        <w:t>.</w:t>
-      </w:r>
-      <w:proofErr w:type="gramEnd"/>
+      <w:r>
+        <w:rPr>
+          <w:lang w:val="fi-FI"/>
+        </w:rPr>
+        <w:t>Alla kyseiset tietokanta</w:t>
+      </w:r>
+      <w:r>
+        <w:rPr>
+          <w:lang w:val="fi-FI"/>
+        </w:rPr>
+        <w:t>taulut luontilauseina.</w:t>
+      </w:r>
     </w:p>
     <w:p>
       <w:r>
         <w:t>CREATE TABLE user (</w:t>
       </w:r>
-      <w:r>
-        <w:br/>
-      </w:r>
+    </w:p>
+    <w:p>
       <w:r>
         <w:tab/>
         <w:t>id</w:t>
@@ -12173,11 +11853,10 @@
       </w:r>
       <w:r>
         <w:tab/>
-        <w:t>integer CONSTRAINT PRIMARY KEY,</w:t>
-      </w:r>
-      <w:r>
-        <w:br/>
-      </w:r>
+        <w:t>integer PRIMARY KEY,</w:t>
+      </w:r>
+    </w:p>
+    <w:p>
       <w:r>
         <w:tab/>
         <w:t>name</w:t>
@@ -12187,32 +11866,10 @@
       </w:r>
       <w:r>
         <w:tab/>
-      </w:r>
-      <w:proofErr w:type="spellStart"/>
-      <w:proofErr w:type="gramStart"/>
-      <w:r>
-        <w:t>varch</w:t>
-      </w:r>
-      <w:r>
-        <w:t>ar</w:t>
-      </w:r>
-      <w:proofErr w:type="spellEnd"/>
-      <w:r>
-        <w:t>(</w:t>
-      </w:r>
-      <w:proofErr w:type="gramEnd"/>
-      <w:r>
-        <w:t>40)</w:t>
-      </w:r>
-      <w:r>
-        <w:t xml:space="preserve"> NOT NULL</w:t>
-      </w:r>
-      <w:r>
-        <w:t>,</w:t>
-      </w:r>
-      <w:r>
-        <w:br/>
-      </w:r>
+        <w:t>varchar(40) NOT NULL,</w:t>
+      </w:r>
+    </w:p>
+    <w:p>
       <w:r>
         <w:tab/>
         <w:t>email</w:t>
@@ -12222,62 +11879,44 @@
       </w:r>
       <w:r>
         <w:tab/>
-      </w:r>
-      <w:proofErr w:type="spellStart"/>
-      <w:r>
-        <w:t>varchar</w:t>
-      </w:r>
-      <w:proofErr w:type="spellEnd"/>
-      <w:r>
-        <w:t>(30)</w:t>
-      </w:r>
-      <w:r>
-        <w:t xml:space="preserve"> </w:t>
-      </w:r>
-      <w:r>
-        <w:t>NOT NULL</w:t>
-      </w:r>
-      <w:r>
-        <w:t>,</w:t>
-      </w:r>
-      <w:r>
-        <w:br/>
-      </w:r>
-      <w:r>
+        <w:t>varchar(30) NOT NULL,</w:t>
+      </w:r>
+    </w:p>
+    <w:p>
+      <w:r>
+        <w:lastRenderedPageBreak/>
         <w:tab/>
         <w:t>password</w:t>
       </w:r>
       <w:r>
         <w:tab/>
-      </w:r>
-      <w:proofErr w:type="spellStart"/>
-      <w:r>
-        <w:t>varchar</w:t>
-      </w:r>
-      <w:proofErr w:type="spellEnd"/>
-      <w:r>
-        <w:t>(20)</w:t>
-      </w:r>
-      <w:r>
-        <w:t xml:space="preserve"> </w:t>
-      </w:r>
-      <w:r>
-        <w:t>NOT NULL</w:t>
-      </w:r>
-      <w:r>
-        <w:br/>
-      </w:r>
-      <w:r>
-        <w:t>);</w:t>
+        <w:t>varchar(20) NOT NULL,</w:t>
       </w:r>
     </w:p>
     <w:p>
       <w:r>
+        <w:tab/>
+        <w:t>created</w:t>
+      </w:r>
+      <w:r>
+        <w:tab/>
+      </w:r>
+      <w:r>
+        <w:tab/>
+        <w:t>date NOT NULL</w:t>
+      </w:r>
+    </w:p>
+    <w:p>
+      <w:r>
+        <w:t>);</w:t>
+      </w:r>
+    </w:p>
+    <w:p>
+      <w:r>
         <w:t>CREATE TABLE job (</w:t>
       </w:r>
-      <w:r>
-        <w:br/>
-      </w:r>
+    </w:p>
+    <w:p>
       <w:r>
         <w:tab/>
         <w:t>id</w:t>
@@ -12289,9 +11928,8 @@
         <w:tab/>
         <w:t>integer CONSTRAINT PRIMARY KEY,</w:t>
       </w:r>
-      <w:r>
-        <w:br/>
-      </w:r>
+    </w:p>
+    <w:p>
       <w:r>
         <w:tab/>
         <w:t>title</w:t>
@@ -12301,45 +11939,20 @@
       </w:r>
       <w:r>
         <w:tab/>
-      </w:r>
-      <w:proofErr w:type="spellStart"/>
-      <w:r>
-        <w:t>varchar</w:t>
-      </w:r>
-      <w:proofErr w:type="spellEnd"/>
-      <w:r>
-        <w:t>(50)</w:t>
-      </w:r>
-      <w:r>
-        <w:t xml:space="preserve"> </w:t>
-      </w:r>
-      <w:r>
-        <w:t>NOT NULL</w:t>
-      </w:r>
-      <w:r>
-        <w:t>,</w:t>
-      </w:r>
-      <w:r>
-        <w:br/>
-      </w:r>
+        <w:t>varchar(50) NOT NULL,</w:t>
+      </w:r>
+    </w:p>
+    <w:p>
       <w:r>
         <w:tab/>
         <w:t>description</w:t>
       </w:r>
       <w:r>
         <w:tab/>
-      </w:r>
-      <w:proofErr w:type="spellStart"/>
-      <w:r>
-        <w:t>varchar</w:t>
-      </w:r>
-      <w:proofErr w:type="spellEnd"/>
-      <w:r>
-        <w:t>(50),</w:t>
-      </w:r>
-      <w:r>
-        <w:br/>
-      </w:r>
+        <w:t>varchar(50),</w:t>
+      </w:r>
+    </w:p>
+    <w:p>
       <w:r>
         <w:tab/>
         <w:t>expires</w:t>
@@ -12349,24 +11962,12 @@
       </w:r>
       <w:r>
         <w:tab/>
-        <w:t>date</w:t>
-      </w:r>
-      <w:r>
-        <w:t xml:space="preserve"> </w:t>
-      </w:r>
-      <w:r>
-        <w:t>NOT NULL</w:t>
-      </w:r>
-      <w:r>
-        <w:t>,</w:t>
-      </w:r>
-      <w:r>
-        <w:br/>
-      </w:r>
+        <w:t>date NOT NULL,</w:t>
+      </w:r>
+    </w:p>
+    <w:p>
       <w:r>
         <w:tab/>
-      </w:r>
-      <w:r>
         <w:t>status</w:t>
       </w:r>
       <w:r>
@@ -12374,114 +11975,284 @@
       </w:r>
       <w:r>
         <w:tab/>
-        <w:t>integer</w:t>
-      </w:r>
-      <w:r>
-        <w:t xml:space="preserve"> </w:t>
-      </w:r>
-      <w:r>
-        <w:t>NOT NULL</w:t>
-      </w:r>
-      <w:r>
-        <w:t>,</w:t>
+        <w:t>integer NOT NULL,</w:t>
       </w:r>
       <w:r>
         <w:tab/>
       </w:r>
-      <w:r>
-        <w:br/>
-      </w:r>
+    </w:p>
+    <w:p>
+      <w:pPr>
+        <w:rPr>
+          <w:lang w:val="sv-SE"/>
+        </w:rPr>
+      </w:pPr>
       <w:r>
         <w:tab/>
       </w:r>
-      <w:proofErr w:type="spellStart"/>
-      <w:r>
+      <w:r>
+        <w:rPr>
+          <w:lang w:val="sv-SE"/>
+        </w:rPr>
         <w:t>offer_id</w:t>
       </w:r>
-      <w:proofErr w:type="spellEnd"/>
-      <w:r>
+      <w:r>
+        <w:rPr>
+          <w:lang w:val="sv-SE"/>
+        </w:rPr>
         <w:tab/>
       </w:r>
       <w:r>
+        <w:rPr>
+          <w:lang w:val="sv-SE"/>
+        </w:rPr>
         <w:tab/>
-      </w:r>
-      <w:r>
-        <w:t>integer</w:t>
-      </w:r>
-      <w:r>
-        <w:t>,</w:t>
-      </w:r>
-      <w:r>
-        <w:br/>
-      </w:r>
-      <w:r>
+        <w:t>integer,</w:t>
+      </w:r>
+    </w:p>
+    <w:p>
+      <w:pPr>
+        <w:rPr>
+          <w:lang w:val="sv-SE"/>
+        </w:rPr>
+      </w:pPr>
+      <w:r>
+        <w:rPr>
+          <w:lang w:val="sv-SE"/>
+        </w:rPr>
         <w:tab/>
         <w:t>rating</w:t>
       </w:r>
       <w:r>
+        <w:rPr>
+          <w:lang w:val="sv-SE"/>
+        </w:rPr>
         <w:tab/>
       </w:r>
       <w:r>
+        <w:rPr>
+          <w:lang w:val="sv-SE"/>
+        </w:rPr>
         <w:tab/>
         <w:t>integer,</w:t>
       </w:r>
       <w:r>
+        <w:rPr>
+          <w:lang w:val="sv-SE"/>
+        </w:rPr>
         <w:tab/>
       </w:r>
-      <w:r>
-        <w:br/>
-      </w:r>
+    </w:p>
+    <w:p>
+      <w:r>
+        <w:rPr>
+          <w:lang w:val="sv-SE"/>
+        </w:rPr>
+        <w:tab/>
+      </w:r>
+      <w:r>
+        <w:t>review</w:t>
+      </w:r>
+      <w:r>
+        <w:tab/>
+      </w:r>
+      <w:r>
+        <w:tab/>
+        <w:t>text,</w:t>
+      </w:r>
+    </w:p>
+    <w:p>
+      <w:r>
+        <w:tab/>
+        <w:t>owner_id</w:t>
+      </w:r>
+      <w:r>
+        <w:tab/>
+        <w:t>integer NOT NULL references user,</w:t>
+      </w:r>
+    </w:p>
+    <w:p>
+      <w:r>
+        <w:tab/>
+        <w:t>created</w:t>
+      </w:r>
+      <w:r>
+        <w:tab/>
+      </w:r>
+      <w:r>
+        <w:tab/>
+        <w:t>date NOT NULL</w:t>
+      </w:r>
+    </w:p>
+    <w:p>
+      <w:r>
+        <w:t>);</w:t>
+      </w:r>
+    </w:p>
+    <w:p>
+      <w:r>
+        <w:t>CREATE TABLE offer (</w:t>
+      </w:r>
+    </w:p>
+    <w:p>
+      <w:r>
+        <w:tab/>
+        <w:t>id</w:t>
+      </w:r>
+      <w:r>
+        <w:tab/>
+      </w:r>
+      <w:r>
+        <w:tab/>
+        <w:t>integer CONSTRAINT PRIMARY KEY,</w:t>
+      </w:r>
+    </w:p>
+    <w:p>
+      <w:r>
+        <w:tab/>
+        <w:t>job_id</w:t>
+      </w:r>
+      <w:r>
+        <w:tab/>
+      </w:r>
+      <w:r>
+        <w:tab/>
+        <w:t>integer NOT NULL references job,</w:t>
+      </w:r>
+    </w:p>
+    <w:p>
+      <w:r>
+        <w:tab/>
+        <w:t>user_id</w:t>
+      </w:r>
+      <w:r>
+        <w:tab/>
+      </w:r>
+      <w:r>
+        <w:tab/>
+        <w:t>integer NOT NULL references user,</w:t>
+      </w:r>
+    </w:p>
+    <w:p>
+      <w:r>
+        <w:tab/>
+        <w:t>price</w:t>
+      </w:r>
+      <w:r>
+        <w:tab/>
+      </w:r>
+      <w:r>
+        <w:tab/>
+        <w:t>numeric NOT NULL,</w:t>
+      </w:r>
+    </w:p>
+    <w:p>
+      <w:r>
+        <w:tab/>
+        <w:t>description</w:t>
+      </w:r>
+      <w:r>
+        <w:tab/>
+        <w:t>text,</w:t>
+      </w:r>
+    </w:p>
+    <w:p>
+      <w:r>
+        <w:tab/>
+        <w:t>created</w:t>
+      </w:r>
+      <w:r>
+        <w:tab/>
+      </w:r>
+      <w:r>
+        <w:tab/>
+        <w:t>date NOT NULL</w:t>
+      </w:r>
+    </w:p>
+    <w:p>
+      <w:r>
+        <w:t>);</w:t>
+      </w:r>
+    </w:p>
+    <w:p>
+      <w:r>
+        <w:t>CREATE TABLE question (</w:t>
+      </w:r>
+    </w:p>
+    <w:p>
+      <w:r>
+        <w:tab/>
+        <w:t>id</w:t>
+      </w:r>
+      <w:r>
+        <w:tab/>
+      </w:r>
+      <w:r>
+        <w:tab/>
+        <w:t>integer CONSTRAINT PRIMARY KEY,</w:t>
+      </w:r>
+    </w:p>
+    <w:p>
       <w:r>
         <w:lastRenderedPageBreak/>
         <w:tab/>
-      </w:r>
-      <w:r>
-        <w:t>review</w:t>
+        <w:t>user_id</w:t>
       </w:r>
       <w:r>
         <w:tab/>
       </w:r>
       <w:r>
         <w:tab/>
-        <w:t>text,</w:t>
-      </w:r>
-      <w:r>
-        <w:br/>
-      </w:r>
-      <w:r>
-        <w:tab/>
-      </w:r>
-      <w:proofErr w:type="spellStart"/>
-      <w:r>
-        <w:t>owner_id</w:t>
-      </w:r>
-      <w:proofErr w:type="spellEnd"/>
-      <w:r>
-        <w:tab/>
-        <w:t>integer</w:t>
-      </w:r>
-      <w:r>
-        <w:t xml:space="preserve"> </w:t>
-      </w:r>
-      <w:r>
-        <w:t>NOT NULL</w:t>
-      </w:r>
-      <w:r>
-        <w:t xml:space="preserve"> references user</w:t>
+        <w:t>integer NOT NULL references user,</w:t>
       </w:r>
     </w:p>
     <w:p>
       <w:r>
-        <w:t>);</w:t>
+        <w:tab/>
+        <w:t>job_id</w:t>
+      </w:r>
+      <w:r>
+        <w:tab/>
+      </w:r>
+      <w:r>
+        <w:tab/>
+        <w:t>integer NOT NULL references job,</w:t>
       </w:r>
     </w:p>
     <w:p>
       <w:r>
-        <w:t>CREATE TABLE offer (</w:t>
-      </w:r>
-      <w:r>
-        <w:br/>
-      </w:r>
+        <w:tab/>
+        <w:t>question</w:t>
+      </w:r>
+      <w:r>
+        <w:tab/>
+        <w:t>text NOT NULL,</w:t>
+      </w:r>
+    </w:p>
+    <w:p>
+      <w:r>
+        <w:tab/>
+        <w:t>created</w:t>
+      </w:r>
+      <w:r>
+        <w:tab/>
+      </w:r>
+      <w:r>
+        <w:tab/>
+        <w:t>date NOT NULL</w:t>
+      </w:r>
+    </w:p>
+    <w:p>
+      <w:r>
+        <w:t>);</w:t>
+      </w:r>
+    </w:p>
+    <w:p>
+      <w:r>
+        <w:t>CREATE TABLE answer (</w:t>
+      </w:r>
+    </w:p>
+    <w:p>
       <w:r>
         <w:tab/>
         <w:t>id</w:t>
@@ -12493,281 +12264,19 @@
         <w:tab/>
         <w:t>integer CONSTRAINT PRIMARY KEY,</w:t>
       </w:r>
-      <w:r>
-        <w:br/>
-      </w:r>
-      <w:r>
-        <w:tab/>
-      </w:r>
-      <w:proofErr w:type="spellStart"/>
-      <w:r>
-        <w:t>job_id</w:t>
-      </w:r>
-      <w:proofErr w:type="spellEnd"/>
-      <w:r>
-        <w:tab/>
-      </w:r>
-      <w:r>
-        <w:tab/>
-        <w:t>integer</w:t>
-      </w:r>
-      <w:r>
-        <w:t xml:space="preserve"> </w:t>
-      </w:r>
-      <w:r>
-        <w:t>NOT NULL</w:t>
-      </w:r>
-      <w:r>
-        <w:t xml:space="preserve"> references job</w:t>
-      </w:r>
-      <w:r>
-        <w:t>,</w:t>
-      </w:r>
-      <w:r>
-        <w:br/>
-      </w:r>
-      <w:r>
-        <w:tab/>
-      </w:r>
-      <w:proofErr w:type="spellStart"/>
-      <w:r>
-        <w:t>user_id</w:t>
-      </w:r>
-      <w:proofErr w:type="spellEnd"/>
-      <w:r>
-        <w:tab/>
-      </w:r>
-      <w:r>
-        <w:tab/>
-        <w:t>integer</w:t>
-      </w:r>
-      <w:r>
-        <w:t xml:space="preserve"> </w:t>
-      </w:r>
-      <w:r>
-        <w:t>NOT NULL</w:t>
-      </w:r>
-      <w:r>
-        <w:t xml:space="preserve"> </w:t>
-      </w:r>
-      <w:r>
-        <w:t xml:space="preserve">references </w:t>
-      </w:r>
-      <w:r>
-        <w:t>user</w:t>
-      </w:r>
-      <w:r>
-        <w:t>,</w:t>
-      </w:r>
-      <w:r>
-        <w:br/>
-      </w:r>
-      <w:r>
-        <w:tab/>
-        <w:t>price</w:t>
-      </w:r>
-      <w:r>
-        <w:tab/>
-      </w:r>
-      <w:r>
-        <w:tab/>
-        <w:t>numeric</w:t>
-      </w:r>
-      <w:r>
-        <w:t xml:space="preserve"> </w:t>
-      </w:r>
-      <w:r>
-        <w:t>NOT NULL,</w:t>
-      </w:r>
-      <w:r>
-        <w:br/>
-      </w:r>
-      <w:r>
-        <w:tab/>
-        <w:t>description</w:t>
-      </w:r>
-      <w:r>
-        <w:tab/>
-        <w:t>text</w:t>
-      </w:r>
-      <w:r>
-        <w:br/>
-      </w:r>
-      <w:r>
-        <w:t>);</w:t>
-      </w:r>
     </w:p>
     <w:p>
       <w:r>
-        <w:t>CREATE TABLE question (</w:t>
-      </w:r>
-      <w:r>
-        <w:br/>
-      </w:r>
-      <w:r>
         <w:tab/>
-        <w:t>id</w:t>
+        <w:t>question_id</w:t>
       </w:r>
       <w:r>
         <w:tab/>
-      </w:r>
-      <w:r>
-        <w:tab/>
-        <w:t>integer CONSTRAINT PRIMARY KEY,</w:t>
-      </w:r>
-      <w:r>
-        <w:br/>
-      </w:r>
-      <w:r>
-        <w:tab/>
-      </w:r>
-      <w:proofErr w:type="spellStart"/>
-      <w:r>
-        <w:t>user_id</w:t>
-      </w:r>
-      <w:proofErr w:type="spellEnd"/>
-      <w:r>
-        <w:tab/>
-      </w:r>
-      <w:r>
-        <w:tab/>
-        <w:t>integer</w:t>
-      </w:r>
-      <w:r>
-        <w:t xml:space="preserve"> </w:t>
-      </w:r>
-      <w:r>
-        <w:t>NOT NULL</w:t>
-      </w:r>
-      <w:r>
-        <w:t xml:space="preserve"> </w:t>
-      </w:r>
-      <w:r>
-        <w:t xml:space="preserve">references </w:t>
-      </w:r>
-      <w:r>
-        <w:t>user</w:t>
-      </w:r>
-      <w:r>
-        <w:t>,</w:t>
-      </w:r>
-      <w:r>
-        <w:br/>
-      </w:r>
-      <w:r>
-        <w:tab/>
-      </w:r>
-      <w:proofErr w:type="spellStart"/>
-      <w:r>
-        <w:t>job_id</w:t>
-      </w:r>
-      <w:proofErr w:type="spellEnd"/>
-      <w:r>
-        <w:tab/>
-      </w:r>
-      <w:r>
-        <w:tab/>
-        <w:t>integer</w:t>
-      </w:r>
-      <w:r>
-        <w:t xml:space="preserve"> </w:t>
-      </w:r>
-      <w:r>
-        <w:t>NOT NULL</w:t>
-      </w:r>
-      <w:r>
-        <w:t xml:space="preserve"> </w:t>
-      </w:r>
-      <w:r>
-        <w:t>references job</w:t>
-      </w:r>
-      <w:r>
-        <w:t>,</w:t>
-      </w:r>
-      <w:r>
-        <w:br/>
-      </w:r>
-      <w:r>
-        <w:tab/>
-      </w:r>
-      <w:r>
-        <w:t>quest</w:t>
-      </w:r>
-      <w:r>
-        <w:t>ion</w:t>
-      </w:r>
-      <w:r>
-        <w:tab/>
-        <w:t>text</w:t>
-      </w:r>
-      <w:r>
-        <w:t xml:space="preserve"> </w:t>
-      </w:r>
-      <w:r>
-        <w:t>NOT NULL</w:t>
-      </w:r>
-      <w:r>
-        <w:br/>
-      </w:r>
-      <w:r>
-        <w:t>);</w:t>
+        <w:t>integer NOT NULL references question,</w:t>
       </w:r>
     </w:p>
     <w:p>
       <w:r>
-        <w:t>CREATE TABLE answer (</w:t>
-      </w:r>
-      <w:r>
-        <w:br/>
-      </w:r>
-      <w:r>
-        <w:tab/>
-        <w:t>id</w:t>
-      </w:r>
-      <w:r>
-        <w:tab/>
-      </w:r>
-      <w:r>
-        <w:tab/>
-        <w:t>integer CONSTRAINT PRIMARY KEY,</w:t>
-      </w:r>
-      <w:r>
-        <w:br/>
-      </w:r>
-      <w:r>
-        <w:tab/>
-      </w:r>
-      <w:proofErr w:type="spellStart"/>
-      <w:r>
-        <w:t>question_id</w:t>
-      </w:r>
-      <w:proofErr w:type="spellEnd"/>
-      <w:r>
-        <w:tab/>
-        <w:t>integer</w:t>
-      </w:r>
-      <w:r>
-        <w:t xml:space="preserve"> </w:t>
-      </w:r>
-      <w:r>
-        <w:t>NOT NULL</w:t>
-      </w:r>
-      <w:r>
-        <w:t xml:space="preserve"> </w:t>
-      </w:r>
-      <w:r>
-        <w:t xml:space="preserve">references </w:t>
-      </w:r>
-      <w:r>
-        <w:t>question</w:t>
-      </w:r>
-      <w:r>
-        <w:t>,</w:t>
-      </w:r>
-      <w:r>
-        <w:br/>
-      </w:r>
-      <w:r>
         <w:tab/>
         <w:t>answer</w:t>
       </w:r>
@@ -12776,22 +12285,27 @@
       </w:r>
       <w:r>
         <w:tab/>
-        <w:t>text</w:t>
-      </w:r>
-      <w:r>
-        <w:t xml:space="preserve"> </w:t>
-      </w:r>
-      <w:r>
-        <w:t>NOT NULL</w:t>
-      </w:r>
-      <w:r>
-        <w:br/>
-      </w:r>
+        <w:t>text NOT NULL,</w:t>
+      </w:r>
+    </w:p>
+    <w:p>
+      <w:r>
+        <w:tab/>
+        <w:t>created</w:t>
+      </w:r>
+      <w:r>
+        <w:tab/>
+      </w:r>
+      <w:r>
+        <w:tab/>
+        <w:t>date NOT NULL</w:t>
+      </w:r>
+    </w:p>
+    <w:p>
       <w:r>
         <w:t>);</w:t>
       </w:r>
     </w:p>
-    <w:p/>
     <w:sectPr>
       <w:pgSz w:w="12240" w:h="15840"/>
       <w:pgMar w:top="1440" w:right="1440" w:bottom="1440" w:left="1440" w:header="708" w:footer="708" w:gutter="0"/>
@@ -16218,7 +15732,7 @@
 </file>
 
 <file path=customXml/itemProps1.xml><?xml version="1.0" encoding="utf-8"?>
-<ds:datastoreItem xmlns:ds="http://schemas.openxmlformats.org/officeDocument/2006/customXml" ds:itemID="{2AEA4135-9BCE-4801-86BE-A067861EE50F}">
+<ds:datastoreItem xmlns:ds="http://schemas.openxmlformats.org/officeDocument/2006/customXml" ds:itemID="{9F4DA31C-03B1-4485-AFCC-8AE8EC28D39D}">
   <ds:schemaRefs>
     <ds:schemaRef ds:uri="http://schemas.openxmlformats.org/officeDocument/2006/bibliography"/>
   </ds:schemaRefs>

</xml_diff>

<commit_message>
Updated create table sentences
</commit_message>
<xml_diff>
--- a/docs/tietokantasovellus_suunnittelu.docx
+++ b/docs/tietokantasovellus_suunnittelu.docx
@@ -83,15 +83,24 @@
           <w:i w:val="0"/>
           <w:lang w:val="fi-FI"/>
         </w:rPr>
-        <w:t xml:space="preserve"> Työlle</w:t>
-      </w:r>
+        <w:t xml:space="preserve"> </w:t>
+      </w:r>
+      <w:proofErr w:type="spellStart"/>
       <w:r>
         <w:rPr>
           <w:i w:val="0"/>
           <w:lang w:val="fi-FI"/>
         </w:rPr>
+        <w:t>Työlle</w:t>
+      </w:r>
+      <w:r>
+        <w:rPr>
+          <w:i w:val="0"/>
+          <w:lang w:val="fi-FI"/>
+        </w:rPr>
         <w:t>Tekijä</w:t>
       </w:r>
+      <w:proofErr w:type="spellEnd"/>
     </w:p>
     <w:p>
       <w:pPr>
@@ -322,7 +331,7 @@
               <w:rPr>
                 <w:lang w:val="fi-FI"/>
               </w:rPr>
-              <w:t>0.3</w:t>
+              <w:t>0.4</w:t>
             </w:r>
           </w:p>
         </w:tc>
@@ -340,7 +349,7 @@
               <w:rPr>
                 <w:lang w:val="fi-FI"/>
               </w:rPr>
-              <w:t>10</w:t>
+              <w:t>17</w:t>
             </w:r>
             <w:r>
               <w:rPr>
@@ -398,9 +407,11 @@
           <w:pPr>
             <w:pStyle w:val="TOCHeading"/>
           </w:pPr>
+          <w:proofErr w:type="spellStart"/>
           <w:r>
             <w:t>Sisällysluettelo</w:t>
           </w:r>
+          <w:proofErr w:type="spellEnd"/>
         </w:p>
         <w:p>
           <w:pPr>
@@ -422,7 +433,7 @@
           <w:r>
             <w:fldChar w:fldCharType="separate"/>
           </w:r>
-          <w:hyperlink w:anchor="_Toc335048728" w:history="1">
+          <w:hyperlink w:anchor="_Toc335647024" w:history="1">
             <w:r>
               <w:rPr>
                 <w:rStyle w:val="Hyperlink"/>
@@ -464,7 +475,7 @@
                 <w:noProof/>
                 <w:webHidden/>
               </w:rPr>
-              <w:instrText xml:space="preserve"> PAGEREF _Toc335048728 \h </w:instrText>
+              <w:instrText xml:space="preserve"> PAGEREF _Toc335647024 \h </w:instrText>
             </w:r>
             <w:r>
               <w:rPr>
@@ -505,7 +516,7 @@
               <w:noProof/>
             </w:rPr>
           </w:pPr>
-          <w:hyperlink w:anchor="_Toc335048729" w:history="1">
+          <w:hyperlink w:anchor="_Toc335647025" w:history="1">
             <w:r>
               <w:rPr>
                 <w:rStyle w:val="Hyperlink"/>
@@ -533,7 +544,7 @@
                 <w:noProof/>
                 <w:webHidden/>
               </w:rPr>
-              <w:instrText xml:space="preserve"> PAGEREF _Toc335048729 \h </w:instrText>
+              <w:instrText xml:space="preserve"> PAGEREF _Toc335647025 \h </w:instrText>
             </w:r>
             <w:r>
               <w:rPr>
@@ -575,7 +586,7 @@
               <w:noProof/>
             </w:rPr>
           </w:pPr>
-          <w:hyperlink w:anchor="_Toc335048730" w:history="1">
+          <w:hyperlink w:anchor="_Toc335647026" w:history="1">
             <w:r>
               <w:rPr>
                 <w:rStyle w:val="Hyperlink"/>
@@ -617,7 +628,7 @@
                 <w:noProof/>
                 <w:webHidden/>
               </w:rPr>
-              <w:instrText xml:space="preserve"> PAGEREF _Toc335048730 \h </w:instrText>
+              <w:instrText xml:space="preserve"> PAGEREF _Toc335647026 \h </w:instrText>
             </w:r>
             <w:r>
               <w:rPr>
@@ -659,7 +670,7 @@
               <w:noProof/>
             </w:rPr>
           </w:pPr>
-          <w:hyperlink w:anchor="_Toc335048731" w:history="1">
+          <w:hyperlink w:anchor="_Toc335647027" w:history="1">
             <w:r>
               <w:rPr>
                 <w:rStyle w:val="Hyperlink"/>
@@ -701,7 +712,7 @@
                 <w:noProof/>
                 <w:webHidden/>
               </w:rPr>
-              <w:instrText xml:space="preserve"> PAGEREF _Toc335048731 \h </w:instrText>
+              <w:instrText xml:space="preserve"> PAGEREF _Toc335647027 \h </w:instrText>
             </w:r>
             <w:r>
               <w:rPr>
@@ -743,7 +754,7 @@
               <w:noProof/>
             </w:rPr>
           </w:pPr>
-          <w:hyperlink w:anchor="_Toc335048732" w:history="1">
+          <w:hyperlink w:anchor="_Toc335647028" w:history="1">
             <w:r>
               <w:rPr>
                 <w:rStyle w:val="Hyperlink"/>
@@ -785,7 +796,7 @@
                 <w:noProof/>
                 <w:webHidden/>
               </w:rPr>
-              <w:instrText xml:space="preserve"> PAGEREF _Toc335048732 \h </w:instrText>
+              <w:instrText xml:space="preserve"> PAGEREF _Toc335647028 \h </w:instrText>
             </w:r>
             <w:r>
               <w:rPr>
@@ -827,7 +838,7 @@
               <w:noProof/>
             </w:rPr>
           </w:pPr>
-          <w:hyperlink w:anchor="_Toc335048733" w:history="1">
+          <w:hyperlink w:anchor="_Toc335647029" w:history="1">
             <w:r>
               <w:rPr>
                 <w:rStyle w:val="Hyperlink"/>
@@ -869,7 +880,7 @@
                 <w:noProof/>
                 <w:webHidden/>
               </w:rPr>
-              <w:instrText xml:space="preserve"> PAGEREF _Toc335048733 \h </w:instrText>
+              <w:instrText xml:space="preserve"> PAGEREF _Toc335647029 \h </w:instrText>
             </w:r>
             <w:r>
               <w:rPr>
@@ -910,7 +921,7 @@
               <w:noProof/>
             </w:rPr>
           </w:pPr>
-          <w:hyperlink w:anchor="_Toc335048734" w:history="1">
+          <w:hyperlink w:anchor="_Toc335647030" w:history="1">
             <w:r>
               <w:rPr>
                 <w:rStyle w:val="Hyperlink"/>
@@ -945,7 +956,7 @@
                 <w:noProof/>
                 <w:webHidden/>
               </w:rPr>
-              <w:instrText xml:space="preserve"> PAGEREF _Toc335048734 \h </w:instrText>
+              <w:instrText xml:space="preserve"> PAGEREF _Toc335647030 \h </w:instrText>
             </w:r>
             <w:r>
               <w:rPr>
@@ -986,7 +997,7 @@
               <w:noProof/>
             </w:rPr>
           </w:pPr>
-          <w:hyperlink w:anchor="_Toc335048735" w:history="1">
+          <w:hyperlink w:anchor="_Toc335647031" w:history="1">
             <w:r>
               <w:rPr>
                 <w:rStyle w:val="Hyperlink"/>
@@ -1013,7 +1024,7 @@
                 <w:noProof/>
                 <w:webHidden/>
               </w:rPr>
-              <w:instrText xml:space="preserve"> PAGEREF _Toc335048735 \h </w:instrText>
+              <w:instrText xml:space="preserve"> PAGEREF _Toc335647031 \h </w:instrText>
             </w:r>
             <w:r>
               <w:rPr>
@@ -1055,7 +1066,7 @@
               <w:noProof/>
             </w:rPr>
           </w:pPr>
-          <w:hyperlink w:anchor="_Toc335048736" w:history="1">
+          <w:hyperlink w:anchor="_Toc335647032" w:history="1">
             <w:r>
               <w:rPr>
                 <w:rStyle w:val="Hyperlink"/>
@@ -1097,7 +1108,7 @@
                 <w:noProof/>
                 <w:webHidden/>
               </w:rPr>
-              <w:instrText xml:space="preserve"> PAGEREF _Toc335048736 \h </w:instrText>
+              <w:instrText xml:space="preserve"> PAGEREF _Toc335647032 \h </w:instrText>
             </w:r>
             <w:r>
               <w:rPr>
@@ -1139,7 +1150,7 @@
               <w:noProof/>
             </w:rPr>
           </w:pPr>
-          <w:hyperlink w:anchor="_Toc335048737" w:history="1">
+          <w:hyperlink w:anchor="_Toc335647033" w:history="1">
             <w:r>
               <w:rPr>
                 <w:rStyle w:val="Hyperlink"/>
@@ -1181,7 +1192,7 @@
                 <w:noProof/>
                 <w:webHidden/>
               </w:rPr>
-              <w:instrText xml:space="preserve"> PAGEREF _Toc335048737 \h </w:instrText>
+              <w:instrText xml:space="preserve"> PAGEREF _Toc335647033 \h </w:instrText>
             </w:r>
             <w:r>
               <w:rPr>
@@ -1222,7 +1233,7 @@
               <w:noProof/>
             </w:rPr>
           </w:pPr>
-          <w:hyperlink w:anchor="_Toc335048738" w:history="1">
+          <w:hyperlink w:anchor="_Toc335647034" w:history="1">
             <w:r>
               <w:rPr>
                 <w:rStyle w:val="Hyperlink"/>
@@ -1250,7 +1261,7 @@
                 <w:noProof/>
                 <w:webHidden/>
               </w:rPr>
-              <w:instrText xml:space="preserve"> PAGEREF _Toc335048738 \h </w:instrText>
+              <w:instrText xml:space="preserve"> PAGEREF _Toc335647034 \h </w:instrText>
             </w:r>
             <w:r>
               <w:rPr>
@@ -1291,7 +1302,7 @@
               <w:noProof/>
             </w:rPr>
           </w:pPr>
-          <w:hyperlink w:anchor="_Toc335048739" w:history="1">
+          <w:hyperlink w:anchor="_Toc335647035" w:history="1">
             <w:r>
               <w:rPr>
                 <w:rStyle w:val="Hyperlink"/>
@@ -1319,7 +1330,7 @@
                 <w:noProof/>
                 <w:webHidden/>
               </w:rPr>
-              <w:instrText xml:space="preserve"> PAGEREF _Toc335048739 \h </w:instrText>
+              <w:instrText xml:space="preserve"> PAGEREF _Toc335647035 \h </w:instrText>
             </w:r>
             <w:r>
               <w:rPr>
@@ -1360,7 +1371,7 @@
               <w:noProof/>
             </w:rPr>
           </w:pPr>
-          <w:hyperlink w:anchor="_Toc335048740" w:history="1">
+          <w:hyperlink w:anchor="_Toc335647036" w:history="1">
             <w:r>
               <w:rPr>
                 <w:rStyle w:val="Hyperlink"/>
@@ -1388,7 +1399,7 @@
                 <w:noProof/>
                 <w:webHidden/>
               </w:rPr>
-              <w:instrText xml:space="preserve"> PAGEREF _Toc335048740 \h </w:instrText>
+              <w:instrText xml:space="preserve"> PAGEREF _Toc335647036 \h </w:instrText>
             </w:r>
             <w:r>
               <w:rPr>
@@ -1429,7 +1440,7 @@
               <w:noProof/>
             </w:rPr>
           </w:pPr>
-          <w:hyperlink w:anchor="_Toc335048741" w:history="1">
+          <w:hyperlink w:anchor="_Toc335647037" w:history="1">
             <w:r>
               <w:rPr>
                 <w:rStyle w:val="Hyperlink"/>
@@ -1457,7 +1468,7 @@
                 <w:noProof/>
                 <w:webHidden/>
               </w:rPr>
-              <w:instrText xml:space="preserve"> PAGEREF _Toc335048741 \h </w:instrText>
+              <w:instrText xml:space="preserve"> PAGEREF _Toc335647037 \h </w:instrText>
             </w:r>
             <w:r>
               <w:rPr>
@@ -1498,7 +1509,7 @@
               <w:noProof/>
             </w:rPr>
           </w:pPr>
-          <w:hyperlink w:anchor="_Toc335048742" w:history="1">
+          <w:hyperlink w:anchor="_Toc335647038" w:history="1">
             <w:r>
               <w:rPr>
                 <w:rStyle w:val="Hyperlink"/>
@@ -1526,7 +1537,7 @@
                 <w:noProof/>
                 <w:webHidden/>
               </w:rPr>
-              <w:instrText xml:space="preserve"> PAGEREF _Toc335048742 \h </w:instrText>
+              <w:instrText xml:space="preserve"> PAGEREF _Toc335647038 \h </w:instrText>
             </w:r>
             <w:r>
               <w:rPr>
@@ -1567,7 +1578,7 @@
               <w:noProof/>
             </w:rPr>
           </w:pPr>
-          <w:hyperlink w:anchor="_Toc335048743" w:history="1">
+          <w:hyperlink w:anchor="_Toc335647039" w:history="1">
             <w:r>
               <w:rPr>
                 <w:rStyle w:val="Hyperlink"/>
@@ -1595,7 +1606,7 @@
                 <w:noProof/>
                 <w:webHidden/>
               </w:rPr>
-              <w:instrText xml:space="preserve"> PAGEREF _Toc335048743 \h </w:instrText>
+              <w:instrText xml:space="preserve"> PAGEREF _Toc335647039 \h </w:instrText>
             </w:r>
             <w:r>
               <w:rPr>
@@ -1637,7 +1648,7 @@
               <w:noProof/>
             </w:rPr>
           </w:pPr>
-          <w:hyperlink w:anchor="_Toc335048744" w:history="1">
+          <w:hyperlink w:anchor="_Toc335647040" w:history="1">
             <w:r>
               <w:rPr>
                 <w:rStyle w:val="Hyperlink"/>
@@ -1679,7 +1690,7 @@
                 <w:noProof/>
                 <w:webHidden/>
               </w:rPr>
-              <w:instrText xml:space="preserve"> PAGEREF _Toc335048744 \h </w:instrText>
+              <w:instrText xml:space="preserve"> PAGEREF _Toc335647040 \h </w:instrText>
             </w:r>
             <w:r>
               <w:rPr>
@@ -1709,6 +1720,8 @@
               <w:fldChar w:fldCharType="end"/>
             </w:r>
           </w:hyperlink>
+          <w:bookmarkStart w:id="1" w:name="_GoBack"/>
+          <w:bookmarkEnd w:id="1"/>
         </w:p>
         <w:p>
           <w:pPr>
@@ -1721,7 +1734,7 @@
               <w:noProof/>
             </w:rPr>
           </w:pPr>
-          <w:hyperlink w:anchor="_Toc335048745" w:history="1">
+          <w:hyperlink w:anchor="_Toc335647041" w:history="1">
             <w:r>
               <w:rPr>
                 <w:rStyle w:val="Hyperlink"/>
@@ -1763,7 +1776,7 @@
                 <w:noProof/>
                 <w:webHidden/>
               </w:rPr>
-              <w:instrText xml:space="preserve"> PAGEREF _Toc335048745 \h </w:instrText>
+              <w:instrText xml:space="preserve"> PAGEREF _Toc335647041 \h </w:instrText>
             </w:r>
             <w:r>
               <w:rPr>
@@ -1881,7 +1894,7 @@
           <w:lang w:val="fi-FI"/>
         </w:rPr>
       </w:pPr>
-      <w:bookmarkStart w:id="1" w:name="_Toc335048728"/>
+      <w:bookmarkStart w:id="2" w:name="_Toc335647024"/>
       <w:r>
         <w:rPr>
           <w:lang w:val="fi-FI"/>
@@ -1889,7 +1902,7 @@
         <w:lastRenderedPageBreak/>
         <w:t>Johdanto</w:t>
       </w:r>
-      <w:bookmarkEnd w:id="1"/>
+      <w:bookmarkEnd w:id="2"/>
     </w:p>
     <w:p>
       <w:pPr>
@@ -1918,7 +1931,7 @@
           <w:lang w:val="fi-FI"/>
         </w:rPr>
       </w:pPr>
-      <w:bookmarkStart w:id="2" w:name="_Toc335048729"/>
+      <w:bookmarkStart w:id="3" w:name="_Toc335647025"/>
       <w:r>
         <w:rPr>
           <w:lang w:val="fi-FI"/>
@@ -1937,7 +1950,7 @@
         </w:rPr>
         <w:t xml:space="preserve"> lyhyesti</w:t>
       </w:r>
-      <w:bookmarkEnd w:id="2"/>
+      <w:bookmarkEnd w:id="3"/>
     </w:p>
     <w:p>
       <w:pPr>
@@ -1996,14 +2009,14 @@
           <w:lang w:val="fi-FI"/>
         </w:rPr>
       </w:pPr>
-      <w:bookmarkStart w:id="3" w:name="_Toc335048730"/>
+      <w:bookmarkStart w:id="4" w:name="_Toc335647026"/>
       <w:r>
         <w:rPr>
           <w:lang w:val="fi-FI"/>
         </w:rPr>
         <w:t>Järjestelmän tarkoitus</w:t>
       </w:r>
-      <w:bookmarkEnd w:id="3"/>
+      <w:bookmarkEnd w:id="4"/>
     </w:p>
     <w:p>
       <w:pPr>
@@ -2036,14 +2049,14 @@
           <w:lang w:val="fi-FI"/>
         </w:rPr>
       </w:pPr>
-      <w:bookmarkStart w:id="4" w:name="_Toc335048731"/>
+      <w:bookmarkStart w:id="5" w:name="_Toc335647027"/>
       <w:r>
         <w:rPr>
           <w:lang w:val="fi-FI"/>
         </w:rPr>
         <w:t>Toimintaympäristö</w:t>
       </w:r>
-      <w:bookmarkEnd w:id="4"/>
+      <w:bookmarkEnd w:id="5"/>
     </w:p>
     <w:p>
       <w:pPr>
@@ -2055,19 +2068,173 @@
         <w:rPr>
           <w:lang w:val="fi-FI"/>
         </w:rPr>
-        <w:t>Sovellus toteutetaan Java-kielellä verkkosovelluksena. Lopullinen sovellus on war-paketti, joka voidaan asentaa mille tahansa palvelimelle (Tomcat, JBoss, Glassfish, Jetty, jne.). Tietokantana toimii Postgre</w:t>
-      </w:r>
-      <w:r>
-        <w:rPr>
-          <w:lang w:val="fi-FI"/>
-        </w:rPr>
-        <w:t>s ja järjestel</w:t>
-      </w:r>
-      <w:r>
-        <w:rPr>
-          <w:lang w:val="fi-FI"/>
-        </w:rPr>
-        <w:t xml:space="preserve">mä koostetaan käyttäen Mavenia. Mavenin avulla eri ympäristöjen konfiguraatiot saadaan automatisoitua koostamisprosessiin (kts. 1.4). </w:t>
+        <w:t xml:space="preserve">Sovellus toteutetaan Java-kielellä verkkosovelluksena. Lopullinen sovellus on </w:t>
+      </w:r>
+      <w:proofErr w:type="spellStart"/>
+      <w:r>
+        <w:rPr>
+          <w:lang w:val="fi-FI"/>
+        </w:rPr>
+        <w:t>war-paketti</w:t>
+      </w:r>
+      <w:proofErr w:type="spellEnd"/>
+      <w:r>
+        <w:rPr>
+          <w:lang w:val="fi-FI"/>
+        </w:rPr>
+        <w:t>, joka voidaan asentaa mille tahansa palvelimelle (</w:t>
+      </w:r>
+      <w:proofErr w:type="spellStart"/>
+      <w:r>
+        <w:rPr>
+          <w:lang w:val="fi-FI"/>
+        </w:rPr>
+        <w:t>Tomcat</w:t>
+      </w:r>
+      <w:proofErr w:type="spellEnd"/>
+      <w:r>
+        <w:rPr>
+          <w:lang w:val="fi-FI"/>
+        </w:rPr>
+        <w:t xml:space="preserve">, </w:t>
+      </w:r>
+      <w:proofErr w:type="spellStart"/>
+      <w:r>
+        <w:rPr>
+          <w:lang w:val="fi-FI"/>
+        </w:rPr>
+        <w:t>JBoss</w:t>
+      </w:r>
+      <w:proofErr w:type="spellEnd"/>
+      <w:r>
+        <w:rPr>
+          <w:lang w:val="fi-FI"/>
+        </w:rPr>
+        <w:t xml:space="preserve">, </w:t>
+      </w:r>
+      <w:proofErr w:type="spellStart"/>
+      <w:r>
+        <w:rPr>
+          <w:lang w:val="fi-FI"/>
+        </w:rPr>
+        <w:t>Glassfish</w:t>
+      </w:r>
+      <w:proofErr w:type="spellEnd"/>
+      <w:r>
+        <w:rPr>
+          <w:lang w:val="fi-FI"/>
+        </w:rPr>
+        <w:t xml:space="preserve">, </w:t>
+      </w:r>
+      <w:proofErr w:type="spellStart"/>
+      <w:r>
+        <w:rPr>
+          <w:lang w:val="fi-FI"/>
+        </w:rPr>
+        <w:t>Jetty</w:t>
+      </w:r>
+      <w:proofErr w:type="spellEnd"/>
+      <w:r>
+        <w:rPr>
+          <w:lang w:val="fi-FI"/>
+        </w:rPr>
+        <w:t xml:space="preserve">, jne.). Tietokantana toimii </w:t>
+      </w:r>
+      <w:proofErr w:type="spellStart"/>
+      <w:r>
+        <w:rPr>
+          <w:lang w:val="fi-FI"/>
+        </w:rPr>
+        <w:t>Postgre</w:t>
+      </w:r>
+      <w:r>
+        <w:rPr>
+          <w:lang w:val="fi-FI"/>
+        </w:rPr>
+        <w:t>s</w:t>
+      </w:r>
+      <w:proofErr w:type="spellEnd"/>
+      <w:r>
+        <w:rPr>
+          <w:lang w:val="fi-FI"/>
+        </w:rPr>
+        <w:t xml:space="preserve"> ja järjestel</w:t>
+      </w:r>
+      <w:r>
+        <w:rPr>
+          <w:lang w:val="fi-FI"/>
+        </w:rPr>
+        <w:t xml:space="preserve">mä koostetaan käyttäen </w:t>
+      </w:r>
+      <w:proofErr w:type="spellStart"/>
+      <w:r>
+        <w:rPr>
+          <w:lang w:val="fi-FI"/>
+        </w:rPr>
+        <w:t>Mavenia</w:t>
+      </w:r>
+      <w:proofErr w:type="spellEnd"/>
+      <w:r>
+        <w:rPr>
+          <w:lang w:val="fi-FI"/>
+        </w:rPr>
+        <w:t xml:space="preserve">. </w:t>
+      </w:r>
+      <w:proofErr w:type="spellStart"/>
+      <w:r>
+        <w:rPr>
+          <w:lang w:val="fi-FI"/>
+        </w:rPr>
+        <w:t>Mavenin</w:t>
+      </w:r>
+      <w:proofErr w:type="spellEnd"/>
+      <w:r>
+        <w:rPr>
+          <w:lang w:val="fi-FI"/>
+        </w:rPr>
+        <w:t xml:space="preserve"> avulla eri ympäristöjen </w:t>
+      </w:r>
+      <w:proofErr w:type="spellStart"/>
+      <w:r>
+        <w:rPr>
+          <w:lang w:val="fi-FI"/>
+        </w:rPr>
+        <w:t>konfiguraatiot</w:t>
+      </w:r>
+      <w:proofErr w:type="spellEnd"/>
+      <w:r>
+        <w:rPr>
+          <w:lang w:val="fi-FI"/>
+        </w:rPr>
+        <w:t xml:space="preserve"> saadaan automatisoitua koostamisprosessiin</w:t>
+      </w:r>
+      <w:proofErr w:type="gramStart"/>
+      <w:r>
+        <w:rPr>
+          <w:lang w:val="fi-FI"/>
+        </w:rPr>
+        <w:t xml:space="preserve"> (</w:t>
+      </w:r>
+      <w:proofErr w:type="spellStart"/>
+      <w:r>
+        <w:rPr>
+          <w:lang w:val="fi-FI"/>
+        </w:rPr>
+        <w:t>kts</w:t>
+      </w:r>
+      <w:proofErr w:type="spellEnd"/>
+      <w:r>
+        <w:rPr>
+          <w:lang w:val="fi-FI"/>
+        </w:rPr>
+        <w:t>.</w:t>
+      </w:r>
+      <w:proofErr w:type="gramEnd"/>
+      <w:r>
+        <w:rPr>
+          <w:lang w:val="fi-FI"/>
+        </w:rPr>
+        <w:t xml:space="preserve"> 1.4). </w:t>
       </w:r>
     </w:p>
     <w:p>
@@ -2088,14 +2255,14 @@
           <w:lang w:val="fi-FI"/>
         </w:rPr>
       </w:pPr>
-      <w:bookmarkStart w:id="5" w:name="_Toc335048732"/>
+      <w:bookmarkStart w:id="6" w:name="_Toc335647028"/>
       <w:r>
         <w:rPr>
           <w:lang w:val="fi-FI"/>
         </w:rPr>
         <w:t>Kehitys- ja tuotantoympäristöt</w:t>
       </w:r>
-      <w:bookmarkEnd w:id="5"/>
+      <w:bookmarkEnd w:id="6"/>
     </w:p>
     <w:p>
       <w:pPr>
@@ -2134,7 +2301,7 @@
           <w:lang w:val="fi-FI"/>
         </w:rPr>
       </w:pPr>
-      <w:bookmarkStart w:id="6" w:name="_Toc335048733"/>
+      <w:bookmarkStart w:id="7" w:name="_Toc335647029"/>
       <w:r>
         <w:rPr>
           <w:lang w:val="fi-FI"/>
@@ -2142,7 +2309,7 @@
         <w:lastRenderedPageBreak/>
         <w:t>Yleiskuva järjestelmästä</w:t>
       </w:r>
-      <w:bookmarkEnd w:id="6"/>
+      <w:bookmarkEnd w:id="7"/>
     </w:p>
     <w:p>
       <w:pPr>
@@ -2158,7 +2325,7 @@
           <w:lang w:val="fi-FI"/>
         </w:rPr>
       </w:pPr>
-      <w:bookmarkStart w:id="7" w:name="_Toc335048734"/>
+      <w:bookmarkStart w:id="8" w:name="_Toc335647030"/>
       <w:r>
         <w:t xml:space="preserve">2.1 </w:t>
       </w:r>
@@ -2168,7 +2335,7 @@
         </w:rPr>
         <w:t>Sidosryhmät</w:t>
       </w:r>
-      <w:bookmarkEnd w:id="7"/>
+      <w:bookmarkEnd w:id="8"/>
     </w:p>
     <w:p>
       <w:pPr>
@@ -2213,7 +2380,7 @@
           <v:shape id="_x0000_i1025" type="#_x0000_t75" style="width:402.8pt;height:341pt" o:ole="">
             <v:imagedata r:id="rId9" o:title=""/>
           </v:shape>
-          <o:OLEObject Type="Embed" ProgID="Visio.Drawing.11" ShapeID="_x0000_i1025" DrawAspect="Content" ObjectID="_1408790617" r:id="rId10"/>
+          <o:OLEObject Type="Embed" ProgID="Visio.Drawing.11" ShapeID="_x0000_i1025" DrawAspect="Content" ObjectID="_1409388865" r:id="rId10"/>
         </w:object>
       </w:r>
     </w:p>
@@ -2224,25 +2391,43 @@
           <w:rStyle w:val="Emphasis"/>
         </w:rPr>
       </w:pPr>
+      <w:proofErr w:type="spellStart"/>
       <w:r>
         <w:rPr>
           <w:rStyle w:val="Emphasis"/>
         </w:rPr>
-        <w:t>Kuva 1: Sidosryhmäkaavio</w:t>
-      </w:r>
+        <w:t>Kuva</w:t>
+      </w:r>
+      <w:proofErr w:type="spellEnd"/>
+      <w:r>
+        <w:rPr>
+          <w:rStyle w:val="Emphasis"/>
+        </w:rPr>
+        <w:t xml:space="preserve"> 1: </w:t>
+      </w:r>
+      <w:proofErr w:type="spellStart"/>
+      <w:r>
+        <w:rPr>
+          <w:rStyle w:val="Emphasis"/>
+        </w:rPr>
+        <w:t>Sidosryhmäkaavio</w:t>
+      </w:r>
+      <w:proofErr w:type="spellEnd"/>
     </w:p>
     <w:p>
       <w:pPr>
         <w:pStyle w:val="Heading2"/>
       </w:pPr>
-      <w:bookmarkStart w:id="8" w:name="_Toc335048735"/>
+      <w:bookmarkStart w:id="9" w:name="_Toc335647031"/>
       <w:r>
         <w:t xml:space="preserve">2.2 </w:t>
       </w:r>
+      <w:proofErr w:type="spellStart"/>
       <w:r>
         <w:t>Käyttäjäryhmät</w:t>
       </w:r>
-      <w:bookmarkEnd w:id="8"/>
+      <w:bookmarkEnd w:id="9"/>
+      <w:proofErr w:type="spellEnd"/>
       <w:r>
         <w:br/>
       </w:r>
@@ -2269,9 +2454,11 @@
             <w:tcW w:w="1951" w:type="dxa"/>
           </w:tcPr>
           <w:p>
+            <w:proofErr w:type="spellStart"/>
             <w:r>
               <w:t>Käyttäjäryhmä</w:t>
             </w:r>
+            <w:proofErr w:type="spellEnd"/>
           </w:p>
         </w:tc>
         <w:tc>
@@ -2282,9 +2469,11 @@
             <w:pPr>
               <w:cnfStyle w:val="100000000000" w:firstRow="1" w:lastRow="0" w:firstColumn="0" w:lastColumn="0" w:oddVBand="0" w:evenVBand="0" w:oddHBand="0" w:evenHBand="0" w:firstRowFirstColumn="0" w:firstRowLastColumn="0" w:lastRowFirstColumn="0" w:lastRowLastColumn="0"/>
             </w:pPr>
+            <w:proofErr w:type="spellStart"/>
             <w:r>
               <w:t>Rekisteröitynyt</w:t>
             </w:r>
+            <w:proofErr w:type="spellEnd"/>
           </w:p>
         </w:tc>
         <w:tc>
@@ -2295,9 +2484,11 @@
             <w:pPr>
               <w:cnfStyle w:val="100000000000" w:firstRow="1" w:lastRow="0" w:firstColumn="0" w:lastColumn="0" w:oddVBand="0" w:evenVBand="0" w:oddHBand="0" w:evenHBand="0" w:firstRowFirstColumn="0" w:firstRowLastColumn="0" w:lastRowFirstColumn="0" w:lastRowLastColumn="0"/>
             </w:pPr>
+            <w:proofErr w:type="spellStart"/>
             <w:r>
               <w:t>Kuvaus</w:t>
             </w:r>
+            <w:proofErr w:type="spellEnd"/>
           </w:p>
         </w:tc>
       </w:tr>
@@ -2317,12 +2508,14 @@
                 <w:b w:val="0"/>
               </w:rPr>
             </w:pPr>
+            <w:proofErr w:type="spellStart"/>
             <w:r>
               <w:rPr>
                 <w:b w:val="0"/>
               </w:rPr>
               <w:t>Ylläpitäjä</w:t>
             </w:r>
+            <w:proofErr w:type="spellEnd"/>
           </w:p>
         </w:tc>
         <w:tc>
@@ -2333,9 +2526,11 @@
             <w:pPr>
               <w:cnfStyle w:val="000000100000" w:firstRow="0" w:lastRow="0" w:firstColumn="0" w:lastColumn="0" w:oddVBand="0" w:evenVBand="0" w:oddHBand="1" w:evenHBand="0" w:firstRowFirstColumn="0" w:firstRowLastColumn="0" w:lastRowFirstColumn="0" w:lastRowLastColumn="0"/>
             </w:pPr>
+            <w:proofErr w:type="spellStart"/>
             <w:r>
               <w:t>Kyllä</w:t>
             </w:r>
+            <w:proofErr w:type="spellEnd"/>
           </w:p>
         </w:tc>
         <w:tc>
@@ -2359,7 +2554,21 @@
               <w:rPr>
                 <w:lang w:val="fi-FI"/>
               </w:rPr>
-              <w:t xml:space="preserve">Omaa superuser-oikeudet. </w:t>
+              <w:t xml:space="preserve">Omaa </w:t>
+            </w:r>
+            <w:proofErr w:type="spellStart"/>
+            <w:r>
+              <w:rPr>
+                <w:lang w:val="fi-FI"/>
+              </w:rPr>
+              <w:t>superuser-oikeudet</w:t>
+            </w:r>
+            <w:proofErr w:type="spellEnd"/>
+            <w:r>
+              <w:rPr>
+                <w:lang w:val="fi-FI"/>
+              </w:rPr>
+              <w:t xml:space="preserve">. </w:t>
             </w:r>
           </w:p>
         </w:tc>
@@ -2584,7 +2793,7 @@
           <w:lang w:val="fi-FI"/>
         </w:rPr>
       </w:pPr>
-      <w:bookmarkStart w:id="9" w:name="_Toc335048736"/>
+      <w:bookmarkStart w:id="10" w:name="_Toc335647032"/>
       <w:r>
         <w:rPr>
           <w:lang w:val="fi-FI"/>
@@ -2592,7 +2801,7 @@
         <w:lastRenderedPageBreak/>
         <w:t>Käyttötapaukset</w:t>
       </w:r>
-      <w:bookmarkEnd w:id="9"/>
+      <w:bookmarkEnd w:id="10"/>
     </w:p>
     <w:p>
       <w:pPr>
@@ -5056,7 +5265,35 @@
               <w:rPr>
                 <w:lang w:val="fi-FI"/>
               </w:rPr>
-              <w:t xml:space="preserve">Työtehtävän kuvauksen alapuolella on input-kenttä ”hinta”,  tekstikenttä ”selite” ja toimintonappi ”Tarjoa”. Käyttäjä voi syöttää työtehtävälle hinnan,  vapaaehtoisen selitteen ja klikkaa toimintonappia ”Tarjoa”. </w:t>
+              <w:t>Työtehtävän kuvauksen alapuolella on input-kenttä ”hinta”</w:t>
+            </w:r>
+            <w:proofErr w:type="gramStart"/>
+            <w:r>
+              <w:rPr>
+                <w:lang w:val="fi-FI"/>
+              </w:rPr>
+              <w:t>,  tekstikenttä</w:t>
+            </w:r>
+            <w:proofErr w:type="gramEnd"/>
+            <w:r>
+              <w:rPr>
+                <w:lang w:val="fi-FI"/>
+              </w:rPr>
+              <w:t xml:space="preserve"> ”selite” ja toimintonappi ”Tarjoa”. Käyttäjä voi syöttää työtehtävälle </w:t>
+            </w:r>
+            <w:proofErr w:type="gramStart"/>
+            <w:r>
+              <w:rPr>
+                <w:lang w:val="fi-FI"/>
+              </w:rPr>
+              <w:t>hinnan,  vapaaehtoisen</w:t>
+            </w:r>
+            <w:proofErr w:type="gramEnd"/>
+            <w:r>
+              <w:rPr>
+                <w:lang w:val="fi-FI"/>
+              </w:rPr>
+              <w:t xml:space="preserve"> selitteen ja klikkaa toimintonappia ”Tarjoa”. </w:t>
             </w:r>
           </w:p>
         </w:tc>
@@ -6473,11 +6710,19 @@
                 <w:lang w:val="fi-FI"/>
               </w:rPr>
             </w:pPr>
-            <w:r>
-              <w:rPr>
-                <w:lang w:val="fi-FI"/>
-              </w:rPr>
-              <w:t xml:space="preserve">Vain työn ilmoittaja voi poistaa kysytyn kysymyksen mikäli ei ole siihen vastannut. ”Poista”-nappi on sijoitettu ”Vastaa”-napin viereen.  </w:t>
+            <w:proofErr w:type="gramStart"/>
+            <w:r>
+              <w:rPr>
+                <w:lang w:val="fi-FI"/>
+              </w:rPr>
+              <w:t>Vain työn ilmoittaja voi poistaa kysytyn kysymyksen mikäli ei ole siihen vastannut.</w:t>
+            </w:r>
+            <w:proofErr w:type="gramEnd"/>
+            <w:r>
+              <w:rPr>
+                <w:lang w:val="fi-FI"/>
+              </w:rPr>
+              <w:t xml:space="preserve"> ”Poista”-nappi on sijoitettu ”Vastaa”-napin viereen.  </w:t>
             </w:r>
           </w:p>
         </w:tc>
@@ -6779,7 +7024,21 @@
               <w:rPr>
                 <w:lang w:val="fi-FI"/>
               </w:rPr>
-              <w:t xml:space="preserve">Työn ilmoittaja näkee ilmoittamansa työn tiedoissa kaikki tehdyt tarjoukset. Jokaisen tarjouksen kohdalla on toimintonappi ”Hyväksy”. Klikkaamalla tätä nappia tilaaja hyväkyy esitetyn tarjouksen. </w:t>
+              <w:t xml:space="preserve">Työn ilmoittaja näkee ilmoittamansa työn tiedoissa kaikki tehdyt tarjoukset. Jokaisen tarjouksen kohdalla on toimintonappi ”Hyväksy”. </w:t>
+            </w:r>
+            <w:proofErr w:type="gramStart"/>
+            <w:r>
+              <w:rPr>
+                <w:lang w:val="fi-FI"/>
+              </w:rPr>
+              <w:t>Klikkaamalla tätä nappia tilaaja hyväkyy esitetyn tarjouksen.</w:t>
+            </w:r>
+            <w:proofErr w:type="gramEnd"/>
+            <w:r>
+              <w:rPr>
+                <w:lang w:val="fi-FI"/>
+              </w:rPr>
+              <w:t xml:space="preserve"> </w:t>
             </w:r>
           </w:p>
         </w:tc>
@@ -7445,7 +7704,21 @@
               <w:rPr>
                 <w:lang w:val="fi-FI"/>
               </w:rPr>
-              <w:t>Käyttäjälle tulee näkyviin sivu, jossa omina linkkeinään/tabeina alisivut: Työhistoria, Aktiiviset tarjoukset, Tarjoushistoria, Aktiiviset ilmoitukset, ilmoitushistoria</w:t>
+              <w:t xml:space="preserve">Käyttäjälle tulee näkyviin sivu, jossa omina </w:t>
+            </w:r>
+            <w:proofErr w:type="spellStart"/>
+            <w:r>
+              <w:rPr>
+                <w:lang w:val="fi-FI"/>
+              </w:rPr>
+              <w:t>linkkeinään/tabeina</w:t>
+            </w:r>
+            <w:proofErr w:type="spellEnd"/>
+            <w:r>
+              <w:rPr>
+                <w:lang w:val="fi-FI"/>
+              </w:rPr>
+              <w:t xml:space="preserve"> alisivut: Työhistoria, Aktiiviset tarjoukset, Tarjoushistoria, Aktiiviset ilmoitukset, ilmoitushistoria</w:t>
             </w:r>
           </w:p>
         </w:tc>
@@ -7698,7 +7971,21 @@
               <w:rPr>
                 <w:lang w:val="fi-FI"/>
               </w:rPr>
-              <w:t>Käyttäjä klikkaa linkkiä/tabia ”Työhistoria”</w:t>
+              <w:t xml:space="preserve">Käyttäjä klikkaa </w:t>
+            </w:r>
+            <w:proofErr w:type="spellStart"/>
+            <w:r>
+              <w:rPr>
+                <w:lang w:val="fi-FI"/>
+              </w:rPr>
+              <w:t>linkkiä/tabia</w:t>
+            </w:r>
+            <w:proofErr w:type="spellEnd"/>
+            <w:r>
+              <w:rPr>
+                <w:lang w:val="fi-FI"/>
+              </w:rPr>
+              <w:t xml:space="preserve"> ”Työhistoria”</w:t>
             </w:r>
           </w:p>
         </w:tc>
@@ -7998,7 +8285,21 @@
               <w:rPr>
                 <w:lang w:val="fi-FI"/>
               </w:rPr>
-              <w:t>Käyttäjä klikkaa linkkiä/tabia ”Aktiiviset tarjoukset”</w:t>
+              <w:t xml:space="preserve">Käyttäjä klikkaa </w:t>
+            </w:r>
+            <w:proofErr w:type="spellStart"/>
+            <w:r>
+              <w:rPr>
+                <w:lang w:val="fi-FI"/>
+              </w:rPr>
+              <w:t>linkkiä/tabia</w:t>
+            </w:r>
+            <w:proofErr w:type="spellEnd"/>
+            <w:r>
+              <w:rPr>
+                <w:lang w:val="fi-FI"/>
+              </w:rPr>
+              <w:t xml:space="preserve"> ”Aktiiviset tarjoukset”</w:t>
             </w:r>
           </w:p>
         </w:tc>
@@ -8298,7 +8599,21 @@
               <w:rPr>
                 <w:lang w:val="fi-FI"/>
               </w:rPr>
-              <w:t>Käyttäjä klikkaa linkkiä/tabia ”Tarjoushistoria”</w:t>
+              <w:t xml:space="preserve">Käyttäjä klikkaa </w:t>
+            </w:r>
+            <w:proofErr w:type="spellStart"/>
+            <w:r>
+              <w:rPr>
+                <w:lang w:val="fi-FI"/>
+              </w:rPr>
+              <w:t>linkkiä/tabia</w:t>
+            </w:r>
+            <w:proofErr w:type="spellEnd"/>
+            <w:r>
+              <w:rPr>
+                <w:lang w:val="fi-FI"/>
+              </w:rPr>
+              <w:t xml:space="preserve"> ”Tarjoushistoria”</w:t>
             </w:r>
           </w:p>
         </w:tc>
@@ -8599,7 +8914,21 @@
               <w:rPr>
                 <w:lang w:val="fi-FI"/>
               </w:rPr>
-              <w:t>Käyttäjä klikkaa linkkiä/tabia ”Aktiiviset ilmoitukset”</w:t>
+              <w:t xml:space="preserve">Käyttäjä klikkaa </w:t>
+            </w:r>
+            <w:proofErr w:type="spellStart"/>
+            <w:r>
+              <w:rPr>
+                <w:lang w:val="fi-FI"/>
+              </w:rPr>
+              <w:t>linkkiä/tabia</w:t>
+            </w:r>
+            <w:proofErr w:type="spellEnd"/>
+            <w:r>
+              <w:rPr>
+                <w:lang w:val="fi-FI"/>
+              </w:rPr>
+              <w:t xml:space="preserve"> ”Aktiiviset ilmoitukset”</w:t>
             </w:r>
           </w:p>
         </w:tc>
@@ -8911,7 +9240,21 @@
               <w:rPr>
                 <w:lang w:val="fi-FI"/>
               </w:rPr>
-              <w:t>Käyttäjä klikkaa linkkiä/tabia ”Ilmoitushistoria”</w:t>
+              <w:t xml:space="preserve">Käyttäjä klikkaa </w:t>
+            </w:r>
+            <w:proofErr w:type="spellStart"/>
+            <w:r>
+              <w:rPr>
+                <w:lang w:val="fi-FI"/>
+              </w:rPr>
+              <w:t>linkkiä/tabia</w:t>
+            </w:r>
+            <w:proofErr w:type="spellEnd"/>
+            <w:r>
+              <w:rPr>
+                <w:lang w:val="fi-FI"/>
+              </w:rPr>
+              <w:t xml:space="preserve"> ”Ilmoitushistoria”</w:t>
             </w:r>
           </w:p>
         </w:tc>
@@ -9231,8 +9574,6 @@
               </w:rPr>
               <w:t>kijällä</w:t>
             </w:r>
-            <w:bookmarkStart w:id="10" w:name="_GoBack"/>
-            <w:bookmarkEnd w:id="10"/>
             <w:r>
               <w:rPr>
                 <w:lang w:val="fi-FI"/>
@@ -9633,7 +9974,7 @@
           <w:lang w:val="fi-FI"/>
         </w:rPr>
       </w:pPr>
-      <w:bookmarkStart w:id="11" w:name="_Toc335048737"/>
+      <w:bookmarkStart w:id="11" w:name="_Toc335647033"/>
       <w:r>
         <w:rPr>
           <w:lang w:val="fi-FI"/>
@@ -9659,10 +10000,10 @@
     <w:p>
       <w:r>
         <w:object w:dxaOrig="6354" w:dyaOrig="4496">
-          <v:shape id="_x0000_i1027" type="#_x0000_t75" style="width:440.15pt;height:311.75pt" o:ole="">
+          <v:shape id="_x0000_i1026" type="#_x0000_t75" style="width:440.15pt;height:311.75pt" o:ole="">
             <v:imagedata r:id="rId11" o:title=""/>
           </v:shape>
-          <o:OLEObject Type="Embed" ProgID="Visio.Drawing.11" ShapeID="_x0000_i1027" DrawAspect="Content" ObjectID="_1408790618" r:id="rId12"/>
+          <o:OLEObject Type="Embed" ProgID="Visio.Drawing.11" ShapeID="_x0000_i1026" DrawAspect="Content" ObjectID="_1409388866" r:id="rId12"/>
         </w:object>
       </w:r>
     </w:p>
@@ -9692,7 +10033,7 @@
           <w:lang w:val="fi-FI"/>
         </w:rPr>
       </w:pPr>
-      <w:bookmarkStart w:id="12" w:name="_Toc335048738"/>
+      <w:bookmarkStart w:id="12" w:name="_Toc335647034"/>
       <w:r>
         <w:rPr>
           <w:rStyle w:val="Emphasis"/>
@@ -9711,7 +10052,7 @@
           <w:lang w:val="fi-FI"/>
         </w:rPr>
       </w:pPr>
-      <w:bookmarkStart w:id="13" w:name="_Toc335048739"/>
+      <w:bookmarkStart w:id="13" w:name="_Toc335647035"/>
       <w:r>
         <w:rPr>
           <w:lang w:val="fi-FI"/>
@@ -9740,9 +10081,11 @@
             <w:tcW w:w="2093" w:type="dxa"/>
           </w:tcPr>
           <w:p>
+            <w:proofErr w:type="spellStart"/>
             <w:r>
               <w:t>Attribuutti</w:t>
             </w:r>
+            <w:proofErr w:type="spellEnd"/>
           </w:p>
         </w:tc>
         <w:tc>
@@ -9750,9 +10093,11 @@
             <w:tcW w:w="1843" w:type="dxa"/>
           </w:tcPr>
           <w:p>
+            <w:proofErr w:type="spellStart"/>
             <w:r>
               <w:t>Arvojoukko</w:t>
             </w:r>
+            <w:proofErr w:type="spellEnd"/>
           </w:p>
         </w:tc>
         <w:tc>
@@ -9760,9 +10105,11 @@
             <w:tcW w:w="5640" w:type="dxa"/>
           </w:tcPr>
           <w:p>
+            <w:proofErr w:type="spellStart"/>
             <w:r>
               <w:t>Kuvaus</w:t>
             </w:r>
+            <w:proofErr w:type="spellEnd"/>
           </w:p>
         </w:tc>
       </w:tr>
@@ -9795,9 +10142,27 @@
             <w:tcW w:w="5640" w:type="dxa"/>
           </w:tcPr>
           <w:p>
-            <w:r>
-              <w:t>Käyttäjän yksilöivä tunniste</w:t>
-            </w:r>
+            <w:proofErr w:type="spellStart"/>
+            <w:r>
+              <w:t>Käyttäjän</w:t>
+            </w:r>
+            <w:proofErr w:type="spellEnd"/>
+            <w:r>
+              <w:t xml:space="preserve"> </w:t>
+            </w:r>
+            <w:proofErr w:type="spellStart"/>
+            <w:r>
+              <w:t>yksilöivä</w:t>
+            </w:r>
+            <w:proofErr w:type="spellEnd"/>
+            <w:r>
+              <w:t xml:space="preserve"> </w:t>
+            </w:r>
+            <w:proofErr w:type="spellStart"/>
+            <w:r>
+              <w:t>tunniste</w:t>
+            </w:r>
+            <w:proofErr w:type="spellEnd"/>
           </w:p>
         </w:tc>
       </w:tr>
@@ -9839,7 +10204,21 @@
               <w:rPr>
                 <w:lang w:val="fi-FI"/>
               </w:rPr>
-              <w:t>Käyttäjän nimi (etunimi+sukunimi tai yrityksen nimi)</w:t>
+              <w:t>Käyttäjän nimi (</w:t>
+            </w:r>
+            <w:proofErr w:type="spellStart"/>
+            <w:r>
+              <w:rPr>
+                <w:lang w:val="fi-FI"/>
+              </w:rPr>
+              <w:t>etunimi+sukunimi</w:t>
+            </w:r>
+            <w:proofErr w:type="spellEnd"/>
+            <w:r>
+              <w:rPr>
+                <w:lang w:val="fi-FI"/>
+              </w:rPr>
+              <w:t xml:space="preserve"> tai yrityksen nimi)</w:t>
             </w:r>
           </w:p>
         </w:tc>
@@ -9858,12 +10237,14 @@
                 <w:lang w:val="fi-FI"/>
               </w:rPr>
             </w:pPr>
+            <w:proofErr w:type="spellStart"/>
             <w:r>
               <w:rPr>
                 <w:lang w:val="fi-FI"/>
               </w:rPr>
               <w:t>email</w:t>
             </w:r>
+            <w:proofErr w:type="spellEnd"/>
           </w:p>
         </w:tc>
         <w:tc>
@@ -9876,12 +10257,14 @@
                 <w:lang w:val="fi-FI"/>
               </w:rPr>
             </w:pPr>
+            <w:proofErr w:type="spellStart"/>
             <w:r>
               <w:rPr>
                 <w:lang w:val="fi-FI"/>
               </w:rPr>
               <w:t>String</w:t>
             </w:r>
+            <w:proofErr w:type="spellEnd"/>
           </w:p>
         </w:tc>
         <w:tc>
@@ -9917,12 +10300,14 @@
                 <w:lang w:val="fi-FI"/>
               </w:rPr>
             </w:pPr>
+            <w:proofErr w:type="spellStart"/>
             <w:r>
               <w:rPr>
                 <w:lang w:val="fi-FI"/>
               </w:rPr>
               <w:t>password</w:t>
             </w:r>
+            <w:proofErr w:type="spellEnd"/>
           </w:p>
         </w:tc>
         <w:tc>
@@ -9935,12 +10320,14 @@
                 <w:lang w:val="fi-FI"/>
               </w:rPr>
             </w:pPr>
+            <w:proofErr w:type="spellStart"/>
             <w:r>
               <w:rPr>
                 <w:lang w:val="fi-FI"/>
               </w:rPr>
               <w:t>String</w:t>
             </w:r>
+            <w:proofErr w:type="spellEnd"/>
           </w:p>
         </w:tc>
         <w:tc>
@@ -9976,6 +10363,7 @@
                 <w:lang w:val="fi-FI"/>
               </w:rPr>
             </w:pPr>
+            <w:proofErr w:type="spellStart"/>
             <w:r>
               <w:rPr>
                 <w:lang w:val="fi-FI"/>
@@ -9988,6 +10376,7 @@
               </w:rPr>
               <w:t>reated</w:t>
             </w:r>
+            <w:proofErr w:type="spellEnd"/>
           </w:p>
         </w:tc>
         <w:tc>
@@ -10000,12 +10389,14 @@
                 <w:lang w:val="fi-FI"/>
               </w:rPr>
             </w:pPr>
+            <w:proofErr w:type="spellStart"/>
             <w:r>
               <w:rPr>
                 <w:lang w:val="fi-FI"/>
               </w:rPr>
               <w:t>Date</w:t>
             </w:r>
+            <w:proofErr w:type="spellEnd"/>
           </w:p>
         </w:tc>
         <w:tc>
@@ -10018,12 +10409,14 @@
                 <w:lang w:val="fi-FI"/>
               </w:rPr>
             </w:pPr>
+            <w:proofErr w:type="spellStart"/>
             <w:r>
               <w:rPr>
                 <w:lang w:val="fi-FI"/>
               </w:rPr>
               <w:t>Luontipvm</w:t>
             </w:r>
+            <w:proofErr w:type="spellEnd"/>
           </w:p>
         </w:tc>
       </w:tr>
@@ -10042,7 +10435,7 @@
           <w:lang w:val="fi-FI"/>
         </w:rPr>
       </w:pPr>
-      <w:bookmarkStart w:id="14" w:name="_Toc335048740"/>
+      <w:bookmarkStart w:id="14" w:name="_Toc335647036"/>
       <w:r>
         <w:rPr>
           <w:lang w:val="fi-FI"/>
@@ -10071,9 +10464,11 @@
             <w:tcW w:w="2093" w:type="dxa"/>
           </w:tcPr>
           <w:p>
+            <w:proofErr w:type="spellStart"/>
             <w:r>
               <w:t>Attribuutti</w:t>
             </w:r>
+            <w:proofErr w:type="spellEnd"/>
           </w:p>
         </w:tc>
         <w:tc>
@@ -10081,9 +10476,11 @@
             <w:tcW w:w="1843" w:type="dxa"/>
           </w:tcPr>
           <w:p>
+            <w:proofErr w:type="spellStart"/>
             <w:r>
               <w:t>Arvojoukko</w:t>
             </w:r>
+            <w:proofErr w:type="spellEnd"/>
           </w:p>
         </w:tc>
         <w:tc>
@@ -10091,9 +10488,11 @@
             <w:tcW w:w="5640" w:type="dxa"/>
           </w:tcPr>
           <w:p>
+            <w:proofErr w:type="spellStart"/>
             <w:r>
               <w:t>Kuvaus</w:t>
             </w:r>
+            <w:proofErr w:type="spellEnd"/>
           </w:p>
         </w:tc>
       </w:tr>
@@ -10126,9 +10525,27 @@
             <w:tcW w:w="5640" w:type="dxa"/>
           </w:tcPr>
           <w:p>
-            <w:r>
-              <w:t>Työn yksilöivä tunniste</w:t>
-            </w:r>
+            <w:proofErr w:type="spellStart"/>
+            <w:r>
+              <w:t>Työn</w:t>
+            </w:r>
+            <w:proofErr w:type="spellEnd"/>
+            <w:r>
+              <w:t xml:space="preserve"> </w:t>
+            </w:r>
+            <w:proofErr w:type="spellStart"/>
+            <w:r>
+              <w:t>yksilöivä</w:t>
+            </w:r>
+            <w:proofErr w:type="spellEnd"/>
+            <w:r>
+              <w:t xml:space="preserve"> </w:t>
+            </w:r>
+            <w:proofErr w:type="spellStart"/>
+            <w:r>
+              <w:t>tunniste</w:t>
+            </w:r>
+            <w:proofErr w:type="spellEnd"/>
           </w:p>
         </w:tc>
       </w:tr>
@@ -10189,12 +10606,14 @@
                 <w:lang w:val="fi-FI"/>
               </w:rPr>
             </w:pPr>
+            <w:proofErr w:type="spellStart"/>
             <w:r>
               <w:rPr>
                 <w:lang w:val="fi-FI"/>
               </w:rPr>
               <w:t>description</w:t>
             </w:r>
+            <w:proofErr w:type="spellEnd"/>
           </w:p>
         </w:tc>
         <w:tc>
@@ -10207,12 +10626,14 @@
                 <w:lang w:val="fi-FI"/>
               </w:rPr>
             </w:pPr>
+            <w:proofErr w:type="spellStart"/>
             <w:r>
               <w:rPr>
                 <w:lang w:val="fi-FI"/>
               </w:rPr>
               <w:t>String</w:t>
             </w:r>
+            <w:proofErr w:type="spellEnd"/>
           </w:p>
         </w:tc>
         <w:tc>
@@ -10248,12 +10669,14 @@
                 <w:lang w:val="fi-FI"/>
               </w:rPr>
             </w:pPr>
+            <w:proofErr w:type="spellStart"/>
             <w:r>
               <w:rPr>
                 <w:lang w:val="fi-FI"/>
               </w:rPr>
               <w:t>expires</w:t>
             </w:r>
+            <w:proofErr w:type="spellEnd"/>
           </w:p>
         </w:tc>
         <w:tc>
@@ -10266,12 +10689,14 @@
                 <w:lang w:val="fi-FI"/>
               </w:rPr>
             </w:pPr>
+            <w:proofErr w:type="spellStart"/>
             <w:r>
               <w:rPr>
                 <w:lang w:val="fi-FI"/>
               </w:rPr>
               <w:t>Date</w:t>
             </w:r>
+            <w:proofErr w:type="spellEnd"/>
           </w:p>
         </w:tc>
         <w:tc>
@@ -10326,12 +10751,14 @@
                 <w:lang w:val="fi-FI"/>
               </w:rPr>
             </w:pPr>
+            <w:proofErr w:type="spellStart"/>
             <w:r>
               <w:rPr>
                 <w:lang w:val="fi-FI"/>
               </w:rPr>
               <w:t>Integer</w:t>
             </w:r>
+            <w:proofErr w:type="spellEnd"/>
           </w:p>
         </w:tc>
         <w:tc>
@@ -10344,12 +10771,14 @@
                 <w:lang w:val="fi-FI"/>
               </w:rPr>
             </w:pPr>
+            <w:proofErr w:type="gramStart"/>
             <w:r>
               <w:rPr>
                 <w:lang w:val="fi-FI"/>
               </w:rPr>
               <w:t>Koodiarvot (1=ilmoitettu, 2=hyväksytty, 3=vanhentunut)</w:t>
             </w:r>
+            <w:proofErr w:type="gramEnd"/>
           </w:p>
         </w:tc>
       </w:tr>
@@ -10385,12 +10814,14 @@
                 <w:lang w:val="fi-FI"/>
               </w:rPr>
             </w:pPr>
+            <w:proofErr w:type="spellStart"/>
             <w:r>
               <w:rPr>
                 <w:lang w:val="fi-FI"/>
               </w:rPr>
               <w:t>Integer</w:t>
             </w:r>
+            <w:proofErr w:type="spellEnd"/>
           </w:p>
         </w:tc>
         <w:tc>
@@ -10426,12 +10857,14 @@
                 <w:lang w:val="fi-FI"/>
               </w:rPr>
             </w:pPr>
+            <w:proofErr w:type="spellStart"/>
             <w:r>
               <w:rPr>
                 <w:lang w:val="fi-FI"/>
               </w:rPr>
               <w:t>review</w:t>
             </w:r>
+            <w:proofErr w:type="spellEnd"/>
           </w:p>
         </w:tc>
         <w:tc>
@@ -10444,12 +10877,14 @@
                 <w:lang w:val="fi-FI"/>
               </w:rPr>
             </w:pPr>
+            <w:proofErr w:type="spellStart"/>
             <w:r>
               <w:rPr>
                 <w:lang w:val="fi-FI"/>
               </w:rPr>
               <w:t>String</w:t>
             </w:r>
+            <w:proofErr w:type="spellEnd"/>
           </w:p>
         </w:tc>
         <w:tc>
@@ -10485,12 +10920,14 @@
                 <w:lang w:val="fi-FI"/>
               </w:rPr>
             </w:pPr>
+            <w:proofErr w:type="spellStart"/>
             <w:r>
               <w:rPr>
                 <w:lang w:val="fi-FI"/>
               </w:rPr>
               <w:t>offer_id</w:t>
             </w:r>
+            <w:proofErr w:type="spellEnd"/>
           </w:p>
         </w:tc>
         <w:tc>
@@ -10503,12 +10940,14 @@
                 <w:lang w:val="fi-FI"/>
               </w:rPr>
             </w:pPr>
+            <w:proofErr w:type="spellStart"/>
             <w:r>
               <w:rPr>
                 <w:lang w:val="fi-FI"/>
               </w:rPr>
               <w:t>Integer</w:t>
             </w:r>
+            <w:proofErr w:type="spellEnd"/>
           </w:p>
         </w:tc>
         <w:tc>
@@ -10521,12 +10960,14 @@
                 <w:lang w:val="fi-FI"/>
               </w:rPr>
             </w:pPr>
+            <w:proofErr w:type="gramStart"/>
             <w:r>
               <w:rPr>
                 <w:lang w:val="fi-FI"/>
               </w:rPr>
               <w:t>Viite voittaneeseen tarjoukseen</w:t>
             </w:r>
+            <w:proofErr w:type="gramEnd"/>
           </w:p>
         </w:tc>
       </w:tr>
@@ -10544,6 +10985,7 @@
                 <w:lang w:val="fi-FI"/>
               </w:rPr>
             </w:pPr>
+            <w:proofErr w:type="spellStart"/>
             <w:r>
               <w:rPr>
                 <w:lang w:val="fi-FI"/>
@@ -10556,6 +10998,7 @@
               </w:rPr>
               <w:t>reated</w:t>
             </w:r>
+            <w:proofErr w:type="spellEnd"/>
           </w:p>
         </w:tc>
         <w:tc>
@@ -10568,12 +11011,14 @@
                 <w:lang w:val="fi-FI"/>
               </w:rPr>
             </w:pPr>
+            <w:proofErr w:type="spellStart"/>
             <w:r>
               <w:rPr>
                 <w:lang w:val="fi-FI"/>
               </w:rPr>
               <w:t>Date</w:t>
             </w:r>
+            <w:proofErr w:type="spellEnd"/>
           </w:p>
         </w:tc>
         <w:tc>
@@ -10586,12 +11031,14 @@
                 <w:lang w:val="fi-FI"/>
               </w:rPr>
             </w:pPr>
+            <w:proofErr w:type="spellStart"/>
             <w:r>
               <w:rPr>
                 <w:lang w:val="fi-FI"/>
               </w:rPr>
               <w:t>Luontipvm</w:t>
             </w:r>
+            <w:proofErr w:type="spellEnd"/>
           </w:p>
         </w:tc>
       </w:tr>
@@ -10603,14 +11050,22 @@
           <w:lang w:val="fi-FI"/>
         </w:rPr>
       </w:pPr>
-      <w:bookmarkStart w:id="15" w:name="_Toc335048741"/>
-      <w:r>
-        <w:rPr>
-          <w:lang w:val="fi-FI"/>
-        </w:rPr>
-        <w:t>Tarjous - Offer</w:t>
+      <w:bookmarkStart w:id="15" w:name="_Toc335647037"/>
+      <w:r>
+        <w:rPr>
+          <w:lang w:val="fi-FI"/>
+        </w:rPr>
+        <w:t xml:space="preserve">Tarjous - </w:t>
+      </w:r>
+      <w:proofErr w:type="spellStart"/>
+      <w:r>
+        <w:rPr>
+          <w:lang w:val="fi-FI"/>
+        </w:rPr>
+        <w:t>Offer</w:t>
       </w:r>
       <w:bookmarkEnd w:id="15"/>
+      <w:proofErr w:type="spellEnd"/>
     </w:p>
     <w:tbl>
       <w:tblPr>
@@ -10632,9 +11087,11 @@
             <w:tcW w:w="2093" w:type="dxa"/>
           </w:tcPr>
           <w:p>
+            <w:proofErr w:type="spellStart"/>
             <w:r>
               <w:t>Attribuutti</w:t>
             </w:r>
+            <w:proofErr w:type="spellEnd"/>
           </w:p>
         </w:tc>
         <w:tc>
@@ -10642,9 +11099,11 @@
             <w:tcW w:w="1843" w:type="dxa"/>
           </w:tcPr>
           <w:p>
+            <w:proofErr w:type="spellStart"/>
             <w:r>
               <w:t>Arvojoukko</w:t>
             </w:r>
+            <w:proofErr w:type="spellEnd"/>
           </w:p>
         </w:tc>
         <w:tc>
@@ -10652,9 +11111,11 @@
             <w:tcW w:w="5640" w:type="dxa"/>
           </w:tcPr>
           <w:p>
+            <w:proofErr w:type="spellStart"/>
             <w:r>
               <w:t>Kuvaus</w:t>
             </w:r>
+            <w:proofErr w:type="spellEnd"/>
           </w:p>
         </w:tc>
       </w:tr>
@@ -10687,9 +11148,27 @@
             <w:tcW w:w="5640" w:type="dxa"/>
           </w:tcPr>
           <w:p>
-            <w:r>
-              <w:t>Tarjouksen yksilöivä tunniste</w:t>
-            </w:r>
+            <w:proofErr w:type="spellStart"/>
+            <w:r>
+              <w:t>Tarjouksen</w:t>
+            </w:r>
+            <w:proofErr w:type="spellEnd"/>
+            <w:r>
+              <w:t xml:space="preserve"> </w:t>
+            </w:r>
+            <w:proofErr w:type="spellStart"/>
+            <w:r>
+              <w:t>yksilöivä</w:t>
+            </w:r>
+            <w:proofErr w:type="spellEnd"/>
+            <w:r>
+              <w:t xml:space="preserve"> </w:t>
+            </w:r>
+            <w:proofErr w:type="spellStart"/>
+            <w:r>
+              <w:t>tunniste</w:t>
+            </w:r>
+            <w:proofErr w:type="spellEnd"/>
           </w:p>
         </w:tc>
       </w:tr>
@@ -10707,12 +11186,14 @@
                 <w:lang w:val="fi-FI"/>
               </w:rPr>
             </w:pPr>
+            <w:proofErr w:type="spellStart"/>
             <w:r>
               <w:rPr>
                 <w:lang w:val="fi-FI"/>
               </w:rPr>
               <w:t>description</w:t>
             </w:r>
+            <w:proofErr w:type="spellEnd"/>
           </w:p>
         </w:tc>
         <w:tc>
@@ -10725,12 +11206,14 @@
                 <w:lang w:val="fi-FI"/>
               </w:rPr>
             </w:pPr>
+            <w:proofErr w:type="spellStart"/>
             <w:r>
               <w:rPr>
                 <w:lang w:val="fi-FI"/>
               </w:rPr>
               <w:t>String</w:t>
             </w:r>
+            <w:proofErr w:type="spellEnd"/>
           </w:p>
         </w:tc>
         <w:tc>
@@ -10766,12 +11249,14 @@
                 <w:lang w:val="fi-FI"/>
               </w:rPr>
             </w:pPr>
+            <w:proofErr w:type="spellStart"/>
             <w:r>
               <w:rPr>
                 <w:lang w:val="fi-FI"/>
               </w:rPr>
               <w:t>price</w:t>
             </w:r>
+            <w:proofErr w:type="spellEnd"/>
           </w:p>
         </w:tc>
         <w:tc>
@@ -10784,12 +11269,14 @@
                 <w:lang w:val="fi-FI"/>
               </w:rPr>
             </w:pPr>
+            <w:proofErr w:type="spellStart"/>
             <w:r>
               <w:rPr>
                 <w:lang w:val="fi-FI"/>
               </w:rPr>
               <w:t>Double</w:t>
             </w:r>
+            <w:proofErr w:type="spellEnd"/>
           </w:p>
         </w:tc>
         <w:tc>
@@ -10825,12 +11312,14 @@
                 <w:lang w:val="fi-FI"/>
               </w:rPr>
             </w:pPr>
+            <w:proofErr w:type="spellStart"/>
             <w:r>
               <w:rPr>
                 <w:lang w:val="fi-FI"/>
               </w:rPr>
               <w:t>user_id</w:t>
             </w:r>
+            <w:proofErr w:type="spellEnd"/>
           </w:p>
         </w:tc>
         <w:tc>
@@ -10843,12 +11332,14 @@
                 <w:lang w:val="fi-FI"/>
               </w:rPr>
             </w:pPr>
+            <w:proofErr w:type="spellStart"/>
             <w:r>
               <w:rPr>
                 <w:lang w:val="fi-FI"/>
               </w:rPr>
               <w:t>Integer</w:t>
             </w:r>
+            <w:proofErr w:type="spellEnd"/>
           </w:p>
         </w:tc>
         <w:tc>
@@ -10884,12 +11375,14 @@
                 <w:lang w:val="fi-FI"/>
               </w:rPr>
             </w:pPr>
+            <w:proofErr w:type="spellStart"/>
             <w:r>
               <w:rPr>
                 <w:lang w:val="fi-FI"/>
               </w:rPr>
               <w:t>job_id</w:t>
             </w:r>
+            <w:proofErr w:type="spellEnd"/>
           </w:p>
         </w:tc>
         <w:tc>
@@ -10902,12 +11395,14 @@
                 <w:lang w:val="fi-FI"/>
               </w:rPr>
             </w:pPr>
+            <w:proofErr w:type="spellStart"/>
             <w:r>
               <w:rPr>
                 <w:lang w:val="fi-FI"/>
               </w:rPr>
               <w:t>Integer</w:t>
             </w:r>
+            <w:proofErr w:type="spellEnd"/>
           </w:p>
         </w:tc>
         <w:tc>
@@ -10943,6 +11438,7 @@
                 <w:lang w:val="fi-FI"/>
               </w:rPr>
             </w:pPr>
+            <w:proofErr w:type="spellStart"/>
             <w:r>
               <w:rPr>
                 <w:lang w:val="fi-FI"/>
@@ -10955,6 +11451,7 @@
               </w:rPr>
               <w:t>reated</w:t>
             </w:r>
+            <w:proofErr w:type="spellEnd"/>
           </w:p>
         </w:tc>
         <w:tc>
@@ -10967,12 +11464,14 @@
                 <w:lang w:val="fi-FI"/>
               </w:rPr>
             </w:pPr>
+            <w:proofErr w:type="spellStart"/>
             <w:r>
               <w:rPr>
                 <w:lang w:val="fi-FI"/>
               </w:rPr>
               <w:t>Date</w:t>
             </w:r>
+            <w:proofErr w:type="spellEnd"/>
           </w:p>
         </w:tc>
         <w:tc>
@@ -10985,12 +11484,14 @@
                 <w:lang w:val="fi-FI"/>
               </w:rPr>
             </w:pPr>
+            <w:proofErr w:type="spellStart"/>
             <w:r>
               <w:rPr>
                 <w:lang w:val="fi-FI"/>
               </w:rPr>
               <w:t>Luontipvm</w:t>
             </w:r>
+            <w:proofErr w:type="spellEnd"/>
           </w:p>
         </w:tc>
       </w:tr>
@@ -11009,14 +11510,22 @@
           <w:lang w:val="fi-FI"/>
         </w:rPr>
       </w:pPr>
-      <w:bookmarkStart w:id="16" w:name="_Toc335048742"/>
-      <w:r>
-        <w:rPr>
-          <w:lang w:val="fi-FI"/>
-        </w:rPr>
-        <w:t>Kysymys – Question</w:t>
+      <w:bookmarkStart w:id="16" w:name="_Toc335647038"/>
+      <w:r>
+        <w:rPr>
+          <w:lang w:val="fi-FI"/>
+        </w:rPr>
+        <w:t xml:space="preserve">Kysymys – </w:t>
+      </w:r>
+      <w:proofErr w:type="spellStart"/>
+      <w:r>
+        <w:rPr>
+          <w:lang w:val="fi-FI"/>
+        </w:rPr>
+        <w:t>Question</w:t>
       </w:r>
       <w:bookmarkEnd w:id="16"/>
+      <w:proofErr w:type="spellEnd"/>
     </w:p>
     <w:tbl>
       <w:tblPr>
@@ -11038,9 +11547,11 @@
             <w:tcW w:w="2093" w:type="dxa"/>
           </w:tcPr>
           <w:p>
+            <w:proofErr w:type="spellStart"/>
             <w:r>
               <w:t>Attribuutti</w:t>
             </w:r>
+            <w:proofErr w:type="spellEnd"/>
           </w:p>
         </w:tc>
         <w:tc>
@@ -11048,9 +11559,11 @@
             <w:tcW w:w="1843" w:type="dxa"/>
           </w:tcPr>
           <w:p>
+            <w:proofErr w:type="spellStart"/>
             <w:r>
               <w:t>Arvojoukko</w:t>
             </w:r>
+            <w:proofErr w:type="spellEnd"/>
           </w:p>
         </w:tc>
         <w:tc>
@@ -11058,9 +11571,11 @@
             <w:tcW w:w="5640" w:type="dxa"/>
           </w:tcPr>
           <w:p>
+            <w:proofErr w:type="spellStart"/>
             <w:r>
               <w:t>Kuvaus</w:t>
             </w:r>
+            <w:proofErr w:type="spellEnd"/>
           </w:p>
         </w:tc>
       </w:tr>
@@ -11093,9 +11608,27 @@
             <w:tcW w:w="5640" w:type="dxa"/>
           </w:tcPr>
           <w:p>
-            <w:r>
-              <w:t>Kysymyksen yksilöivä tunniste</w:t>
-            </w:r>
+            <w:proofErr w:type="spellStart"/>
+            <w:r>
+              <w:t>Kysymyksen</w:t>
+            </w:r>
+            <w:proofErr w:type="spellEnd"/>
+            <w:r>
+              <w:t xml:space="preserve"> </w:t>
+            </w:r>
+            <w:proofErr w:type="spellStart"/>
+            <w:r>
+              <w:t>yksilöivä</w:t>
+            </w:r>
+            <w:proofErr w:type="spellEnd"/>
+            <w:r>
+              <w:t xml:space="preserve"> </w:t>
+            </w:r>
+            <w:proofErr w:type="spellStart"/>
+            <w:r>
+              <w:t>tunniste</w:t>
+            </w:r>
+            <w:proofErr w:type="spellEnd"/>
           </w:p>
         </w:tc>
       </w:tr>
@@ -11113,12 +11646,14 @@
                 <w:lang w:val="fi-FI"/>
               </w:rPr>
             </w:pPr>
+            <w:proofErr w:type="spellStart"/>
             <w:r>
               <w:rPr>
                 <w:lang w:val="fi-FI"/>
               </w:rPr>
               <w:t>question</w:t>
             </w:r>
+            <w:proofErr w:type="spellEnd"/>
           </w:p>
         </w:tc>
         <w:tc>
@@ -11131,12 +11666,14 @@
                 <w:lang w:val="fi-FI"/>
               </w:rPr>
             </w:pPr>
+            <w:proofErr w:type="spellStart"/>
             <w:r>
               <w:rPr>
                 <w:lang w:val="fi-FI"/>
               </w:rPr>
               <w:t>String</w:t>
             </w:r>
+            <w:proofErr w:type="spellEnd"/>
           </w:p>
         </w:tc>
         <w:tc>
@@ -11172,12 +11709,14 @@
                 <w:lang w:val="fi-FI"/>
               </w:rPr>
             </w:pPr>
+            <w:proofErr w:type="spellStart"/>
             <w:r>
               <w:rPr>
                 <w:lang w:val="fi-FI"/>
               </w:rPr>
               <w:t>user_id</w:t>
             </w:r>
+            <w:proofErr w:type="spellEnd"/>
           </w:p>
         </w:tc>
         <w:tc>
@@ -11190,12 +11729,14 @@
                 <w:lang w:val="fi-FI"/>
               </w:rPr>
             </w:pPr>
+            <w:proofErr w:type="spellStart"/>
             <w:r>
               <w:rPr>
                 <w:lang w:val="fi-FI"/>
               </w:rPr>
               <w:t>Integer</w:t>
             </w:r>
+            <w:proofErr w:type="spellEnd"/>
           </w:p>
         </w:tc>
         <w:tc>
@@ -11231,12 +11772,14 @@
                 <w:lang w:val="fi-FI"/>
               </w:rPr>
             </w:pPr>
+            <w:proofErr w:type="spellStart"/>
             <w:r>
               <w:rPr>
                 <w:lang w:val="fi-FI"/>
               </w:rPr>
               <w:t>job_id</w:t>
             </w:r>
+            <w:proofErr w:type="spellEnd"/>
           </w:p>
         </w:tc>
         <w:tc>
@@ -11249,12 +11792,14 @@
                 <w:lang w:val="fi-FI"/>
               </w:rPr>
             </w:pPr>
+            <w:proofErr w:type="spellStart"/>
             <w:r>
               <w:rPr>
                 <w:lang w:val="fi-FI"/>
               </w:rPr>
               <w:t>Integer</w:t>
             </w:r>
+            <w:proofErr w:type="spellEnd"/>
           </w:p>
         </w:tc>
         <w:tc>
@@ -11290,6 +11835,7 @@
                 <w:lang w:val="fi-FI"/>
               </w:rPr>
             </w:pPr>
+            <w:proofErr w:type="spellStart"/>
             <w:r>
               <w:rPr>
                 <w:lang w:val="fi-FI"/>
@@ -11302,6 +11848,7 @@
               </w:rPr>
               <w:t>reated</w:t>
             </w:r>
+            <w:proofErr w:type="spellEnd"/>
           </w:p>
         </w:tc>
         <w:tc>
@@ -11314,12 +11861,14 @@
                 <w:lang w:val="fi-FI"/>
               </w:rPr>
             </w:pPr>
+            <w:proofErr w:type="spellStart"/>
             <w:r>
               <w:rPr>
                 <w:lang w:val="fi-FI"/>
               </w:rPr>
               <w:t>Date</w:t>
             </w:r>
+            <w:proofErr w:type="spellEnd"/>
           </w:p>
         </w:tc>
         <w:tc>
@@ -11332,12 +11881,14 @@
                 <w:lang w:val="fi-FI"/>
               </w:rPr>
             </w:pPr>
+            <w:proofErr w:type="spellStart"/>
             <w:r>
               <w:rPr>
                 <w:lang w:val="fi-FI"/>
               </w:rPr>
               <w:t>Luontipvm</w:t>
             </w:r>
+            <w:proofErr w:type="spellEnd"/>
           </w:p>
         </w:tc>
       </w:tr>
@@ -11356,12 +11907,20 @@
           <w:lang w:val="fi-FI"/>
         </w:rPr>
       </w:pPr>
-      <w:bookmarkStart w:id="17" w:name="_Toc335048743"/>
-      <w:r>
-        <w:rPr>
-          <w:lang w:val="fi-FI"/>
-        </w:rPr>
-        <w:t>Answer – Vastaus</w:t>
+      <w:bookmarkStart w:id="17" w:name="_Toc335647039"/>
+      <w:proofErr w:type="spellStart"/>
+      <w:r>
+        <w:rPr>
+          <w:lang w:val="fi-FI"/>
+        </w:rPr>
+        <w:t>Answer</w:t>
+      </w:r>
+      <w:proofErr w:type="spellEnd"/>
+      <w:r>
+        <w:rPr>
+          <w:lang w:val="fi-FI"/>
+        </w:rPr>
+        <w:t xml:space="preserve"> – Vastaus</w:t>
       </w:r>
       <w:bookmarkEnd w:id="17"/>
     </w:p>
@@ -11385,9 +11944,11 @@
             <w:tcW w:w="2093" w:type="dxa"/>
           </w:tcPr>
           <w:p>
+            <w:proofErr w:type="spellStart"/>
             <w:r>
               <w:t>Attribuutti</w:t>
             </w:r>
+            <w:proofErr w:type="spellEnd"/>
           </w:p>
         </w:tc>
         <w:tc>
@@ -11395,9 +11956,11 @@
             <w:tcW w:w="1843" w:type="dxa"/>
           </w:tcPr>
           <w:p>
+            <w:proofErr w:type="spellStart"/>
             <w:r>
               <w:t>Arvojoukko</w:t>
             </w:r>
+            <w:proofErr w:type="spellEnd"/>
           </w:p>
         </w:tc>
         <w:tc>
@@ -11405,9 +11968,11 @@
             <w:tcW w:w="5640" w:type="dxa"/>
           </w:tcPr>
           <w:p>
+            <w:proofErr w:type="spellStart"/>
             <w:r>
               <w:t>Kuvaus</w:t>
             </w:r>
+            <w:proofErr w:type="spellEnd"/>
           </w:p>
         </w:tc>
       </w:tr>
@@ -11440,12 +12005,27 @@
             <w:tcW w:w="5640" w:type="dxa"/>
           </w:tcPr>
           <w:p>
+            <w:proofErr w:type="spellStart"/>
             <w:r>
               <w:t>Vastauksen</w:t>
             </w:r>
-            <w:r>
-              <w:t xml:space="preserve"> yksilöivä tunniste</w:t>
-            </w:r>
+            <w:proofErr w:type="spellEnd"/>
+            <w:r>
+              <w:t xml:space="preserve"> </w:t>
+            </w:r>
+            <w:proofErr w:type="spellStart"/>
+            <w:r>
+              <w:t>yksilöivä</w:t>
+            </w:r>
+            <w:proofErr w:type="spellEnd"/>
+            <w:r>
+              <w:t xml:space="preserve"> </w:t>
+            </w:r>
+            <w:proofErr w:type="spellStart"/>
+            <w:r>
+              <w:t>tunniste</w:t>
+            </w:r>
+            <w:proofErr w:type="spellEnd"/>
           </w:p>
         </w:tc>
       </w:tr>
@@ -11463,12 +12043,14 @@
                 <w:lang w:val="fi-FI"/>
               </w:rPr>
             </w:pPr>
+            <w:proofErr w:type="spellStart"/>
             <w:r>
               <w:rPr>
                 <w:lang w:val="fi-FI"/>
               </w:rPr>
               <w:t>answer</w:t>
             </w:r>
+            <w:proofErr w:type="spellEnd"/>
           </w:p>
         </w:tc>
         <w:tc>
@@ -11481,12 +12063,14 @@
                 <w:lang w:val="fi-FI"/>
               </w:rPr>
             </w:pPr>
+            <w:proofErr w:type="spellStart"/>
             <w:r>
               <w:rPr>
                 <w:lang w:val="fi-FI"/>
               </w:rPr>
               <w:t>String</w:t>
             </w:r>
+            <w:proofErr w:type="spellEnd"/>
           </w:p>
         </w:tc>
         <w:tc>
@@ -11528,12 +12112,14 @@
                 <w:lang w:val="fi-FI"/>
               </w:rPr>
             </w:pPr>
+            <w:proofErr w:type="spellStart"/>
             <w:r>
               <w:rPr>
                 <w:lang w:val="fi-FI"/>
               </w:rPr>
               <w:t>question_id</w:t>
             </w:r>
+            <w:proofErr w:type="spellEnd"/>
           </w:p>
         </w:tc>
         <w:tc>
@@ -11546,12 +12132,14 @@
                 <w:lang w:val="fi-FI"/>
               </w:rPr>
             </w:pPr>
+            <w:proofErr w:type="spellStart"/>
             <w:r>
               <w:rPr>
                 <w:lang w:val="fi-FI"/>
               </w:rPr>
               <w:t>Integer</w:t>
             </w:r>
+            <w:proofErr w:type="spellEnd"/>
           </w:p>
         </w:tc>
         <w:tc>
@@ -11587,6 +12175,7 @@
                 <w:lang w:val="fi-FI"/>
               </w:rPr>
             </w:pPr>
+            <w:proofErr w:type="spellStart"/>
             <w:r>
               <w:rPr>
                 <w:lang w:val="fi-FI"/>
@@ -11599,6 +12188,7 @@
               </w:rPr>
               <w:t>reated</w:t>
             </w:r>
+            <w:proofErr w:type="spellEnd"/>
           </w:p>
         </w:tc>
         <w:tc>
@@ -11611,12 +12201,14 @@
                 <w:lang w:val="fi-FI"/>
               </w:rPr>
             </w:pPr>
+            <w:proofErr w:type="spellStart"/>
             <w:r>
               <w:rPr>
                 <w:lang w:val="fi-FI"/>
               </w:rPr>
               <w:t>Date</w:t>
             </w:r>
+            <w:proofErr w:type="spellEnd"/>
           </w:p>
         </w:tc>
         <w:tc>
@@ -11629,12 +12221,14 @@
                 <w:lang w:val="fi-FI"/>
               </w:rPr>
             </w:pPr>
+            <w:proofErr w:type="spellStart"/>
             <w:r>
               <w:rPr>
                 <w:lang w:val="fi-FI"/>
               </w:rPr>
               <w:t>Luontipvm</w:t>
             </w:r>
+            <w:proofErr w:type="spellEnd"/>
           </w:p>
         </w:tc>
       </w:tr>
@@ -11734,7 +12328,7 @@
           <w:lang w:val="fi-FI"/>
         </w:rPr>
       </w:pPr>
-      <w:bookmarkStart w:id="18" w:name="_Toc335048744"/>
+      <w:bookmarkStart w:id="18" w:name="_Toc335647040"/>
       <w:r>
         <w:rPr>
           <w:lang w:val="fi-FI"/>
@@ -11759,10 +12353,10 @@
     <w:p>
       <w:r>
         <w:object w:dxaOrig="12046" w:dyaOrig="7567">
-          <v:shape id="_x0000_i1026" type="#_x0000_t75" style="width:452.4pt;height:275.75pt" o:ole="">
+          <v:shape id="_x0000_i1027" type="#_x0000_t75" style="width:452.4pt;height:275.75pt" o:ole="">
             <v:imagedata r:id="rId13" o:title=""/>
           </v:shape>
-          <o:OLEObject Type="Embed" ProgID="Visio.Drawing.11" ShapeID="_x0000_i1026" DrawAspect="Content" ObjectID="_1408790619" r:id="rId14"/>
+          <o:OLEObject Type="Embed" ProgID="Visio.Drawing.11" ShapeID="_x0000_i1027" DrawAspect="Content" ObjectID="_1409388867" r:id="rId14"/>
         </w:object>
       </w:r>
     </w:p>
@@ -11773,16 +12367,39 @@
           <w:rStyle w:val="Emphasis"/>
         </w:rPr>
       </w:pPr>
+      <w:proofErr w:type="spellStart"/>
       <w:r>
         <w:rPr>
           <w:rStyle w:val="Emphasis"/>
         </w:rPr>
-        <w:t xml:space="preserve">Kuva 3: Käyttöliittymän </w:t>
-      </w:r>
+        <w:t>Kuva</w:t>
+      </w:r>
+      <w:proofErr w:type="spellEnd"/>
       <w:r>
         <w:rPr>
           <w:rStyle w:val="Emphasis"/>
         </w:rPr>
+        <w:t xml:space="preserve"> 3: </w:t>
+      </w:r>
+      <w:proofErr w:type="spellStart"/>
+      <w:r>
+        <w:rPr>
+          <w:rStyle w:val="Emphasis"/>
+        </w:rPr>
+        <w:t>Käyttöliittymän</w:t>
+      </w:r>
+      <w:proofErr w:type="spellEnd"/>
+      <w:r>
+        <w:rPr>
+          <w:rStyle w:val="Emphasis"/>
+        </w:rPr>
+        <w:t xml:space="preserve"> </w:t>
+      </w:r>
+      <w:proofErr w:type="spellStart"/>
+      <w:r>
+        <w:rPr>
+          <w:rStyle w:val="Emphasis"/>
+        </w:rPr>
         <w:t>sivu</w:t>
       </w:r>
       <w:r>
@@ -11791,6 +12408,7 @@
         </w:rPr>
         <w:t>hierarkia</w:t>
       </w:r>
+      <w:proofErr w:type="spellEnd"/>
     </w:p>
     <w:p>
       <w:pPr>
@@ -11803,7 +12421,7 @@
           <w:lang w:val="fi-FI"/>
         </w:rPr>
       </w:pPr>
-      <w:bookmarkStart w:id="19" w:name="_Toc335048745"/>
+      <w:bookmarkStart w:id="19" w:name="_Toc335647041"/>
       <w:r>
         <w:rPr>
           <w:lang w:val="fi-FI"/>
@@ -11825,6 +12443,7 @@
         </w:rPr>
         <w:t xml:space="preserve">Tässä kappaleessa on listattuna järjestelmässä tarvittavat tietokantataulut. </w:t>
       </w:r>
+      <w:proofErr w:type="gramStart"/>
       <w:r>
         <w:rPr>
           <w:lang w:val="fi-FI"/>
@@ -11837,67 +12456,155 @@
         </w:rPr>
         <w:t>taulut luontilauseina.</w:t>
       </w:r>
+      <w:proofErr w:type="gramEnd"/>
     </w:p>
     <w:p>
-      <w:r>
-        <w:t>CREATE TABLE user (</w:t>
+      <w:pPr>
+        <w:rPr>
+          <w:lang w:val="fi-FI"/>
+        </w:rPr>
+      </w:pPr>
+      <w:r>
+        <w:rPr>
+          <w:lang w:val="fi-FI"/>
+        </w:rPr>
+        <w:t xml:space="preserve">CREATE TABLE </w:t>
+      </w:r>
+      <w:r>
+        <w:rPr>
+          <w:lang w:val="fi-FI"/>
+        </w:rPr>
+        <w:t>person</w:t>
+      </w:r>
+      <w:r>
+        <w:rPr>
+          <w:lang w:val="fi-FI"/>
+        </w:rPr>
+        <w:t xml:space="preserve"> (</w:t>
       </w:r>
     </w:p>
     <w:p>
-      <w:r>
+      <w:pPr>
+        <w:rPr>
+          <w:lang w:val="fi-FI"/>
+        </w:rPr>
+      </w:pPr>
+      <w:r>
+        <w:rPr>
+          <w:lang w:val="fi-FI"/>
+        </w:rPr>
         <w:tab/>
         <w:t>id</w:t>
       </w:r>
       <w:r>
+        <w:rPr>
+          <w:lang w:val="fi-FI"/>
+        </w:rPr>
         <w:tab/>
       </w:r>
       <w:r>
+        <w:rPr>
+          <w:lang w:val="fi-FI"/>
+        </w:rPr>
         <w:tab/>
-        <w:t>integer PRIMARY KEY,</w:t>
+      </w:r>
+      <w:proofErr w:type="spellStart"/>
+      <w:r>
+        <w:rPr>
+          <w:lang w:val="fi-FI"/>
+        </w:rPr>
+        <w:t>integer</w:t>
+      </w:r>
+      <w:proofErr w:type="spellEnd"/>
+      <w:r>
+        <w:rPr>
+          <w:lang w:val="fi-FI"/>
+        </w:rPr>
+        <w:t xml:space="preserve"> PRIMARY KEY,</w:t>
       </w:r>
     </w:p>
     <w:p>
       <w:r>
+        <w:rPr>
+          <w:lang w:val="fi-FI"/>
+        </w:rPr>
         <w:tab/>
+      </w:r>
+      <w:proofErr w:type="gramStart"/>
+      <w:r>
         <w:t>name</w:t>
       </w:r>
+      <w:proofErr w:type="gramEnd"/>
       <w:r>
         <w:tab/>
       </w:r>
       <w:r>
         <w:tab/>
-        <w:t>varchar(40) NOT NULL,</w:t>
+      </w:r>
+      <w:proofErr w:type="spellStart"/>
+      <w:r>
+        <w:t>varchar</w:t>
+      </w:r>
+      <w:proofErr w:type="spellEnd"/>
+      <w:r>
+        <w:t>(40) NOT NULL,</w:t>
       </w:r>
     </w:p>
     <w:p>
       <w:r>
         <w:tab/>
+      </w:r>
+      <w:proofErr w:type="gramStart"/>
+      <w:r>
         <w:t>email</w:t>
       </w:r>
+      <w:proofErr w:type="gramEnd"/>
       <w:r>
         <w:tab/>
       </w:r>
       <w:r>
         <w:tab/>
-        <w:t>varchar(30) NOT NULL,</w:t>
+      </w:r>
+      <w:proofErr w:type="spellStart"/>
+      <w:r>
+        <w:t>varchar</w:t>
+      </w:r>
+      <w:proofErr w:type="spellEnd"/>
+      <w:r>
+        <w:t>(30) NOT NULL,</w:t>
       </w:r>
     </w:p>
     <w:p>
       <w:r>
         <w:lastRenderedPageBreak/>
         <w:tab/>
+      </w:r>
+      <w:proofErr w:type="gramStart"/>
+      <w:r>
         <w:t>password</w:t>
       </w:r>
+      <w:proofErr w:type="gramEnd"/>
       <w:r>
         <w:tab/>
-        <w:t>varchar(20) NOT NULL,</w:t>
+      </w:r>
+      <w:proofErr w:type="spellStart"/>
+      <w:r>
+        <w:t>varchar</w:t>
+      </w:r>
+      <w:proofErr w:type="spellEnd"/>
+      <w:r>
+        <w:t>(20) NOT NULL,</w:t>
       </w:r>
     </w:p>
     <w:p>
       <w:r>
         <w:tab/>
+      </w:r>
+      <w:proofErr w:type="gramStart"/>
+      <w:r>
         <w:t>created</w:t>
       </w:r>
+      <w:proofErr w:type="gramEnd"/>
       <w:r>
         <w:tab/>
       </w:r>
@@ -11919,8 +12626,12 @@
     <w:p>
       <w:r>
         <w:tab/>
+      </w:r>
+      <w:proofErr w:type="gramStart"/>
+      <w:r>
         <w:t>id</w:t>
       </w:r>
+      <w:proofErr w:type="gramEnd"/>
       <w:r>
         <w:tab/>
       </w:r>
@@ -11932,31 +12643,57 @@
     <w:p>
       <w:r>
         <w:tab/>
+      </w:r>
+      <w:proofErr w:type="gramStart"/>
+      <w:r>
         <w:t>title</w:t>
       </w:r>
+      <w:proofErr w:type="gramEnd"/>
       <w:r>
         <w:tab/>
       </w:r>
       <w:r>
         <w:tab/>
-        <w:t>varchar(50) NOT NULL,</w:t>
+      </w:r>
+      <w:proofErr w:type="spellStart"/>
+      <w:r>
+        <w:t>varchar</w:t>
+      </w:r>
+      <w:proofErr w:type="spellEnd"/>
+      <w:r>
+        <w:t>(50) NOT NULL,</w:t>
       </w:r>
     </w:p>
     <w:p>
       <w:r>
         <w:tab/>
+      </w:r>
+      <w:proofErr w:type="gramStart"/>
+      <w:r>
         <w:t>description</w:t>
       </w:r>
+      <w:proofErr w:type="gramEnd"/>
       <w:r>
         <w:tab/>
-        <w:t>varchar(50),</w:t>
+      </w:r>
+      <w:proofErr w:type="spellStart"/>
+      <w:r>
+        <w:t>varchar</w:t>
+      </w:r>
+      <w:proofErr w:type="spellEnd"/>
+      <w:r>
+        <w:t>(50),</w:t>
       </w:r>
     </w:p>
     <w:p>
       <w:r>
         <w:tab/>
+      </w:r>
+      <w:proofErr w:type="gramStart"/>
+      <w:r>
         <w:t>expires</w:t>
       </w:r>
+      <w:proofErr w:type="gramEnd"/>
       <w:r>
         <w:tab/>
       </w:r>
@@ -11968,8 +12705,12 @@
     <w:p>
       <w:r>
         <w:tab/>
+      </w:r>
+      <w:proofErr w:type="gramStart"/>
+      <w:r>
         <w:t>status</w:t>
       </w:r>
+      <w:proofErr w:type="gramEnd"/>
       <w:r>
         <w:tab/>
       </w:r>
@@ -11982,32 +12723,28 @@
       </w:r>
     </w:p>
     <w:p>
-      <w:pPr>
-        <w:rPr>
-          <w:lang w:val="sv-SE"/>
-        </w:rPr>
-      </w:pPr>
       <w:r>
         <w:tab/>
       </w:r>
-      <w:r>
-        <w:rPr>
-          <w:lang w:val="sv-SE"/>
-        </w:rPr>
+      <w:proofErr w:type="spellStart"/>
+      <w:proofErr w:type="gramStart"/>
+      <w:r>
         <w:t>offer_id</w:t>
       </w:r>
-      <w:r>
-        <w:rPr>
-          <w:lang w:val="sv-SE"/>
-        </w:rPr>
+      <w:proofErr w:type="spellEnd"/>
+      <w:proofErr w:type="gramEnd"/>
+      <w:r>
         <w:tab/>
       </w:r>
       <w:r>
-        <w:rPr>
-          <w:lang w:val="sv-SE"/>
-        </w:rPr>
         <w:tab/>
-        <w:t>integer,</w:t>
+        <w:t>integer</w:t>
+      </w:r>
+      <w:r>
+        <w:t xml:space="preserve"> references person</w:t>
+      </w:r>
+      <w:r>
+        <w:t>,</w:t>
       </w:r>
     </w:p>
     <w:p>
@@ -12017,11 +12754,19 @@
         </w:rPr>
       </w:pPr>
       <w:r>
+        <w:tab/>
+      </w:r>
+      <w:r>
         <w:rPr>
           <w:lang w:val="sv-SE"/>
         </w:rPr>
+        <w:t>rating</w:t>
+      </w:r>
+      <w:r>
+        <w:rPr>
+          <w:lang w:val="sv-SE"/>
+        </w:rPr>
         <w:tab/>
-        <w:t>rating</w:t>
       </w:r>
       <w:r>
         <w:rPr>
@@ -12029,12 +12774,19 @@
         </w:rPr>
         <w:tab/>
       </w:r>
+      <w:proofErr w:type="spellStart"/>
       <w:r>
         <w:rPr>
           <w:lang w:val="sv-SE"/>
         </w:rPr>
-        <w:tab/>
-        <w:t>integer,</w:t>
+        <w:t>integer</w:t>
+      </w:r>
+      <w:proofErr w:type="spellEnd"/>
+      <w:r>
+        <w:rPr>
+          <w:lang w:val="sv-SE"/>
+        </w:rPr>
+        <w:t>,</w:t>
       </w:r>
       <w:r>
         <w:rPr>
@@ -12050,9 +12802,11 @@
         </w:rPr>
         <w:tab/>
       </w:r>
+      <w:proofErr w:type="gramStart"/>
       <w:r>
         <w:t>review</w:t>
       </w:r>
+      <w:proofErr w:type="gramEnd"/>
       <w:r>
         <w:tab/>
       </w:r>
@@ -12064,18 +12818,34 @@
     <w:p>
       <w:r>
         <w:tab/>
+      </w:r>
+      <w:proofErr w:type="spellStart"/>
+      <w:proofErr w:type="gramStart"/>
+      <w:r>
         <w:t>owner_id</w:t>
       </w:r>
+      <w:proofErr w:type="spellEnd"/>
+      <w:proofErr w:type="gramEnd"/>
       <w:r>
         <w:tab/>
-        <w:t>integer NOT NULL references user,</w:t>
+        <w:t xml:space="preserve">integer NOT NULL references </w:t>
+      </w:r>
+      <w:r>
+        <w:t>person</w:t>
+      </w:r>
+      <w:r>
+        <w:t>,</w:t>
       </w:r>
     </w:p>
     <w:p>
       <w:r>
         <w:tab/>
+      </w:r>
+      <w:proofErr w:type="gramStart"/>
+      <w:r>
         <w:t>created</w:t>
       </w:r>
+      <w:proofErr w:type="gramEnd"/>
       <w:r>
         <w:tab/>
       </w:r>
@@ -12097,8 +12867,12 @@
     <w:p>
       <w:r>
         <w:tab/>
+      </w:r>
+      <w:proofErr w:type="gramStart"/>
+      <w:r>
         <w:t>id</w:t>
       </w:r>
+      <w:proofErr w:type="gramEnd"/>
       <w:r>
         <w:tab/>
       </w:r>
@@ -12110,8 +12884,14 @@
     <w:p>
       <w:r>
         <w:tab/>
+      </w:r>
+      <w:proofErr w:type="spellStart"/>
+      <w:proofErr w:type="gramStart"/>
+      <w:r>
         <w:t>job_id</w:t>
       </w:r>
+      <w:proofErr w:type="spellEnd"/>
+      <w:proofErr w:type="gramEnd"/>
       <w:r>
         <w:tab/>
       </w:r>
@@ -12123,21 +12903,37 @@
     <w:p>
       <w:r>
         <w:tab/>
+      </w:r>
+      <w:proofErr w:type="spellStart"/>
+      <w:proofErr w:type="gramStart"/>
+      <w:r>
         <w:t>user_id</w:t>
       </w:r>
+      <w:proofErr w:type="spellEnd"/>
+      <w:proofErr w:type="gramEnd"/>
       <w:r>
         <w:tab/>
       </w:r>
       <w:r>
         <w:tab/>
-        <w:t>integer NOT NULL references user,</w:t>
+        <w:t xml:space="preserve">integer NOT NULL references </w:t>
+      </w:r>
+      <w:r>
+        <w:t>person</w:t>
+      </w:r>
+      <w:r>
+        <w:t>,</w:t>
       </w:r>
     </w:p>
     <w:p>
       <w:r>
         <w:tab/>
+      </w:r>
+      <w:proofErr w:type="gramStart"/>
+      <w:r>
         <w:t>price</w:t>
       </w:r>
+      <w:proofErr w:type="gramEnd"/>
       <w:r>
         <w:tab/>
       </w:r>
@@ -12149,8 +12945,12 @@
     <w:p>
       <w:r>
         <w:tab/>
+      </w:r>
+      <w:proofErr w:type="gramStart"/>
+      <w:r>
         <w:t>description</w:t>
       </w:r>
+      <w:proofErr w:type="gramEnd"/>
       <w:r>
         <w:tab/>
         <w:t>text,</w:t>
@@ -12159,8 +12959,12 @@
     <w:p>
       <w:r>
         <w:tab/>
+      </w:r>
+      <w:proofErr w:type="gramStart"/>
+      <w:r>
         <w:t>created</w:t>
       </w:r>
+      <w:proofErr w:type="gramEnd"/>
       <w:r>
         <w:tab/>
       </w:r>
@@ -12182,8 +12986,12 @@
     <w:p>
       <w:r>
         <w:tab/>
+      </w:r>
+      <w:proofErr w:type="gramStart"/>
+      <w:r>
         <w:t>id</w:t>
       </w:r>
+      <w:proofErr w:type="gramEnd"/>
       <w:r>
         <w:tab/>
       </w:r>
@@ -12196,21 +13004,39 @@
       <w:r>
         <w:lastRenderedPageBreak/>
         <w:tab/>
+      </w:r>
+      <w:proofErr w:type="spellStart"/>
+      <w:proofErr w:type="gramStart"/>
+      <w:r>
         <w:t>user_id</w:t>
       </w:r>
+      <w:proofErr w:type="spellEnd"/>
+      <w:proofErr w:type="gramEnd"/>
       <w:r>
         <w:tab/>
       </w:r>
       <w:r>
         <w:tab/>
-        <w:t>integer NOT NULL references user,</w:t>
+        <w:t xml:space="preserve">integer NOT NULL references </w:t>
+      </w:r>
+      <w:r>
+        <w:t>person</w:t>
+      </w:r>
+      <w:r>
+        <w:t>,</w:t>
       </w:r>
     </w:p>
     <w:p>
       <w:r>
         <w:tab/>
+      </w:r>
+      <w:proofErr w:type="spellStart"/>
+      <w:proofErr w:type="gramStart"/>
+      <w:r>
         <w:t>job_id</w:t>
       </w:r>
+      <w:proofErr w:type="spellEnd"/>
+      <w:proofErr w:type="gramEnd"/>
       <w:r>
         <w:tab/>
       </w:r>
@@ -12222,8 +13048,12 @@
     <w:p>
       <w:r>
         <w:tab/>
+      </w:r>
+      <w:proofErr w:type="gramStart"/>
+      <w:r>
         <w:t>question</w:t>
       </w:r>
+      <w:proofErr w:type="gramEnd"/>
       <w:r>
         <w:tab/>
         <w:t>text NOT NULL,</w:t>
@@ -12232,8 +13062,12 @@
     <w:p>
       <w:r>
         <w:tab/>
+      </w:r>
+      <w:proofErr w:type="gramStart"/>
+      <w:r>
         <w:t>created</w:t>
       </w:r>
+      <w:proofErr w:type="gramEnd"/>
       <w:r>
         <w:tab/>
       </w:r>
@@ -12255,8 +13089,12 @@
     <w:p>
       <w:r>
         <w:tab/>
+      </w:r>
+      <w:proofErr w:type="gramStart"/>
+      <w:r>
         <w:t>id</w:t>
       </w:r>
+      <w:proofErr w:type="gramEnd"/>
       <w:r>
         <w:tab/>
       </w:r>
@@ -12268,8 +13106,14 @@
     <w:p>
       <w:r>
         <w:tab/>
+      </w:r>
+      <w:proofErr w:type="spellStart"/>
+      <w:proofErr w:type="gramStart"/>
+      <w:r>
         <w:t>question_id</w:t>
       </w:r>
+      <w:proofErr w:type="spellEnd"/>
+      <w:proofErr w:type="gramEnd"/>
       <w:r>
         <w:tab/>
         <w:t>integer NOT NULL references question,</w:t>
@@ -12278,8 +13122,12 @@
     <w:p>
       <w:r>
         <w:tab/>
+      </w:r>
+      <w:proofErr w:type="gramStart"/>
+      <w:r>
         <w:t>answer</w:t>
       </w:r>
+      <w:proofErr w:type="gramEnd"/>
       <w:r>
         <w:tab/>
       </w:r>
@@ -12291,8 +13139,12 @@
     <w:p>
       <w:r>
         <w:tab/>
+      </w:r>
+      <w:proofErr w:type="gramStart"/>
+      <w:r>
         <w:t>created</w:t>
       </w:r>
+      <w:proofErr w:type="gramEnd"/>
       <w:r>
         <w:tab/>
       </w:r>
@@ -15732,7 +16584,7 @@
 </file>
 
 <file path=customXml/itemProps1.xml><?xml version="1.0" encoding="utf-8"?>
-<ds:datastoreItem xmlns:ds="http://schemas.openxmlformats.org/officeDocument/2006/customXml" ds:itemID="{9F4DA31C-03B1-4485-AFCC-8AE8EC28D39D}">
+<ds:datastoreItem xmlns:ds="http://schemas.openxmlformats.org/officeDocument/2006/customXml" ds:itemID="{D0D9BFEA-0A12-4745-BD15-52502FEA3655}">
   <ds:schemaRefs>
     <ds:schemaRef ds:uri="http://schemas.openxmlformats.org/officeDocument/2006/bibliography"/>
   </ds:schemaRefs>

</xml_diff>

<commit_message>
Bug fixes and more documentation
</commit_message>
<xml_diff>
--- a/docs/tietokantasovellus_suunnittelu.docx
+++ b/docs/tietokantasovellus_suunnittelu.docx
@@ -54,6 +54,12 @@
           <w:lang w:val="fi-FI"/>
         </w:rPr>
         <w:t>Aineopintojen harjoitustyö – Tietokantasovellus</w:t>
+      </w:r>
+      <w:r>
+        <w:rPr>
+          <w:lang w:val="fi-FI"/>
+        </w:rPr>
+        <w:t xml:space="preserve"> Määrittely</w:t>
       </w:r>
     </w:p>
     <w:p>
@@ -331,7 +337,7 @@
               <w:rPr>
                 <w:lang w:val="fi-FI"/>
               </w:rPr>
-              <w:t>0.4</w:t>
+              <w:t>0.6</w:t>
             </w:r>
           </w:p>
         </w:tc>
@@ -349,13 +355,25 @@
               <w:rPr>
                 <w:lang w:val="fi-FI"/>
               </w:rPr>
-              <w:t>17</w:t>
-            </w:r>
-            <w:r>
-              <w:rPr>
-                <w:lang w:val="fi-FI"/>
-              </w:rPr>
-              <w:t>.9.2012</w:t>
+              <w:t>20</w:t>
+            </w:r>
+            <w:r>
+              <w:rPr>
+                <w:lang w:val="fi-FI"/>
+              </w:rPr>
+              <w:t>.</w:t>
+            </w:r>
+            <w:r>
+              <w:rPr>
+                <w:lang w:val="fi-FI"/>
+              </w:rPr>
+              <w:t>10</w:t>
+            </w:r>
+            <w:r>
+              <w:rPr>
+                <w:lang w:val="fi-FI"/>
+              </w:rPr>
+              <w:t>.2012</w:t>
             </w:r>
           </w:p>
         </w:tc>
@@ -433,7 +451,7 @@
           <w:r>
             <w:fldChar w:fldCharType="separate"/>
           </w:r>
-          <w:hyperlink w:anchor="_Toc338320627" w:history="1">
+          <w:hyperlink w:anchor="_Toc338406986" w:history="1">
             <w:r>
               <w:rPr>
                 <w:rStyle w:val="Hyperlink"/>
@@ -475,7 +493,7 @@
                 <w:noProof/>
                 <w:webHidden/>
               </w:rPr>
-              <w:instrText xml:space="preserve"> PAGEREF _Toc338320627 \h </w:instrText>
+              <w:instrText xml:space="preserve"> PAGEREF _Toc338406986 \h </w:instrText>
             </w:r>
             <w:r>
               <w:rPr>
@@ -516,7 +534,7 @@
               <w:noProof/>
             </w:rPr>
           </w:pPr>
-          <w:hyperlink w:anchor="_Toc338320628" w:history="1">
+          <w:hyperlink w:anchor="_Toc338406987" w:history="1">
             <w:r>
               <w:rPr>
                 <w:rStyle w:val="Hyperlink"/>
@@ -544,7 +562,7 @@
                 <w:noProof/>
                 <w:webHidden/>
               </w:rPr>
-              <w:instrText xml:space="preserve"> PAGEREF _Toc338320628 \h </w:instrText>
+              <w:instrText xml:space="preserve"> PAGEREF _Toc338406987 \h </w:instrText>
             </w:r>
             <w:r>
               <w:rPr>
@@ -586,7 +604,7 @@
               <w:noProof/>
             </w:rPr>
           </w:pPr>
-          <w:hyperlink w:anchor="_Toc338320629" w:history="1">
+          <w:hyperlink w:anchor="_Toc338406988" w:history="1">
             <w:r>
               <w:rPr>
                 <w:rStyle w:val="Hyperlink"/>
@@ -628,7 +646,7 @@
                 <w:noProof/>
                 <w:webHidden/>
               </w:rPr>
-              <w:instrText xml:space="preserve"> PAGEREF _Toc338320629 \h </w:instrText>
+              <w:instrText xml:space="preserve"> PAGEREF _Toc338406988 \h </w:instrText>
             </w:r>
             <w:r>
               <w:rPr>
@@ -670,7 +688,7 @@
               <w:noProof/>
             </w:rPr>
           </w:pPr>
-          <w:hyperlink w:anchor="_Toc338320630" w:history="1">
+          <w:hyperlink w:anchor="_Toc338406989" w:history="1">
             <w:r>
               <w:rPr>
                 <w:rStyle w:val="Hyperlink"/>
@@ -712,7 +730,7 @@
                 <w:noProof/>
                 <w:webHidden/>
               </w:rPr>
-              <w:instrText xml:space="preserve"> PAGEREF _Toc338320630 \h </w:instrText>
+              <w:instrText xml:space="preserve"> PAGEREF _Toc338406989 \h </w:instrText>
             </w:r>
             <w:r>
               <w:rPr>
@@ -754,7 +772,7 @@
               <w:noProof/>
             </w:rPr>
           </w:pPr>
-          <w:hyperlink w:anchor="_Toc338320631" w:history="1">
+          <w:hyperlink w:anchor="_Toc338406990" w:history="1">
             <w:r>
               <w:rPr>
                 <w:rStyle w:val="Hyperlink"/>
@@ -796,7 +814,7 @@
                 <w:noProof/>
                 <w:webHidden/>
               </w:rPr>
-              <w:instrText xml:space="preserve"> PAGEREF _Toc338320631 \h </w:instrText>
+              <w:instrText xml:space="preserve"> PAGEREF _Toc338406990 \h </w:instrText>
             </w:r>
             <w:r>
               <w:rPr>
@@ -838,7 +856,7 @@
               <w:noProof/>
             </w:rPr>
           </w:pPr>
-          <w:hyperlink w:anchor="_Toc338320632" w:history="1">
+          <w:hyperlink w:anchor="_Toc338406991" w:history="1">
             <w:r>
               <w:rPr>
                 <w:rStyle w:val="Hyperlink"/>
@@ -880,7 +898,7 @@
                 <w:noProof/>
                 <w:webHidden/>
               </w:rPr>
-              <w:instrText xml:space="preserve"> PAGEREF _Toc338320632 \h </w:instrText>
+              <w:instrText xml:space="preserve"> PAGEREF _Toc338406991 \h </w:instrText>
             </w:r>
             <w:r>
               <w:rPr>
@@ -921,7 +939,7 @@
               <w:noProof/>
             </w:rPr>
           </w:pPr>
-          <w:hyperlink w:anchor="_Toc338320633" w:history="1">
+          <w:hyperlink w:anchor="_Toc338406992" w:history="1">
             <w:r>
               <w:rPr>
                 <w:rStyle w:val="Hyperlink"/>
@@ -956,7 +974,7 @@
                 <w:noProof/>
                 <w:webHidden/>
               </w:rPr>
-              <w:instrText xml:space="preserve"> PAGEREF _Toc338320633 \h </w:instrText>
+              <w:instrText xml:space="preserve"> PAGEREF _Toc338406992 \h </w:instrText>
             </w:r>
             <w:r>
               <w:rPr>
@@ -997,7 +1015,7 @@
               <w:noProof/>
             </w:rPr>
           </w:pPr>
-          <w:hyperlink w:anchor="_Toc338320634" w:history="1">
+          <w:hyperlink w:anchor="_Toc338406993" w:history="1">
             <w:r>
               <w:rPr>
                 <w:rStyle w:val="Hyperlink"/>
@@ -1024,7 +1042,7 @@
                 <w:noProof/>
                 <w:webHidden/>
               </w:rPr>
-              <w:instrText xml:space="preserve"> PAGEREF _Toc338320634 \h </w:instrText>
+              <w:instrText xml:space="preserve"> PAGEREF _Toc338406993 \h </w:instrText>
             </w:r>
             <w:r>
               <w:rPr>
@@ -1066,7 +1084,7 @@
               <w:noProof/>
             </w:rPr>
           </w:pPr>
-          <w:hyperlink w:anchor="_Toc338320635" w:history="1">
+          <w:hyperlink w:anchor="_Toc338406994" w:history="1">
             <w:r>
               <w:rPr>
                 <w:rStyle w:val="Hyperlink"/>
@@ -1108,7 +1126,7 @@
                 <w:noProof/>
                 <w:webHidden/>
               </w:rPr>
-              <w:instrText xml:space="preserve"> PAGEREF _Toc338320635 \h </w:instrText>
+              <w:instrText xml:space="preserve"> PAGEREF _Toc338406994 \h </w:instrText>
             </w:r>
             <w:r>
               <w:rPr>
@@ -1150,7 +1168,7 @@
               <w:noProof/>
             </w:rPr>
           </w:pPr>
-          <w:hyperlink w:anchor="_Toc338320636" w:history="1">
+          <w:hyperlink w:anchor="_Toc338406995" w:history="1">
             <w:r>
               <w:rPr>
                 <w:rStyle w:val="Hyperlink"/>
@@ -1192,7 +1210,7 @@
                 <w:noProof/>
                 <w:webHidden/>
               </w:rPr>
-              <w:instrText xml:space="preserve"> PAGEREF _Toc338320636 \h </w:instrText>
+              <w:instrText xml:space="preserve"> PAGEREF _Toc338406995 \h </w:instrText>
             </w:r>
             <w:r>
               <w:rPr>
@@ -1233,7 +1251,7 @@
               <w:noProof/>
             </w:rPr>
           </w:pPr>
-          <w:hyperlink w:anchor="_Toc338320637" w:history="1">
+          <w:hyperlink w:anchor="_Toc338406996" w:history="1">
             <w:r>
               <w:rPr>
                 <w:rStyle w:val="Hyperlink"/>
@@ -1261,7 +1279,7 @@
                 <w:noProof/>
                 <w:webHidden/>
               </w:rPr>
-              <w:instrText xml:space="preserve"> PAGEREF _Toc338320637 \h </w:instrText>
+              <w:instrText xml:space="preserve"> PAGEREF _Toc338406996 \h </w:instrText>
             </w:r>
             <w:r>
               <w:rPr>
@@ -1302,7 +1320,7 @@
               <w:noProof/>
             </w:rPr>
           </w:pPr>
-          <w:hyperlink w:anchor="_Toc338320638" w:history="1">
+          <w:hyperlink w:anchor="_Toc338406997" w:history="1">
             <w:r>
               <w:rPr>
                 <w:rStyle w:val="Hyperlink"/>
@@ -1330,7 +1348,7 @@
                 <w:noProof/>
                 <w:webHidden/>
               </w:rPr>
-              <w:instrText xml:space="preserve"> PAGEREF _Toc338320638 \h </w:instrText>
+              <w:instrText xml:space="preserve"> PAGEREF _Toc338406997 \h </w:instrText>
             </w:r>
             <w:r>
               <w:rPr>
@@ -1371,7 +1389,7 @@
               <w:noProof/>
             </w:rPr>
           </w:pPr>
-          <w:hyperlink w:anchor="_Toc338320639" w:history="1">
+          <w:hyperlink w:anchor="_Toc338406998" w:history="1">
             <w:r>
               <w:rPr>
                 <w:rStyle w:val="Hyperlink"/>
@@ -1399,7 +1417,7 @@
                 <w:noProof/>
                 <w:webHidden/>
               </w:rPr>
-              <w:instrText xml:space="preserve"> PAGEREF _Toc338320639 \h </w:instrText>
+              <w:instrText xml:space="preserve"> PAGEREF _Toc338406998 \h </w:instrText>
             </w:r>
             <w:r>
               <w:rPr>
@@ -1419,7 +1437,7 @@
                 <w:noProof/>
                 <w:webHidden/>
               </w:rPr>
-              <w:t>10</w:t>
+              <w:t>11</w:t>
             </w:r>
             <w:r>
               <w:rPr>
@@ -1440,7 +1458,7 @@
               <w:noProof/>
             </w:rPr>
           </w:pPr>
-          <w:hyperlink w:anchor="_Toc338320640" w:history="1">
+          <w:hyperlink w:anchor="_Toc338406999" w:history="1">
             <w:r>
               <w:rPr>
                 <w:rStyle w:val="Hyperlink"/>
@@ -1468,7 +1486,7 @@
                 <w:noProof/>
                 <w:webHidden/>
               </w:rPr>
-              <w:instrText xml:space="preserve"> PAGEREF _Toc338320640 \h </w:instrText>
+              <w:instrText xml:space="preserve"> PAGEREF _Toc338406999 \h </w:instrText>
             </w:r>
             <w:r>
               <w:rPr>
@@ -1509,7 +1527,7 @@
               <w:noProof/>
             </w:rPr>
           </w:pPr>
-          <w:hyperlink w:anchor="_Toc338320641" w:history="1">
+          <w:hyperlink w:anchor="_Toc338407000" w:history="1">
             <w:r>
               <w:rPr>
                 <w:rStyle w:val="Hyperlink"/>
@@ -1537,7 +1555,7 @@
                 <w:noProof/>
                 <w:webHidden/>
               </w:rPr>
-              <w:instrText xml:space="preserve"> PAGEREF _Toc338320641 \h </w:instrText>
+              <w:instrText xml:space="preserve"> PAGEREF _Toc338407000 \h </w:instrText>
             </w:r>
             <w:r>
               <w:rPr>
@@ -1578,14 +1596,14 @@
               <w:noProof/>
             </w:rPr>
           </w:pPr>
-          <w:hyperlink w:anchor="_Toc338320642" w:history="1">
+          <w:hyperlink w:anchor="_Toc338407001" w:history="1">
             <w:r>
               <w:rPr>
                 <w:rStyle w:val="Hyperlink"/>
                 <w:noProof/>
                 <w:lang w:val="fi-FI"/>
               </w:rPr>
-              <w:t>Answer – Vastaus</w:t>
+              <w:t>Arvio – Review</w:t>
             </w:r>
             <w:r>
               <w:rPr>
@@ -1606,7 +1624,7 @@
                 <w:noProof/>
                 <w:webHidden/>
               </w:rPr>
-              <w:instrText xml:space="preserve"> PAGEREF _Toc338320642 \h </w:instrText>
+              <w:instrText xml:space="preserve"> PAGEREF _Toc338407001 \h </w:instrText>
             </w:r>
             <w:r>
               <w:rPr>
@@ -1648,7 +1666,7 @@
               <w:noProof/>
             </w:rPr>
           </w:pPr>
-          <w:hyperlink w:anchor="_Toc338320643" w:history="1">
+          <w:hyperlink w:anchor="_Toc338407002" w:history="1">
             <w:r>
               <w:rPr>
                 <w:rStyle w:val="Hyperlink"/>
@@ -1690,7 +1708,7 @@
                 <w:noProof/>
                 <w:webHidden/>
               </w:rPr>
-              <w:instrText xml:space="preserve"> PAGEREF _Toc338320643 \h </w:instrText>
+              <w:instrText xml:space="preserve"> PAGEREF _Toc338407002 \h </w:instrText>
             </w:r>
             <w:r>
               <w:rPr>
@@ -1732,7 +1750,7 @@
               <w:noProof/>
             </w:rPr>
           </w:pPr>
-          <w:hyperlink w:anchor="_Toc338320644" w:history="1">
+          <w:hyperlink w:anchor="_Toc338407003" w:history="1">
             <w:r>
               <w:rPr>
                 <w:rStyle w:val="Hyperlink"/>
@@ -1774,7 +1792,7 @@
                 <w:noProof/>
                 <w:webHidden/>
               </w:rPr>
-              <w:instrText xml:space="preserve"> PAGEREF _Toc338320644 \h </w:instrText>
+              <w:instrText xml:space="preserve"> PAGEREF _Toc338407003 \h </w:instrText>
             </w:r>
             <w:r>
               <w:rPr>
@@ -1892,7 +1910,7 @@
           <w:lang w:val="fi-FI"/>
         </w:rPr>
       </w:pPr>
-      <w:bookmarkStart w:id="1" w:name="_Toc338320627"/>
+      <w:bookmarkStart w:id="1" w:name="_Toc338406986"/>
       <w:r>
         <w:rPr>
           <w:lang w:val="fi-FI"/>
@@ -1929,7 +1947,7 @@
           <w:lang w:val="fi-FI"/>
         </w:rPr>
       </w:pPr>
-      <w:bookmarkStart w:id="2" w:name="_Toc338320628"/>
+      <w:bookmarkStart w:id="2" w:name="_Toc338406987"/>
       <w:r>
         <w:rPr>
           <w:lang w:val="fi-FI"/>
@@ -2007,7 +2025,7 @@
           <w:lang w:val="fi-FI"/>
         </w:rPr>
       </w:pPr>
-      <w:bookmarkStart w:id="3" w:name="_Toc338320629"/>
+      <w:bookmarkStart w:id="3" w:name="_Toc338406988"/>
       <w:r>
         <w:rPr>
           <w:lang w:val="fi-FI"/>
@@ -2047,7 +2065,7 @@
           <w:lang w:val="fi-FI"/>
         </w:rPr>
       </w:pPr>
-      <w:bookmarkStart w:id="4" w:name="_Toc338320630"/>
+      <w:bookmarkStart w:id="4" w:name="_Toc338406989"/>
       <w:r>
         <w:rPr>
           <w:lang w:val="fi-FI"/>
@@ -2253,7 +2271,7 @@
           <w:lang w:val="fi-FI"/>
         </w:rPr>
       </w:pPr>
-      <w:bookmarkStart w:id="5" w:name="_Toc338320631"/>
+      <w:bookmarkStart w:id="5" w:name="_Toc338406990"/>
       <w:r>
         <w:rPr>
           <w:lang w:val="fi-FI"/>
@@ -2299,7 +2317,7 @@
           <w:lang w:val="fi-FI"/>
         </w:rPr>
       </w:pPr>
-      <w:bookmarkStart w:id="6" w:name="_Toc338320632"/>
+      <w:bookmarkStart w:id="6" w:name="_Toc338406991"/>
       <w:r>
         <w:rPr>
           <w:lang w:val="fi-FI"/>
@@ -2323,7 +2341,7 @@
           <w:lang w:val="fi-FI"/>
         </w:rPr>
       </w:pPr>
-      <w:bookmarkStart w:id="7" w:name="_Toc338320633"/>
+      <w:bookmarkStart w:id="7" w:name="_Toc338406992"/>
       <w:r>
         <w:t xml:space="preserve">2.1 </w:t>
       </w:r>
@@ -2375,10 +2393,10 @@
             <v:path o:extrusionok="f" gradientshapeok="t" o:connecttype="rect"/>
             <o:lock v:ext="edit" aspectratio="t"/>
           </v:shapetype>
-          <v:shape id="_x0000_i1027" type="#_x0000_t75" style="width:403.2pt;height:341.2pt" o:ole="">
+          <v:shape id="_x0000_i1025" type="#_x0000_t75" style="width:403.2pt;height:341.2pt" o:ole="">
             <v:imagedata r:id="rId9" o:title=""/>
           </v:shape>
-          <o:OLEObject Type="Embed" ProgID="Visio.Drawing.11" ShapeID="_x0000_i1027" DrawAspect="Content" ObjectID="_1412093017" r:id="rId10"/>
+          <o:OLEObject Type="Embed" ProgID="Visio.Drawing.11" ShapeID="_x0000_i1025" DrawAspect="Content" ObjectID="_1412246851" r:id="rId10"/>
         </w:object>
       </w:r>
     </w:p>
@@ -2416,7 +2434,7 @@
       <w:pPr>
         <w:pStyle w:val="Heading2"/>
       </w:pPr>
-      <w:bookmarkStart w:id="8" w:name="_Toc338320634"/>
+      <w:bookmarkStart w:id="8" w:name="_Toc338406993"/>
       <w:r>
         <w:t xml:space="preserve">2.2 </w:t>
       </w:r>
@@ -2761,15 +2779,7 @@
               <w:rPr>
                 <w:lang w:val="fi-FI"/>
               </w:rPr>
-              <w:t>Voi vain selata työtehtäviä, ei voi tehdä tarjouksia eikä ilmoittaa ty</w:t>
-            </w:r>
-            <w:bookmarkStart w:id="9" w:name="_GoBack"/>
-            <w:bookmarkEnd w:id="9"/>
-            <w:r>
-              <w:rPr>
-                <w:lang w:val="fi-FI"/>
-              </w:rPr>
-              <w:t xml:space="preserve">ötehtäviä. </w:t>
+              <w:t xml:space="preserve">Voi vain selata työtehtäviä, ei voi tehdä tarjouksia eikä ilmoittaa työtehtäviä. </w:t>
             </w:r>
           </w:p>
         </w:tc>
@@ -2786,7 +2796,7 @@
           <w:lang w:val="fi-FI"/>
         </w:rPr>
       </w:pPr>
-      <w:bookmarkStart w:id="10" w:name="_Toc338320635"/>
+      <w:bookmarkStart w:id="9" w:name="_Toc338406994"/>
       <w:r>
         <w:rPr>
           <w:lang w:val="fi-FI"/>
@@ -2794,7 +2804,7 @@
         <w:lastRenderedPageBreak/>
         <w:t>Käyttötapaukset</w:t>
       </w:r>
-      <w:bookmarkEnd w:id="10"/>
+      <w:bookmarkEnd w:id="9"/>
     </w:p>
     <w:p>
       <w:pPr>
@@ -10032,7 +10042,7 @@
           <w:lang w:val="fi-FI"/>
         </w:rPr>
       </w:pPr>
-      <w:bookmarkStart w:id="11" w:name="_Toc338320636"/>
+      <w:bookmarkStart w:id="10" w:name="_Toc338406995"/>
       <w:r>
         <w:rPr>
           <w:lang w:val="fi-FI"/>
@@ -10040,7 +10050,7 @@
         <w:lastRenderedPageBreak/>
         <w:t>Järjestelmän tietosisältö</w:t>
       </w:r>
-      <w:bookmarkEnd w:id="11"/>
+      <w:bookmarkEnd w:id="10"/>
     </w:p>
     <w:p>
       <w:pPr>
@@ -10061,7 +10071,7 @@
           <v:shape id="_x0000_i1026" type="#_x0000_t75" style="width:462.05pt;height:370pt" o:ole="">
             <v:imagedata r:id="rId11" o:title=""/>
           </v:shape>
-          <o:OLEObject Type="Embed" ProgID="Visio.Drawing.11" ShapeID="_x0000_i1026" DrawAspect="Content" ObjectID="_1412093018" r:id="rId12"/>
+          <o:OLEObject Type="Embed" ProgID="Visio.Drawing.11" ShapeID="_x0000_i1026" DrawAspect="Content" ObjectID="_1412246852" r:id="rId12"/>
         </w:object>
       </w:r>
     </w:p>
@@ -10100,7 +10110,7 @@
           <w:lang w:val="fi-FI"/>
         </w:rPr>
       </w:pPr>
-      <w:bookmarkStart w:id="12" w:name="_Toc338320637"/>
+      <w:bookmarkStart w:id="11" w:name="_Toc338406996"/>
       <w:r>
         <w:rPr>
           <w:rStyle w:val="Emphasis"/>
@@ -10110,21 +10120,534 @@
         </w:rPr>
         <w:t>4.1 Tietosisällön kuvaukset</w:t>
       </w:r>
+      <w:bookmarkEnd w:id="11"/>
+    </w:p>
+    <w:p>
+      <w:pPr>
+        <w:pStyle w:val="Heading3"/>
+        <w:rPr>
+          <w:lang w:val="fi-FI"/>
+        </w:rPr>
+      </w:pPr>
+      <w:bookmarkStart w:id="12" w:name="_Toc338406997"/>
+      <w:r>
+        <w:rPr>
+          <w:lang w:val="fi-FI"/>
+        </w:rPr>
+        <w:t>Käyttäjä – User</w:t>
+      </w:r>
       <w:bookmarkEnd w:id="12"/>
     </w:p>
+    <w:tbl>
+      <w:tblPr>
+        <w:tblStyle w:val="LightGrid-Accent1"/>
+        <w:tblW w:w="0" w:type="auto"/>
+        <w:tblLook w:val="0420" w:firstRow="1" w:lastRow="0" w:firstColumn="0" w:lastColumn="0" w:noHBand="0" w:noVBand="1"/>
+      </w:tblPr>
+      <w:tblGrid>
+        <w:gridCol w:w="2093"/>
+        <w:gridCol w:w="1843"/>
+        <w:gridCol w:w="5640"/>
+      </w:tblGrid>
+      <w:tr>
+        <w:trPr>
+          <w:cnfStyle w:val="100000000000" w:firstRow="1" w:lastRow="0" w:firstColumn="0" w:lastColumn="0" w:oddVBand="0" w:evenVBand="0" w:oddHBand="0" w:evenHBand="0" w:firstRowFirstColumn="0" w:firstRowLastColumn="0" w:lastRowFirstColumn="0" w:lastRowLastColumn="0"/>
+        </w:trPr>
+        <w:tc>
+          <w:tcPr>
+            <w:tcW w:w="2093" w:type="dxa"/>
+          </w:tcPr>
+          <w:p>
+            <w:proofErr w:type="spellStart"/>
+            <w:r>
+              <w:t>Attribuutti</w:t>
+            </w:r>
+            <w:proofErr w:type="spellEnd"/>
+          </w:p>
+        </w:tc>
+        <w:tc>
+          <w:tcPr>
+            <w:tcW w:w="1843" w:type="dxa"/>
+          </w:tcPr>
+          <w:p>
+            <w:proofErr w:type="spellStart"/>
+            <w:r>
+              <w:t>Arvojoukko</w:t>
+            </w:r>
+            <w:proofErr w:type="spellEnd"/>
+          </w:p>
+        </w:tc>
+        <w:tc>
+          <w:tcPr>
+            <w:tcW w:w="5640" w:type="dxa"/>
+          </w:tcPr>
+          <w:p>
+            <w:proofErr w:type="spellStart"/>
+            <w:r>
+              <w:t>Kuvaus</w:t>
+            </w:r>
+            <w:proofErr w:type="spellEnd"/>
+          </w:p>
+        </w:tc>
+      </w:tr>
+      <w:tr>
+        <w:trPr>
+          <w:cnfStyle w:val="000000100000" w:firstRow="0" w:lastRow="0" w:firstColumn="0" w:lastColumn="0" w:oddVBand="0" w:evenVBand="0" w:oddHBand="1" w:evenHBand="0" w:firstRowFirstColumn="0" w:firstRowLastColumn="0" w:lastRowFirstColumn="0" w:lastRowLastColumn="0"/>
+        </w:trPr>
+        <w:tc>
+          <w:tcPr>
+            <w:tcW w:w="2093" w:type="dxa"/>
+          </w:tcPr>
+          <w:p>
+            <w:r>
+              <w:t>id</w:t>
+            </w:r>
+          </w:p>
+        </w:tc>
+        <w:tc>
+          <w:tcPr>
+            <w:tcW w:w="1843" w:type="dxa"/>
+          </w:tcPr>
+          <w:p>
+            <w:r>
+              <w:t>Integer</w:t>
+            </w:r>
+          </w:p>
+        </w:tc>
+        <w:tc>
+          <w:tcPr>
+            <w:tcW w:w="5640" w:type="dxa"/>
+          </w:tcPr>
+          <w:p>
+            <w:proofErr w:type="spellStart"/>
+            <w:r>
+              <w:t>Käyttäjän</w:t>
+            </w:r>
+            <w:proofErr w:type="spellEnd"/>
+            <w:r>
+              <w:t xml:space="preserve"> </w:t>
+            </w:r>
+            <w:proofErr w:type="spellStart"/>
+            <w:r>
+              <w:t>yksilöivä</w:t>
+            </w:r>
+            <w:proofErr w:type="spellEnd"/>
+            <w:r>
+              <w:t xml:space="preserve"> </w:t>
+            </w:r>
+            <w:proofErr w:type="spellStart"/>
+            <w:r>
+              <w:t>tunniste</w:t>
+            </w:r>
+            <w:proofErr w:type="spellEnd"/>
+          </w:p>
+        </w:tc>
+      </w:tr>
+      <w:tr>
+        <w:trPr>
+          <w:cnfStyle w:val="000000010000" w:firstRow="0" w:lastRow="0" w:firstColumn="0" w:lastColumn="0" w:oddVBand="0" w:evenVBand="0" w:oddHBand="0" w:evenHBand="1" w:firstRowFirstColumn="0" w:firstRowLastColumn="0" w:lastRowFirstColumn="0" w:lastRowLastColumn="0"/>
+        </w:trPr>
+        <w:tc>
+          <w:tcPr>
+            <w:tcW w:w="2093" w:type="dxa"/>
+          </w:tcPr>
+          <w:p>
+            <w:r>
+              <w:t>name</w:t>
+            </w:r>
+          </w:p>
+        </w:tc>
+        <w:tc>
+          <w:tcPr>
+            <w:tcW w:w="1843" w:type="dxa"/>
+          </w:tcPr>
+          <w:p>
+            <w:r>
+              <w:t>String</w:t>
+            </w:r>
+          </w:p>
+        </w:tc>
+        <w:tc>
+          <w:tcPr>
+            <w:tcW w:w="5640" w:type="dxa"/>
+          </w:tcPr>
+          <w:p>
+            <w:pPr>
+              <w:rPr>
+                <w:lang w:val="fi-FI"/>
+              </w:rPr>
+            </w:pPr>
+            <w:r>
+              <w:rPr>
+                <w:lang w:val="fi-FI"/>
+              </w:rPr>
+              <w:t>Käyttäjän nimi (</w:t>
+            </w:r>
+            <w:proofErr w:type="spellStart"/>
+            <w:r>
+              <w:rPr>
+                <w:lang w:val="fi-FI"/>
+              </w:rPr>
+              <w:t>etunimi+sukunimi</w:t>
+            </w:r>
+            <w:proofErr w:type="spellEnd"/>
+            <w:r>
+              <w:rPr>
+                <w:lang w:val="fi-FI"/>
+              </w:rPr>
+              <w:t xml:space="preserve"> tai yrityksen nimi)</w:t>
+            </w:r>
+          </w:p>
+        </w:tc>
+      </w:tr>
+      <w:tr>
+        <w:trPr>
+          <w:cnfStyle w:val="000000100000" w:firstRow="0" w:lastRow="0" w:firstColumn="0" w:lastColumn="0" w:oddVBand="0" w:evenVBand="0" w:oddHBand="1" w:evenHBand="0" w:firstRowFirstColumn="0" w:firstRowLastColumn="0" w:lastRowFirstColumn="0" w:lastRowLastColumn="0"/>
+        </w:trPr>
+        <w:tc>
+          <w:tcPr>
+            <w:tcW w:w="2093" w:type="dxa"/>
+          </w:tcPr>
+          <w:p>
+            <w:pPr>
+              <w:rPr>
+                <w:lang w:val="fi-FI"/>
+              </w:rPr>
+            </w:pPr>
+            <w:proofErr w:type="spellStart"/>
+            <w:r>
+              <w:rPr>
+                <w:lang w:val="fi-FI"/>
+              </w:rPr>
+              <w:t>email</w:t>
+            </w:r>
+            <w:proofErr w:type="spellEnd"/>
+          </w:p>
+        </w:tc>
+        <w:tc>
+          <w:tcPr>
+            <w:tcW w:w="1843" w:type="dxa"/>
+          </w:tcPr>
+          <w:p>
+            <w:pPr>
+              <w:rPr>
+                <w:lang w:val="fi-FI"/>
+              </w:rPr>
+            </w:pPr>
+            <w:proofErr w:type="spellStart"/>
+            <w:r>
+              <w:rPr>
+                <w:lang w:val="fi-FI"/>
+              </w:rPr>
+              <w:t>String</w:t>
+            </w:r>
+            <w:proofErr w:type="spellEnd"/>
+          </w:p>
+        </w:tc>
+        <w:tc>
+          <w:tcPr>
+            <w:tcW w:w="5640" w:type="dxa"/>
+          </w:tcPr>
+          <w:p>
+            <w:pPr>
+              <w:rPr>
+                <w:lang w:val="fi-FI"/>
+              </w:rPr>
+            </w:pPr>
+            <w:r>
+              <w:rPr>
+                <w:lang w:val="fi-FI"/>
+              </w:rPr>
+              <w:t>Käyttäjän sähköposti</w:t>
+            </w:r>
+          </w:p>
+        </w:tc>
+      </w:tr>
+      <w:tr>
+        <w:trPr>
+          <w:cnfStyle w:val="000000010000" w:firstRow="0" w:lastRow="0" w:firstColumn="0" w:lastColumn="0" w:oddVBand="0" w:evenVBand="0" w:oddHBand="0" w:evenHBand="1" w:firstRowFirstColumn="0" w:firstRowLastColumn="0" w:lastRowFirstColumn="0" w:lastRowLastColumn="0"/>
+        </w:trPr>
+        <w:tc>
+          <w:tcPr>
+            <w:tcW w:w="2093" w:type="dxa"/>
+          </w:tcPr>
+          <w:p>
+            <w:pPr>
+              <w:rPr>
+                <w:lang w:val="fi-FI"/>
+              </w:rPr>
+            </w:pPr>
+            <w:proofErr w:type="spellStart"/>
+            <w:r>
+              <w:rPr>
+                <w:lang w:val="fi-FI"/>
+              </w:rPr>
+              <w:t>password</w:t>
+            </w:r>
+            <w:proofErr w:type="spellEnd"/>
+          </w:p>
+        </w:tc>
+        <w:tc>
+          <w:tcPr>
+            <w:tcW w:w="1843" w:type="dxa"/>
+          </w:tcPr>
+          <w:p>
+            <w:pPr>
+              <w:rPr>
+                <w:lang w:val="fi-FI"/>
+              </w:rPr>
+            </w:pPr>
+            <w:proofErr w:type="spellStart"/>
+            <w:r>
+              <w:rPr>
+                <w:lang w:val="fi-FI"/>
+              </w:rPr>
+              <w:t>String</w:t>
+            </w:r>
+            <w:proofErr w:type="spellEnd"/>
+          </w:p>
+        </w:tc>
+        <w:tc>
+          <w:tcPr>
+            <w:tcW w:w="5640" w:type="dxa"/>
+          </w:tcPr>
+          <w:p>
+            <w:pPr>
+              <w:rPr>
+                <w:lang w:val="fi-FI"/>
+              </w:rPr>
+            </w:pPr>
+            <w:r>
+              <w:rPr>
+                <w:lang w:val="fi-FI"/>
+              </w:rPr>
+              <w:t>Käyttäjän salasana</w:t>
+            </w:r>
+          </w:p>
+        </w:tc>
+      </w:tr>
+      <w:tr>
+        <w:trPr>
+          <w:cnfStyle w:val="000000100000" w:firstRow="0" w:lastRow="0" w:firstColumn="0" w:lastColumn="0" w:oddVBand="0" w:evenVBand="0" w:oddHBand="1" w:evenHBand="0" w:firstRowFirstColumn="0" w:firstRowLastColumn="0" w:lastRowFirstColumn="0" w:lastRowLastColumn="0"/>
+        </w:trPr>
+        <w:tc>
+          <w:tcPr>
+            <w:tcW w:w="2093" w:type="dxa"/>
+          </w:tcPr>
+          <w:p>
+            <w:pPr>
+              <w:rPr>
+                <w:lang w:val="fi-FI"/>
+              </w:rPr>
+            </w:pPr>
+            <w:proofErr w:type="spellStart"/>
+            <w:r>
+              <w:rPr>
+                <w:lang w:val="fi-FI"/>
+              </w:rPr>
+              <w:t>r</w:t>
+            </w:r>
+            <w:r>
+              <w:rPr>
+                <w:lang w:val="fi-FI"/>
+              </w:rPr>
+              <w:t>ole</w:t>
+            </w:r>
+            <w:proofErr w:type="spellEnd"/>
+          </w:p>
+        </w:tc>
+        <w:tc>
+          <w:tcPr>
+            <w:tcW w:w="1843" w:type="dxa"/>
+          </w:tcPr>
+          <w:p>
+            <w:pPr>
+              <w:rPr>
+                <w:lang w:val="fi-FI"/>
+              </w:rPr>
+            </w:pPr>
+            <w:proofErr w:type="spellStart"/>
+            <w:r>
+              <w:rPr>
+                <w:lang w:val="fi-FI"/>
+              </w:rPr>
+              <w:t>String</w:t>
+            </w:r>
+            <w:proofErr w:type="spellEnd"/>
+          </w:p>
+        </w:tc>
+        <w:tc>
+          <w:tcPr>
+            <w:tcW w:w="5640" w:type="dxa"/>
+          </w:tcPr>
+          <w:p>
+            <w:pPr>
+              <w:rPr>
+                <w:lang w:val="fi-FI"/>
+              </w:rPr>
+            </w:pPr>
+            <w:r>
+              <w:rPr>
+                <w:lang w:val="fi-FI"/>
+              </w:rPr>
+              <w:t>Käyttäjän rooli (sovelluksessa staattinen ROLE_USER)</w:t>
+            </w:r>
+          </w:p>
+        </w:tc>
+      </w:tr>
+      <w:tr>
+        <w:trPr>
+          <w:cnfStyle w:val="000000010000" w:firstRow="0" w:lastRow="0" w:firstColumn="0" w:lastColumn="0" w:oddVBand="0" w:evenVBand="0" w:oddHBand="0" w:evenHBand="1" w:firstRowFirstColumn="0" w:firstRowLastColumn="0" w:lastRowFirstColumn="0" w:lastRowLastColumn="0"/>
+        </w:trPr>
+        <w:tc>
+          <w:tcPr>
+            <w:tcW w:w="2093" w:type="dxa"/>
+          </w:tcPr>
+          <w:p>
+            <w:pPr>
+              <w:rPr>
+                <w:lang w:val="fi-FI"/>
+              </w:rPr>
+            </w:pPr>
+            <w:r>
+              <w:rPr>
+                <w:lang w:val="fi-FI"/>
+              </w:rPr>
+              <w:t>status</w:t>
+            </w:r>
+          </w:p>
+        </w:tc>
+        <w:tc>
+          <w:tcPr>
+            <w:tcW w:w="1843" w:type="dxa"/>
+          </w:tcPr>
+          <w:p>
+            <w:pPr>
+              <w:rPr>
+                <w:lang w:val="fi-FI"/>
+              </w:rPr>
+            </w:pPr>
+            <w:proofErr w:type="spellStart"/>
+            <w:r>
+              <w:rPr>
+                <w:lang w:val="fi-FI"/>
+              </w:rPr>
+              <w:t>Integer</w:t>
+            </w:r>
+            <w:proofErr w:type="spellEnd"/>
+          </w:p>
+        </w:tc>
+        <w:tc>
+          <w:tcPr>
+            <w:tcW w:w="5640" w:type="dxa"/>
+          </w:tcPr>
+          <w:p>
+            <w:pPr>
+              <w:rPr>
+                <w:lang w:val="fi-FI"/>
+              </w:rPr>
+            </w:pPr>
+            <w:r>
+              <w:rPr>
+                <w:lang w:val="fi-FI"/>
+              </w:rPr>
+              <w:t>Käyttäjän tila (0=aktiivinen, 1=inaktiivinen)</w:t>
+            </w:r>
+          </w:p>
+        </w:tc>
+      </w:tr>
+      <w:tr>
+        <w:trPr>
+          <w:cnfStyle w:val="000000100000" w:firstRow="0" w:lastRow="0" w:firstColumn="0" w:lastColumn="0" w:oddVBand="0" w:evenVBand="0" w:oddHBand="1" w:evenHBand="0" w:firstRowFirstColumn="0" w:firstRowLastColumn="0" w:lastRowFirstColumn="0" w:lastRowLastColumn="0"/>
+        </w:trPr>
+        <w:tc>
+          <w:tcPr>
+            <w:tcW w:w="2093" w:type="dxa"/>
+          </w:tcPr>
+          <w:p>
+            <w:pPr>
+              <w:rPr>
+                <w:lang w:val="fi-FI"/>
+              </w:rPr>
+            </w:pPr>
+            <w:proofErr w:type="spellStart"/>
+            <w:r>
+              <w:rPr>
+                <w:lang w:val="fi-FI"/>
+              </w:rPr>
+              <w:t>c</w:t>
+            </w:r>
+            <w:r>
+              <w:rPr>
+                <w:lang w:val="fi-FI"/>
+              </w:rPr>
+              <w:t>reated</w:t>
+            </w:r>
+            <w:proofErr w:type="spellEnd"/>
+          </w:p>
+        </w:tc>
+        <w:tc>
+          <w:tcPr>
+            <w:tcW w:w="1843" w:type="dxa"/>
+          </w:tcPr>
+          <w:p>
+            <w:pPr>
+              <w:rPr>
+                <w:lang w:val="fi-FI"/>
+              </w:rPr>
+            </w:pPr>
+            <w:proofErr w:type="spellStart"/>
+            <w:r>
+              <w:rPr>
+                <w:lang w:val="fi-FI"/>
+              </w:rPr>
+              <w:t>Date</w:t>
+            </w:r>
+            <w:proofErr w:type="spellEnd"/>
+          </w:p>
+        </w:tc>
+        <w:tc>
+          <w:tcPr>
+            <w:tcW w:w="5640" w:type="dxa"/>
+          </w:tcPr>
+          <w:p>
+            <w:pPr>
+              <w:rPr>
+                <w:lang w:val="fi-FI"/>
+              </w:rPr>
+            </w:pPr>
+            <w:proofErr w:type="spellStart"/>
+            <w:r>
+              <w:rPr>
+                <w:lang w:val="fi-FI"/>
+              </w:rPr>
+              <w:t>Luontipvm</w:t>
+            </w:r>
+            <w:proofErr w:type="spellEnd"/>
+          </w:p>
+        </w:tc>
+      </w:tr>
+    </w:tbl>
     <w:p>
       <w:pPr>
+        <w:rPr>
+          <w:lang w:val="fi-FI"/>
+        </w:rPr>
+      </w:pPr>
+    </w:p>
+    <w:p>
+      <w:pPr>
         <w:pStyle w:val="Heading3"/>
         <w:rPr>
           <w:lang w:val="fi-FI"/>
         </w:rPr>
       </w:pPr>
-      <w:bookmarkStart w:id="13" w:name="_Toc338320638"/>
+      <w:bookmarkStart w:id="13" w:name="_Toc338406998"/>
       <w:r>
         <w:rPr>
           <w:lang w:val="fi-FI"/>
         </w:rPr>
-        <w:t>Käyttäjä – User</w:t>
+        <w:t>Työ - Job</w:t>
       </w:r>
       <w:bookmarkEnd w:id="13"/>
     </w:p>
@@ -10211,7 +10734,7 @@
           <w:p>
             <w:proofErr w:type="spellStart"/>
             <w:r>
-              <w:t>Käyttäjän</w:t>
+              <w:t>Työn</w:t>
             </w:r>
             <w:proofErr w:type="spellEnd"/>
             <w:r>
@@ -10243,7 +10766,7 @@
           </w:tcPr>
           <w:p>
             <w:r>
-              <w:t>name</w:t>
+              <w:t>title</w:t>
             </w:r>
           </w:p>
         </w:tc>
@@ -10271,21 +10794,133 @@
               <w:rPr>
                 <w:lang w:val="fi-FI"/>
               </w:rPr>
-              <w:t>Käyttäjän nimi (</w:t>
-            </w:r>
+              <w:t>Työn otsikko</w:t>
+            </w:r>
+          </w:p>
+        </w:tc>
+      </w:tr>
+      <w:tr>
+        <w:trPr>
+          <w:cnfStyle w:val="000000100000" w:firstRow="0" w:lastRow="0" w:firstColumn="0" w:lastColumn="0" w:oddVBand="0" w:evenVBand="0" w:oddHBand="1" w:evenHBand="0" w:firstRowFirstColumn="0" w:firstRowLastColumn="0" w:lastRowFirstColumn="0" w:lastRowLastColumn="0"/>
+        </w:trPr>
+        <w:tc>
+          <w:tcPr>
+            <w:tcW w:w="2093" w:type="dxa"/>
+          </w:tcPr>
+          <w:p>
+            <w:pPr>
+              <w:rPr>
+                <w:lang w:val="fi-FI"/>
+              </w:rPr>
+            </w:pPr>
             <w:proofErr w:type="spellStart"/>
             <w:r>
               <w:rPr>
                 <w:lang w:val="fi-FI"/>
               </w:rPr>
-              <w:t>etunimi+sukunimi</w:t>
+              <w:t>description</w:t>
             </w:r>
             <w:proofErr w:type="spellEnd"/>
-            <w:r>
-              <w:rPr>
-                <w:lang w:val="fi-FI"/>
-              </w:rPr>
-              <w:t xml:space="preserve"> tai yrityksen nimi)</w:t>
+          </w:p>
+        </w:tc>
+        <w:tc>
+          <w:tcPr>
+            <w:tcW w:w="1843" w:type="dxa"/>
+          </w:tcPr>
+          <w:p>
+            <w:pPr>
+              <w:rPr>
+                <w:lang w:val="fi-FI"/>
+              </w:rPr>
+            </w:pPr>
+            <w:proofErr w:type="spellStart"/>
+            <w:r>
+              <w:rPr>
+                <w:lang w:val="fi-FI"/>
+              </w:rPr>
+              <w:t>String</w:t>
+            </w:r>
+            <w:proofErr w:type="spellEnd"/>
+          </w:p>
+        </w:tc>
+        <w:tc>
+          <w:tcPr>
+            <w:tcW w:w="5640" w:type="dxa"/>
+          </w:tcPr>
+          <w:p>
+            <w:pPr>
+              <w:rPr>
+                <w:lang w:val="fi-FI"/>
+              </w:rPr>
+            </w:pPr>
+            <w:r>
+              <w:rPr>
+                <w:lang w:val="fi-FI"/>
+              </w:rPr>
+              <w:t>Työn kuvaus</w:t>
+            </w:r>
+          </w:p>
+        </w:tc>
+      </w:tr>
+      <w:tr>
+        <w:trPr>
+          <w:cnfStyle w:val="000000010000" w:firstRow="0" w:lastRow="0" w:firstColumn="0" w:lastColumn="0" w:oddVBand="0" w:evenVBand="0" w:oddHBand="0" w:evenHBand="1" w:firstRowFirstColumn="0" w:firstRowLastColumn="0" w:lastRowFirstColumn="0" w:lastRowLastColumn="0"/>
+        </w:trPr>
+        <w:tc>
+          <w:tcPr>
+            <w:tcW w:w="2093" w:type="dxa"/>
+          </w:tcPr>
+          <w:p>
+            <w:pPr>
+              <w:rPr>
+                <w:lang w:val="fi-FI"/>
+              </w:rPr>
+            </w:pPr>
+            <w:proofErr w:type="spellStart"/>
+            <w:r>
+              <w:rPr>
+                <w:lang w:val="fi-FI"/>
+              </w:rPr>
+              <w:t>expires</w:t>
+            </w:r>
+            <w:proofErr w:type="spellEnd"/>
+          </w:p>
+        </w:tc>
+        <w:tc>
+          <w:tcPr>
+            <w:tcW w:w="1843" w:type="dxa"/>
+          </w:tcPr>
+          <w:p>
+            <w:pPr>
+              <w:rPr>
+                <w:lang w:val="fi-FI"/>
+              </w:rPr>
+            </w:pPr>
+            <w:proofErr w:type="spellStart"/>
+            <w:r>
+              <w:rPr>
+                <w:lang w:val="fi-FI"/>
+              </w:rPr>
+              <w:t>Date</w:t>
+            </w:r>
+            <w:proofErr w:type="spellEnd"/>
+          </w:p>
+        </w:tc>
+        <w:tc>
+          <w:tcPr>
+            <w:tcW w:w="5640" w:type="dxa"/>
+          </w:tcPr>
+          <w:p>
+            <w:pPr>
+              <w:rPr>
+                <w:lang w:val="fi-FI"/>
+              </w:rPr>
+            </w:pPr>
+            <w:r>
+              <w:rPr>
+                <w:lang w:val="fi-FI"/>
+              </w:rPr>
+              <w:t>Mihin asti ilmoitus on voimassa</w:t>
             </w:r>
           </w:p>
         </w:tc>
@@ -10304,18 +10939,87 @@
                 <w:lang w:val="fi-FI"/>
               </w:rPr>
             </w:pPr>
+            <w:r>
+              <w:rPr>
+                <w:lang w:val="fi-FI"/>
+              </w:rPr>
+              <w:t>status</w:t>
+            </w:r>
+          </w:p>
+        </w:tc>
+        <w:tc>
+          <w:tcPr>
+            <w:tcW w:w="1843" w:type="dxa"/>
+          </w:tcPr>
+          <w:p>
+            <w:pPr>
+              <w:rPr>
+                <w:lang w:val="fi-FI"/>
+              </w:rPr>
+            </w:pPr>
             <w:proofErr w:type="spellStart"/>
             <w:r>
               <w:rPr>
                 <w:lang w:val="fi-FI"/>
               </w:rPr>
-              <w:t>email</w:t>
+              <w:t>Integer</w:t>
             </w:r>
             <w:proofErr w:type="spellEnd"/>
           </w:p>
         </w:tc>
         <w:tc>
           <w:tcPr>
+            <w:tcW w:w="5640" w:type="dxa"/>
+          </w:tcPr>
+          <w:p>
+            <w:pPr>
+              <w:rPr>
+                <w:lang w:val="fi-FI"/>
+              </w:rPr>
+            </w:pPr>
+            <w:proofErr w:type="gramStart"/>
+            <w:r>
+              <w:rPr>
+                <w:lang w:val="fi-FI"/>
+              </w:rPr>
+              <w:t>Koodiarvot (0=ilmoitettu, 1</w:t>
+            </w:r>
+            <w:r>
+              <w:rPr>
+                <w:lang w:val="fi-FI"/>
+              </w:rPr>
+              <w:t>=hyväksytty)</w:t>
+            </w:r>
+            <w:proofErr w:type="gramEnd"/>
+          </w:p>
+        </w:tc>
+      </w:tr>
+      <w:tr>
+        <w:trPr>
+          <w:cnfStyle w:val="000000010000" w:firstRow="0" w:lastRow="0" w:firstColumn="0" w:lastColumn="0" w:oddVBand="0" w:evenVBand="0" w:oddHBand="0" w:evenHBand="1" w:firstRowFirstColumn="0" w:firstRowLastColumn="0" w:lastRowFirstColumn="0" w:lastRowLastColumn="0"/>
+        </w:trPr>
+        <w:tc>
+          <w:tcPr>
+            <w:tcW w:w="2093" w:type="dxa"/>
+          </w:tcPr>
+          <w:p>
+            <w:pPr>
+              <w:rPr>
+                <w:lang w:val="fi-FI"/>
+              </w:rPr>
+            </w:pPr>
+            <w:proofErr w:type="spellStart"/>
+            <w:r>
+              <w:rPr>
+                <w:lang w:val="fi-FI"/>
+              </w:rPr>
+              <w:t>offer_id</w:t>
+            </w:r>
+            <w:proofErr w:type="spellEnd"/>
+          </w:p>
+        </w:tc>
+        <w:tc>
+          <w:tcPr>
             <w:tcW w:w="1843" w:type="dxa"/>
           </w:tcPr>
           <w:p>
@@ -10329,7 +11033,7 @@
               <w:rPr>
                 <w:lang w:val="fi-FI"/>
               </w:rPr>
-              <w:t>String</w:t>
+              <w:t>Integer</w:t>
             </w:r>
             <w:proofErr w:type="spellEnd"/>
           </w:p>
@@ -10344,144 +11048,20 @@
                 <w:lang w:val="fi-FI"/>
               </w:rPr>
             </w:pPr>
-            <w:r>
-              <w:rPr>
-                <w:lang w:val="fi-FI"/>
-              </w:rPr>
-              <w:t>Käyttäjän sähköposti</w:t>
-            </w:r>
-          </w:p>
-        </w:tc>
-      </w:tr>
-      <w:tr>
-        <w:trPr>
-          <w:cnfStyle w:val="000000010000" w:firstRow="0" w:lastRow="0" w:firstColumn="0" w:lastColumn="0" w:oddVBand="0" w:evenVBand="0" w:oddHBand="0" w:evenHBand="1" w:firstRowFirstColumn="0" w:firstRowLastColumn="0" w:lastRowFirstColumn="0" w:lastRowLastColumn="0"/>
-        </w:trPr>
-        <w:tc>
-          <w:tcPr>
-            <w:tcW w:w="2093" w:type="dxa"/>
-          </w:tcPr>
-          <w:p>
-            <w:pPr>
-              <w:rPr>
-                <w:lang w:val="fi-FI"/>
-              </w:rPr>
-            </w:pPr>
-            <w:proofErr w:type="spellStart"/>
-            <w:r>
-              <w:rPr>
-                <w:lang w:val="fi-FI"/>
-              </w:rPr>
-              <w:t>password</w:t>
-            </w:r>
-            <w:proofErr w:type="spellEnd"/>
-          </w:p>
-        </w:tc>
-        <w:tc>
-          <w:tcPr>
-            <w:tcW w:w="1843" w:type="dxa"/>
-          </w:tcPr>
-          <w:p>
-            <w:pPr>
-              <w:rPr>
-                <w:lang w:val="fi-FI"/>
-              </w:rPr>
-            </w:pPr>
-            <w:proofErr w:type="spellStart"/>
-            <w:r>
-              <w:rPr>
-                <w:lang w:val="fi-FI"/>
-              </w:rPr>
-              <w:t>String</w:t>
-            </w:r>
-            <w:proofErr w:type="spellEnd"/>
-          </w:p>
-        </w:tc>
-        <w:tc>
-          <w:tcPr>
-            <w:tcW w:w="5640" w:type="dxa"/>
-          </w:tcPr>
-          <w:p>
-            <w:pPr>
-              <w:rPr>
-                <w:lang w:val="fi-FI"/>
-              </w:rPr>
-            </w:pPr>
-            <w:r>
-              <w:rPr>
-                <w:lang w:val="fi-FI"/>
-              </w:rPr>
-              <w:t>Käyttäjän salasana</w:t>
-            </w:r>
+            <w:proofErr w:type="gramStart"/>
+            <w:r>
+              <w:rPr>
+                <w:lang w:val="fi-FI"/>
+              </w:rPr>
+              <w:t>Viite voittaneeseen tarjoukseen</w:t>
+            </w:r>
+            <w:proofErr w:type="gramEnd"/>
           </w:p>
         </w:tc>
       </w:tr>
       <w:tr>
         <w:trPr>
           <w:cnfStyle w:val="000000100000" w:firstRow="0" w:lastRow="0" w:firstColumn="0" w:lastColumn="0" w:oddVBand="0" w:evenVBand="0" w:oddHBand="1" w:evenHBand="0" w:firstRowFirstColumn="0" w:firstRowLastColumn="0" w:lastRowFirstColumn="0" w:lastRowLastColumn="0"/>
-        </w:trPr>
-        <w:tc>
-          <w:tcPr>
-            <w:tcW w:w="2093" w:type="dxa"/>
-          </w:tcPr>
-          <w:p>
-            <w:pPr>
-              <w:rPr>
-                <w:lang w:val="fi-FI"/>
-              </w:rPr>
-            </w:pPr>
-            <w:proofErr w:type="spellStart"/>
-            <w:r>
-              <w:rPr>
-                <w:lang w:val="fi-FI"/>
-              </w:rPr>
-              <w:t>Role</w:t>
-            </w:r>
-            <w:proofErr w:type="spellEnd"/>
-          </w:p>
-        </w:tc>
-        <w:tc>
-          <w:tcPr>
-            <w:tcW w:w="1843" w:type="dxa"/>
-          </w:tcPr>
-          <w:p>
-            <w:pPr>
-              <w:rPr>
-                <w:lang w:val="fi-FI"/>
-              </w:rPr>
-            </w:pPr>
-            <w:proofErr w:type="spellStart"/>
-            <w:r>
-              <w:rPr>
-                <w:lang w:val="fi-FI"/>
-              </w:rPr>
-              <w:t>String</w:t>
-            </w:r>
-            <w:proofErr w:type="spellEnd"/>
-          </w:p>
-        </w:tc>
-        <w:tc>
-          <w:tcPr>
-            <w:tcW w:w="5640" w:type="dxa"/>
-          </w:tcPr>
-          <w:p>
-            <w:pPr>
-              <w:rPr>
-                <w:lang w:val="fi-FI"/>
-              </w:rPr>
-            </w:pPr>
-            <w:r>
-              <w:rPr>
-                <w:lang w:val="fi-FI"/>
-              </w:rPr>
-              <w:t>Käyttäjän rooli (sovelluksessa staattinen ROLE_USER)</w:t>
-            </w:r>
-          </w:p>
-        </w:tc>
-      </w:tr>
-      <w:tr>
-        <w:trPr>
-          <w:cnfStyle w:val="000000010000" w:firstRow="0" w:lastRow="0" w:firstColumn="0" w:lastColumn="0" w:oddVBand="0" w:evenVBand="0" w:oddHBand="0" w:evenHBand="1" w:firstRowFirstColumn="0" w:firstRowLastColumn="0" w:lastRowFirstColumn="0" w:lastRowLastColumn="0"/>
         </w:trPr>
         <w:tc>
           <w:tcPr>
@@ -10553,27 +11133,33 @@
     </w:tbl>
     <w:p>
       <w:pPr>
+        <w:pStyle w:val="Heading3"/>
         <w:rPr>
           <w:lang w:val="fi-FI"/>
         </w:rPr>
       </w:pPr>
-    </w:p>
-    <w:p>
-      <w:pPr>
-        <w:pStyle w:val="Heading3"/>
+      <w:r>
         <w:rPr>
           <w:lang w:val="fi-FI"/>
         </w:rPr>
-      </w:pPr>
-      <w:bookmarkStart w:id="14" w:name="_Toc338320639"/>
+        <w:br/>
+      </w:r>
+      <w:bookmarkStart w:id="14" w:name="_Toc338406999"/>
       <w:r>
         <w:rPr>
           <w:lang w:val="fi-FI"/>
         </w:rPr>
-        <w:lastRenderedPageBreak/>
-        <w:t>Työ - Job</w:t>
+        <w:t xml:space="preserve">Tarjous - </w:t>
+      </w:r>
+      <w:proofErr w:type="spellStart"/>
+      <w:r>
+        <w:rPr>
+          <w:lang w:val="fi-FI"/>
+        </w:rPr>
+        <w:t>Offer</w:t>
       </w:r>
       <w:bookmarkEnd w:id="14"/>
+      <w:proofErr w:type="spellEnd"/>
     </w:p>
     <w:tbl>
       <w:tblPr>
@@ -10658,7 +11244,7 @@
           <w:p>
             <w:proofErr w:type="spellStart"/>
             <w:r>
-              <w:t>Työn</w:t>
+              <w:t>Tarjouksen</w:t>
             </w:r>
             <w:proofErr w:type="spellEnd"/>
             <w:r>
@@ -10689,9 +11275,19 @@
             <w:tcW w:w="2093" w:type="dxa"/>
           </w:tcPr>
           <w:p>
-            <w:r>
-              <w:t>title</w:t>
-            </w:r>
+            <w:pPr>
+              <w:rPr>
+                <w:lang w:val="fi-FI"/>
+              </w:rPr>
+            </w:pPr>
+            <w:proofErr w:type="spellStart"/>
+            <w:r>
+              <w:rPr>
+                <w:lang w:val="fi-FI"/>
+              </w:rPr>
+              <w:t>description</w:t>
+            </w:r>
+            <w:proofErr w:type="spellEnd"/>
           </w:p>
         </w:tc>
         <w:tc>
@@ -10699,9 +11295,19 @@
             <w:tcW w:w="1843" w:type="dxa"/>
           </w:tcPr>
           <w:p>
-            <w:r>
+            <w:pPr>
+              <w:rPr>
+                <w:lang w:val="fi-FI"/>
+              </w:rPr>
+            </w:pPr>
+            <w:proofErr w:type="spellStart"/>
+            <w:r>
+              <w:rPr>
+                <w:lang w:val="fi-FI"/>
+              </w:rPr>
               <w:t>String</w:t>
             </w:r>
+            <w:proofErr w:type="spellEnd"/>
           </w:p>
         </w:tc>
         <w:tc>
@@ -10718,7 +11324,7 @@
               <w:rPr>
                 <w:lang w:val="fi-FI"/>
               </w:rPr>
-              <w:t>Työn otsikko</w:t>
+              <w:t>Tarjouksen kuvaus</w:t>
             </w:r>
           </w:p>
         </w:tc>
@@ -10742,7 +11348,7 @@
               <w:rPr>
                 <w:lang w:val="fi-FI"/>
               </w:rPr>
-              <w:t>description</w:t>
+              <w:t>price</w:t>
             </w:r>
             <w:proofErr w:type="spellEnd"/>
           </w:p>
@@ -10762,7 +11368,7 @@
               <w:rPr>
                 <w:lang w:val="fi-FI"/>
               </w:rPr>
-              <w:t>String</w:t>
+              <w:t>Double</w:t>
             </w:r>
             <w:proofErr w:type="spellEnd"/>
           </w:p>
@@ -10781,7 +11387,7 @@
               <w:rPr>
                 <w:lang w:val="fi-FI"/>
               </w:rPr>
-              <w:t>Työn kuvaus</w:t>
+              <w:t>Hinta</w:t>
             </w:r>
           </w:p>
         </w:tc>
@@ -10805,7 +11411,7 @@
               <w:rPr>
                 <w:lang w:val="fi-FI"/>
               </w:rPr>
-              <w:t>expires</w:t>
+              <w:t>user_id</w:t>
             </w:r>
             <w:proofErr w:type="spellEnd"/>
           </w:p>
@@ -10825,7 +11431,7 @@
               <w:rPr>
                 <w:lang w:val="fi-FI"/>
               </w:rPr>
-              <w:t>Date</w:t>
+              <w:t>Integer</w:t>
             </w:r>
             <w:proofErr w:type="spellEnd"/>
           </w:p>
@@ -10844,7 +11450,7 @@
               <w:rPr>
                 <w:lang w:val="fi-FI"/>
               </w:rPr>
-              <w:t>Mihin asti ilmoitus on voimassa</w:t>
+              <w:t>Viite tarjouksen tekijään</w:t>
             </w:r>
           </w:p>
         </w:tc>
@@ -10863,12 +11469,14 @@
                 <w:lang w:val="fi-FI"/>
               </w:rPr>
             </w:pPr>
-            <w:r>
-              <w:rPr>
-                <w:lang w:val="fi-FI"/>
-              </w:rPr>
-              <w:t>status</w:t>
-            </w:r>
+            <w:proofErr w:type="spellStart"/>
+            <w:r>
+              <w:rPr>
+                <w:lang w:val="fi-FI"/>
+              </w:rPr>
+              <w:t>job_id</w:t>
+            </w:r>
+            <w:proofErr w:type="spellEnd"/>
           </w:p>
         </w:tc>
         <w:tc>
@@ -10901,85 +11509,18 @@
                 <w:lang w:val="fi-FI"/>
               </w:rPr>
             </w:pPr>
-            <w:proofErr w:type="gramStart"/>
-            <w:r>
-              <w:rPr>
-                <w:lang w:val="fi-FI"/>
-              </w:rPr>
-              <w:t>Koodiarvot (1=ilmoitettu, 2=hyväksytty, 3=vanhentunut)</w:t>
-            </w:r>
-            <w:proofErr w:type="gramEnd"/>
+            <w:r>
+              <w:rPr>
+                <w:lang w:val="fi-FI"/>
+              </w:rPr>
+              <w:t>Viite mihin työhön tarjous on tehty</w:t>
+            </w:r>
           </w:p>
         </w:tc>
       </w:tr>
       <w:tr>
         <w:trPr>
           <w:cnfStyle w:val="000000010000" w:firstRow="0" w:lastRow="0" w:firstColumn="0" w:lastColumn="0" w:oddVBand="0" w:evenVBand="0" w:oddHBand="0" w:evenHBand="1" w:firstRowFirstColumn="0" w:firstRowLastColumn="0" w:lastRowFirstColumn="0" w:lastRowLastColumn="0"/>
-        </w:trPr>
-        <w:tc>
-          <w:tcPr>
-            <w:tcW w:w="2093" w:type="dxa"/>
-          </w:tcPr>
-          <w:p>
-            <w:pPr>
-              <w:rPr>
-                <w:lang w:val="fi-FI"/>
-              </w:rPr>
-            </w:pPr>
-            <w:proofErr w:type="spellStart"/>
-            <w:r>
-              <w:rPr>
-                <w:lang w:val="fi-FI"/>
-              </w:rPr>
-              <w:t>offer_id</w:t>
-            </w:r>
-            <w:proofErr w:type="spellEnd"/>
-          </w:p>
-        </w:tc>
-        <w:tc>
-          <w:tcPr>
-            <w:tcW w:w="1843" w:type="dxa"/>
-          </w:tcPr>
-          <w:p>
-            <w:pPr>
-              <w:rPr>
-                <w:lang w:val="fi-FI"/>
-              </w:rPr>
-            </w:pPr>
-            <w:proofErr w:type="spellStart"/>
-            <w:r>
-              <w:rPr>
-                <w:lang w:val="fi-FI"/>
-              </w:rPr>
-              <w:t>Integer</w:t>
-            </w:r>
-            <w:proofErr w:type="spellEnd"/>
-          </w:p>
-        </w:tc>
-        <w:tc>
-          <w:tcPr>
-            <w:tcW w:w="5640" w:type="dxa"/>
-          </w:tcPr>
-          <w:p>
-            <w:pPr>
-              <w:rPr>
-                <w:lang w:val="fi-FI"/>
-              </w:rPr>
-            </w:pPr>
-            <w:proofErr w:type="gramStart"/>
-            <w:r>
-              <w:rPr>
-                <w:lang w:val="fi-FI"/>
-              </w:rPr>
-              <w:t>Viite voittaneeseen tarjoukseen</w:t>
-            </w:r>
-            <w:proofErr w:type="gramEnd"/>
-          </w:p>
-        </w:tc>
-      </w:tr>
-      <w:tr>
-        <w:trPr>
-          <w:cnfStyle w:val="000000100000" w:firstRow="0" w:lastRow="0" w:firstColumn="0" w:lastColumn="0" w:oddVBand="0" w:evenVBand="0" w:oddHBand="1" w:evenHBand="0" w:firstRowFirstColumn="0" w:firstRowLastColumn="0" w:lastRowFirstColumn="0" w:lastRowLastColumn="0"/>
         </w:trPr>
         <w:tc>
           <w:tcPr>
@@ -11051,30 +11592,31 @@
     </w:tbl>
     <w:p>
       <w:pPr>
+        <w:rPr>
+          <w:lang w:val="fi-FI"/>
+        </w:rPr>
+      </w:pPr>
+    </w:p>
+    <w:p>
+      <w:pPr>
         <w:pStyle w:val="Heading3"/>
         <w:rPr>
           <w:lang w:val="fi-FI"/>
         </w:rPr>
       </w:pPr>
-      <w:bookmarkStart w:id="15" w:name="_Toc338320640"/>
+      <w:bookmarkStart w:id="15" w:name="_Toc338407000"/>
       <w:r>
         <w:rPr>
           <w:lang w:val="fi-FI"/>
         </w:rPr>
-        <w:br/>
-      </w:r>
+        <w:t xml:space="preserve">Kysymys – </w:t>
+      </w:r>
+      <w:proofErr w:type="spellStart"/>
       <w:r>
         <w:rPr>
           <w:lang w:val="fi-FI"/>
         </w:rPr>
-        <w:t xml:space="preserve">Tarjous - </w:t>
-      </w:r>
-      <w:proofErr w:type="spellStart"/>
-      <w:r>
-        <w:rPr>
-          <w:lang w:val="fi-FI"/>
-        </w:rPr>
-        <w:t>Offer</w:t>
+        <w:t>Question</w:t>
       </w:r>
       <w:bookmarkEnd w:id="15"/>
       <w:proofErr w:type="spellEnd"/>
@@ -11162,7 +11704,7 @@
           <w:p>
             <w:proofErr w:type="spellStart"/>
             <w:r>
-              <w:t>Tarjouksen</w:t>
+              <w:t>Kysymyksen</w:t>
             </w:r>
             <w:proofErr w:type="spellEnd"/>
             <w:r>
@@ -11203,7 +11745,7 @@
               <w:rPr>
                 <w:lang w:val="fi-FI"/>
               </w:rPr>
-              <w:t>description</w:t>
+              <w:t>question</w:t>
             </w:r>
             <w:proofErr w:type="spellEnd"/>
           </w:p>
@@ -11242,7 +11784,7 @@
               <w:rPr>
                 <w:lang w:val="fi-FI"/>
               </w:rPr>
-              <w:t>Tarjouksen kuvaus</w:t>
+              <w:t>Varsinainen kysymys</w:t>
             </w:r>
           </w:p>
         </w:tc>
@@ -11266,7 +11808,7 @@
               <w:rPr>
                 <w:lang w:val="fi-FI"/>
               </w:rPr>
-              <w:t>price</w:t>
+              <w:t>answer</w:t>
             </w:r>
             <w:proofErr w:type="spellEnd"/>
           </w:p>
@@ -11286,7 +11828,7 @@
               <w:rPr>
                 <w:lang w:val="fi-FI"/>
               </w:rPr>
-              <w:t>Double</w:t>
+              <w:t>String</w:t>
             </w:r>
             <w:proofErr w:type="spellEnd"/>
           </w:p>
@@ -11305,7 +11847,13 @@
               <w:rPr>
                 <w:lang w:val="fi-FI"/>
               </w:rPr>
-              <w:t>Hinta</w:t>
+              <w:t>Vastaus</w:t>
+            </w:r>
+            <w:r>
+              <w:rPr>
+                <w:lang w:val="fi-FI"/>
+              </w:rPr>
+              <w:t xml:space="preserve"> kysymykseen</w:t>
             </w:r>
           </w:p>
         </w:tc>
@@ -11368,7 +11916,7 @@
               <w:rPr>
                 <w:lang w:val="fi-FI"/>
               </w:rPr>
-              <w:t>Viite tarjouksen tekijään</w:t>
+              <w:t>Viite kysymyksen esittäjään</w:t>
             </w:r>
           </w:p>
         </w:tc>
@@ -11431,7 +11979,7 @@
               <w:rPr>
                 <w:lang w:val="fi-FI"/>
               </w:rPr>
-              <w:t>Viite mihin työhön tarjous on tehty</w:t>
+              <w:t>Viite mille työlle kysymys on esitetty</w:t>
             </w:r>
           </w:p>
         </w:tc>
@@ -11522,19 +12070,25 @@
           <w:lang w:val="fi-FI"/>
         </w:rPr>
       </w:pPr>
-      <w:bookmarkStart w:id="16" w:name="_Toc338320641"/>
+      <w:bookmarkStart w:id="16" w:name="_Toc338407001"/>
       <w:r>
         <w:rPr>
           <w:lang w:val="fi-FI"/>
         </w:rPr>
-        <w:t xml:space="preserve">Kysymys – </w:t>
+        <w:t xml:space="preserve">Arvio </w:t>
+      </w:r>
+      <w:r>
+        <w:rPr>
+          <w:lang w:val="fi-FI"/>
+        </w:rPr>
+        <w:t xml:space="preserve">– </w:t>
       </w:r>
       <w:proofErr w:type="spellStart"/>
       <w:r>
         <w:rPr>
           <w:lang w:val="fi-FI"/>
         </w:rPr>
-        <w:t>Question</w:t>
+        <w:t>Review</w:t>
       </w:r>
       <w:bookmarkEnd w:id="16"/>
       <w:proofErr w:type="spellEnd"/>
@@ -11622,478 +12176,6 @@
           <w:p>
             <w:proofErr w:type="spellStart"/>
             <w:r>
-              <w:t>Kysymyksen</w:t>
-            </w:r>
-            <w:proofErr w:type="spellEnd"/>
-            <w:r>
-              <w:t xml:space="preserve"> </w:t>
-            </w:r>
-            <w:proofErr w:type="spellStart"/>
-            <w:r>
-              <w:t>yksilöivä</w:t>
-            </w:r>
-            <w:proofErr w:type="spellEnd"/>
-            <w:r>
-              <w:t xml:space="preserve"> </w:t>
-            </w:r>
-            <w:proofErr w:type="spellStart"/>
-            <w:r>
-              <w:t>tunniste</w:t>
-            </w:r>
-            <w:proofErr w:type="spellEnd"/>
-          </w:p>
-        </w:tc>
-      </w:tr>
-      <w:tr>
-        <w:trPr>
-          <w:cnfStyle w:val="000000010000" w:firstRow="0" w:lastRow="0" w:firstColumn="0" w:lastColumn="0" w:oddVBand="0" w:evenVBand="0" w:oddHBand="0" w:evenHBand="1" w:firstRowFirstColumn="0" w:firstRowLastColumn="0" w:lastRowFirstColumn="0" w:lastRowLastColumn="0"/>
-        </w:trPr>
-        <w:tc>
-          <w:tcPr>
-            <w:tcW w:w="2093" w:type="dxa"/>
-          </w:tcPr>
-          <w:p>
-            <w:pPr>
-              <w:rPr>
-                <w:lang w:val="fi-FI"/>
-              </w:rPr>
-            </w:pPr>
-            <w:proofErr w:type="spellStart"/>
-            <w:r>
-              <w:rPr>
-                <w:lang w:val="fi-FI"/>
-              </w:rPr>
-              <w:t>question</w:t>
-            </w:r>
-            <w:proofErr w:type="spellEnd"/>
-          </w:p>
-        </w:tc>
-        <w:tc>
-          <w:tcPr>
-            <w:tcW w:w="1843" w:type="dxa"/>
-          </w:tcPr>
-          <w:p>
-            <w:pPr>
-              <w:rPr>
-                <w:lang w:val="fi-FI"/>
-              </w:rPr>
-            </w:pPr>
-            <w:proofErr w:type="spellStart"/>
-            <w:r>
-              <w:rPr>
-                <w:lang w:val="fi-FI"/>
-              </w:rPr>
-              <w:t>String</w:t>
-            </w:r>
-            <w:proofErr w:type="spellEnd"/>
-          </w:p>
-        </w:tc>
-        <w:tc>
-          <w:tcPr>
-            <w:tcW w:w="5640" w:type="dxa"/>
-          </w:tcPr>
-          <w:p>
-            <w:pPr>
-              <w:rPr>
-                <w:lang w:val="fi-FI"/>
-              </w:rPr>
-            </w:pPr>
-            <w:r>
-              <w:rPr>
-                <w:lang w:val="fi-FI"/>
-              </w:rPr>
-              <w:t>Varsinainen kysymys</w:t>
-            </w:r>
-          </w:p>
-        </w:tc>
-      </w:tr>
-      <w:tr>
-        <w:trPr>
-          <w:cnfStyle w:val="000000100000" w:firstRow="0" w:lastRow="0" w:firstColumn="0" w:lastColumn="0" w:oddVBand="0" w:evenVBand="0" w:oddHBand="1" w:evenHBand="0" w:firstRowFirstColumn="0" w:firstRowLastColumn="0" w:lastRowFirstColumn="0" w:lastRowLastColumn="0"/>
-        </w:trPr>
-        <w:tc>
-          <w:tcPr>
-            <w:tcW w:w="2093" w:type="dxa"/>
-          </w:tcPr>
-          <w:p>
-            <w:pPr>
-              <w:rPr>
-                <w:lang w:val="fi-FI"/>
-              </w:rPr>
-            </w:pPr>
-            <w:proofErr w:type="spellStart"/>
-            <w:r>
-              <w:rPr>
-                <w:lang w:val="fi-FI"/>
-              </w:rPr>
-              <w:t>answer</w:t>
-            </w:r>
-            <w:proofErr w:type="spellEnd"/>
-          </w:p>
-        </w:tc>
-        <w:tc>
-          <w:tcPr>
-            <w:tcW w:w="1843" w:type="dxa"/>
-          </w:tcPr>
-          <w:p>
-            <w:pPr>
-              <w:rPr>
-                <w:lang w:val="fi-FI"/>
-              </w:rPr>
-            </w:pPr>
-            <w:proofErr w:type="spellStart"/>
-            <w:r>
-              <w:rPr>
-                <w:lang w:val="fi-FI"/>
-              </w:rPr>
-              <w:t>String</w:t>
-            </w:r>
-            <w:proofErr w:type="spellEnd"/>
-          </w:p>
-        </w:tc>
-        <w:tc>
-          <w:tcPr>
-            <w:tcW w:w="5640" w:type="dxa"/>
-          </w:tcPr>
-          <w:p>
-            <w:pPr>
-              <w:rPr>
-                <w:lang w:val="fi-FI"/>
-              </w:rPr>
-            </w:pPr>
-            <w:r>
-              <w:rPr>
-                <w:lang w:val="fi-FI"/>
-              </w:rPr>
-              <w:t>Vastaus</w:t>
-            </w:r>
-            <w:r>
-              <w:rPr>
-                <w:lang w:val="fi-FI"/>
-              </w:rPr>
-              <w:t xml:space="preserve"> kysymykseen</w:t>
-            </w:r>
-          </w:p>
-        </w:tc>
-      </w:tr>
-      <w:tr>
-        <w:trPr>
-          <w:cnfStyle w:val="000000010000" w:firstRow="0" w:lastRow="0" w:firstColumn="0" w:lastColumn="0" w:oddVBand="0" w:evenVBand="0" w:oddHBand="0" w:evenHBand="1" w:firstRowFirstColumn="0" w:firstRowLastColumn="0" w:lastRowFirstColumn="0" w:lastRowLastColumn="0"/>
-        </w:trPr>
-        <w:tc>
-          <w:tcPr>
-            <w:tcW w:w="2093" w:type="dxa"/>
-          </w:tcPr>
-          <w:p>
-            <w:pPr>
-              <w:rPr>
-                <w:lang w:val="fi-FI"/>
-              </w:rPr>
-            </w:pPr>
-            <w:proofErr w:type="spellStart"/>
-            <w:r>
-              <w:rPr>
-                <w:lang w:val="fi-FI"/>
-              </w:rPr>
-              <w:t>user_id</w:t>
-            </w:r>
-            <w:proofErr w:type="spellEnd"/>
-          </w:p>
-        </w:tc>
-        <w:tc>
-          <w:tcPr>
-            <w:tcW w:w="1843" w:type="dxa"/>
-          </w:tcPr>
-          <w:p>
-            <w:pPr>
-              <w:rPr>
-                <w:lang w:val="fi-FI"/>
-              </w:rPr>
-            </w:pPr>
-            <w:proofErr w:type="spellStart"/>
-            <w:r>
-              <w:rPr>
-                <w:lang w:val="fi-FI"/>
-              </w:rPr>
-              <w:t>Integer</w:t>
-            </w:r>
-            <w:proofErr w:type="spellEnd"/>
-          </w:p>
-        </w:tc>
-        <w:tc>
-          <w:tcPr>
-            <w:tcW w:w="5640" w:type="dxa"/>
-          </w:tcPr>
-          <w:p>
-            <w:pPr>
-              <w:rPr>
-                <w:lang w:val="fi-FI"/>
-              </w:rPr>
-            </w:pPr>
-            <w:r>
-              <w:rPr>
-                <w:lang w:val="fi-FI"/>
-              </w:rPr>
-              <w:t>Viite kysymyksen esittäjään</w:t>
-            </w:r>
-          </w:p>
-        </w:tc>
-      </w:tr>
-      <w:tr>
-        <w:trPr>
-          <w:cnfStyle w:val="000000100000" w:firstRow="0" w:lastRow="0" w:firstColumn="0" w:lastColumn="0" w:oddVBand="0" w:evenVBand="0" w:oddHBand="1" w:evenHBand="0" w:firstRowFirstColumn="0" w:firstRowLastColumn="0" w:lastRowFirstColumn="0" w:lastRowLastColumn="0"/>
-        </w:trPr>
-        <w:tc>
-          <w:tcPr>
-            <w:tcW w:w="2093" w:type="dxa"/>
-          </w:tcPr>
-          <w:p>
-            <w:pPr>
-              <w:rPr>
-                <w:lang w:val="fi-FI"/>
-              </w:rPr>
-            </w:pPr>
-            <w:proofErr w:type="spellStart"/>
-            <w:r>
-              <w:rPr>
-                <w:lang w:val="fi-FI"/>
-              </w:rPr>
-              <w:t>job_id</w:t>
-            </w:r>
-            <w:proofErr w:type="spellEnd"/>
-          </w:p>
-        </w:tc>
-        <w:tc>
-          <w:tcPr>
-            <w:tcW w:w="1843" w:type="dxa"/>
-          </w:tcPr>
-          <w:p>
-            <w:pPr>
-              <w:rPr>
-                <w:lang w:val="fi-FI"/>
-              </w:rPr>
-            </w:pPr>
-            <w:proofErr w:type="spellStart"/>
-            <w:r>
-              <w:rPr>
-                <w:lang w:val="fi-FI"/>
-              </w:rPr>
-              <w:t>Integer</w:t>
-            </w:r>
-            <w:proofErr w:type="spellEnd"/>
-          </w:p>
-        </w:tc>
-        <w:tc>
-          <w:tcPr>
-            <w:tcW w:w="5640" w:type="dxa"/>
-          </w:tcPr>
-          <w:p>
-            <w:pPr>
-              <w:rPr>
-                <w:lang w:val="fi-FI"/>
-              </w:rPr>
-            </w:pPr>
-            <w:r>
-              <w:rPr>
-                <w:lang w:val="fi-FI"/>
-              </w:rPr>
-              <w:t>Viite mille työlle kysymys on esitetty</w:t>
-            </w:r>
-          </w:p>
-        </w:tc>
-      </w:tr>
-      <w:tr>
-        <w:trPr>
-          <w:cnfStyle w:val="000000010000" w:firstRow="0" w:lastRow="0" w:firstColumn="0" w:lastColumn="0" w:oddVBand="0" w:evenVBand="0" w:oddHBand="0" w:evenHBand="1" w:firstRowFirstColumn="0" w:firstRowLastColumn="0" w:lastRowFirstColumn="0" w:lastRowLastColumn="0"/>
-        </w:trPr>
-        <w:tc>
-          <w:tcPr>
-            <w:tcW w:w="2093" w:type="dxa"/>
-          </w:tcPr>
-          <w:p>
-            <w:pPr>
-              <w:rPr>
-                <w:lang w:val="fi-FI"/>
-              </w:rPr>
-            </w:pPr>
-            <w:proofErr w:type="spellStart"/>
-            <w:r>
-              <w:rPr>
-                <w:lang w:val="fi-FI"/>
-              </w:rPr>
-              <w:t>c</w:t>
-            </w:r>
-            <w:r>
-              <w:rPr>
-                <w:lang w:val="fi-FI"/>
-              </w:rPr>
-              <w:t>reated</w:t>
-            </w:r>
-            <w:proofErr w:type="spellEnd"/>
-          </w:p>
-        </w:tc>
-        <w:tc>
-          <w:tcPr>
-            <w:tcW w:w="1843" w:type="dxa"/>
-          </w:tcPr>
-          <w:p>
-            <w:pPr>
-              <w:rPr>
-                <w:lang w:val="fi-FI"/>
-              </w:rPr>
-            </w:pPr>
-            <w:proofErr w:type="spellStart"/>
-            <w:r>
-              <w:rPr>
-                <w:lang w:val="fi-FI"/>
-              </w:rPr>
-              <w:t>Date</w:t>
-            </w:r>
-            <w:proofErr w:type="spellEnd"/>
-          </w:p>
-        </w:tc>
-        <w:tc>
-          <w:tcPr>
-            <w:tcW w:w="5640" w:type="dxa"/>
-          </w:tcPr>
-          <w:p>
-            <w:pPr>
-              <w:rPr>
-                <w:lang w:val="fi-FI"/>
-              </w:rPr>
-            </w:pPr>
-            <w:proofErr w:type="spellStart"/>
-            <w:r>
-              <w:rPr>
-                <w:lang w:val="fi-FI"/>
-              </w:rPr>
-              <w:t>Luontipvm</w:t>
-            </w:r>
-            <w:proofErr w:type="spellEnd"/>
-          </w:p>
-        </w:tc>
-      </w:tr>
-    </w:tbl>
-    <w:p>
-      <w:pPr>
-        <w:rPr>
-          <w:lang w:val="fi-FI"/>
-        </w:rPr>
-      </w:pPr>
-    </w:p>
-    <w:p>
-      <w:pPr>
-        <w:pStyle w:val="Heading3"/>
-        <w:rPr>
-          <w:lang w:val="fi-FI"/>
-        </w:rPr>
-      </w:pPr>
-      <w:bookmarkStart w:id="17" w:name="_Toc338320642"/>
-      <w:r>
-        <w:rPr>
-          <w:lang w:val="fi-FI"/>
-        </w:rPr>
-        <w:t xml:space="preserve">Arvio </w:t>
-      </w:r>
-      <w:r>
-        <w:rPr>
-          <w:lang w:val="fi-FI"/>
-        </w:rPr>
-        <w:t xml:space="preserve">– </w:t>
-      </w:r>
-      <w:bookmarkEnd w:id="17"/>
-      <w:proofErr w:type="spellStart"/>
-      <w:r>
-        <w:rPr>
-          <w:lang w:val="fi-FI"/>
-        </w:rPr>
-        <w:t>Review</w:t>
-      </w:r>
-      <w:proofErr w:type="spellEnd"/>
-    </w:p>
-    <w:tbl>
-      <w:tblPr>
-        <w:tblStyle w:val="LightGrid-Accent1"/>
-        <w:tblW w:w="0" w:type="auto"/>
-        <w:tblLook w:val="0420" w:firstRow="1" w:lastRow="0" w:firstColumn="0" w:lastColumn="0" w:noHBand="0" w:noVBand="1"/>
-      </w:tblPr>
-      <w:tblGrid>
-        <w:gridCol w:w="2093"/>
-        <w:gridCol w:w="1843"/>
-        <w:gridCol w:w="5640"/>
-      </w:tblGrid>
-      <w:tr>
-        <w:trPr>
-          <w:cnfStyle w:val="100000000000" w:firstRow="1" w:lastRow="0" w:firstColumn="0" w:lastColumn="0" w:oddVBand="0" w:evenVBand="0" w:oddHBand="0" w:evenHBand="0" w:firstRowFirstColumn="0" w:firstRowLastColumn="0" w:lastRowFirstColumn="0" w:lastRowLastColumn="0"/>
-        </w:trPr>
-        <w:tc>
-          <w:tcPr>
-            <w:tcW w:w="2093" w:type="dxa"/>
-          </w:tcPr>
-          <w:p>
-            <w:proofErr w:type="spellStart"/>
-            <w:r>
-              <w:t>Attribuutti</w:t>
-            </w:r>
-            <w:proofErr w:type="spellEnd"/>
-          </w:p>
-        </w:tc>
-        <w:tc>
-          <w:tcPr>
-            <w:tcW w:w="1843" w:type="dxa"/>
-          </w:tcPr>
-          <w:p>
-            <w:proofErr w:type="spellStart"/>
-            <w:r>
-              <w:t>Arvojoukko</w:t>
-            </w:r>
-            <w:proofErr w:type="spellEnd"/>
-          </w:p>
-        </w:tc>
-        <w:tc>
-          <w:tcPr>
-            <w:tcW w:w="5640" w:type="dxa"/>
-          </w:tcPr>
-          <w:p>
-            <w:proofErr w:type="spellStart"/>
-            <w:r>
-              <w:t>Kuvaus</w:t>
-            </w:r>
-            <w:proofErr w:type="spellEnd"/>
-          </w:p>
-        </w:tc>
-      </w:tr>
-      <w:tr>
-        <w:trPr>
-          <w:cnfStyle w:val="000000100000" w:firstRow="0" w:lastRow="0" w:firstColumn="0" w:lastColumn="0" w:oddVBand="0" w:evenVBand="0" w:oddHBand="1" w:evenHBand="0" w:firstRowFirstColumn="0" w:firstRowLastColumn="0" w:lastRowFirstColumn="0" w:lastRowLastColumn="0"/>
-        </w:trPr>
-        <w:tc>
-          <w:tcPr>
-            <w:tcW w:w="2093" w:type="dxa"/>
-          </w:tcPr>
-          <w:p>
-            <w:r>
-              <w:t>id</w:t>
-            </w:r>
-          </w:p>
-        </w:tc>
-        <w:tc>
-          <w:tcPr>
-            <w:tcW w:w="1843" w:type="dxa"/>
-          </w:tcPr>
-          <w:p>
-            <w:r>
-              <w:t>Integer</w:t>
-            </w:r>
-          </w:p>
-        </w:tc>
-        <w:tc>
-          <w:tcPr>
-            <w:tcW w:w="5640" w:type="dxa"/>
-          </w:tcPr>
-          <w:p>
-            <w:proofErr w:type="spellStart"/>
-            <w:r>
               <w:t>Arvion</w:t>
             </w:r>
             <w:proofErr w:type="spellEnd"/>
@@ -12533,15 +12615,14 @@
           <w:lang w:val="fi-FI"/>
         </w:rPr>
       </w:pPr>
-      <w:bookmarkStart w:id="18" w:name="_Toc338320643"/>
+      <w:bookmarkStart w:id="17" w:name="_Toc338407002"/>
       <w:r>
         <w:rPr>
           <w:lang w:val="fi-FI"/>
         </w:rPr>
-        <w:lastRenderedPageBreak/>
-        <w:t>Käyttöliittymän hahmotelma</w:t>
-      </w:r>
-      <w:bookmarkEnd w:id="18"/>
+        <w:t>Käyttöliittymä</w:t>
+      </w:r>
+      <w:bookmarkEnd w:id="17"/>
     </w:p>
     <w:p>
       <w:pPr>
@@ -12559,10 +12640,10 @@
     <w:p>
       <w:r>
         <w:object w:dxaOrig="15767" w:dyaOrig="7879">
-          <v:shape id="_x0000_i1025" type="#_x0000_t75" style="width:502.75pt;height:251.05pt" o:ole="">
+          <v:shape id="_x0000_i1027" type="#_x0000_t75" style="width:502.75pt;height:251.05pt" o:ole="">
             <v:imagedata r:id="rId13" o:title=""/>
           </v:shape>
-          <o:OLEObject Type="Embed" ProgID="Visio.Drawing.11" ShapeID="_x0000_i1025" DrawAspect="Content" ObjectID="_1412093019" r:id="rId14"/>
+          <o:OLEObject Type="Embed" ProgID="Visio.Drawing.11" ShapeID="_x0000_i1027" DrawAspect="Content" ObjectID="_1412246853" r:id="rId14"/>
         </w:object>
       </w:r>
     </w:p>
@@ -12627,611 +12708,1671 @@
           <w:lang w:val="fi-FI"/>
         </w:rPr>
       </w:pPr>
-      <w:bookmarkStart w:id="19" w:name="_Toc338320644"/>
+      <w:bookmarkStart w:id="18" w:name="_Toc338407003"/>
+      <w:bookmarkStart w:id="19" w:name="_GoBack"/>
+      <w:bookmarkEnd w:id="19"/>
       <w:r>
         <w:rPr>
           <w:lang w:val="fi-FI"/>
         </w:rPr>
         <w:t>Relaatiotietokantakaavio</w:t>
       </w:r>
-      <w:bookmarkEnd w:id="19"/>
+      <w:bookmarkEnd w:id="18"/>
     </w:p>
     <w:bookmarkEnd w:id="0"/>
     <w:p>
-      <w:pPr>
+      <w:r>
         <w:rPr>
           <w:lang w:val="fi-FI"/>
         </w:rPr>
-      </w:pPr>
-      <w:r>
-        <w:rPr>
-          <w:lang w:val="fi-FI"/>
-        </w:rPr>
         <w:t xml:space="preserve">Tässä kappaleessa on listattuna järjestelmässä tarvittavat tietokantataulut. </w:t>
       </w:r>
+      <w:proofErr w:type="spellStart"/>
       <w:proofErr w:type="gramStart"/>
       <w:r>
-        <w:rPr>
-          <w:lang w:val="fi-FI"/>
-        </w:rPr>
-        <w:t>Alla kyseiset tietokanta</w:t>
-      </w:r>
-      <w:r>
-        <w:rPr>
-          <w:lang w:val="fi-FI"/>
-        </w:rPr>
-        <w:t>taulut luontilauseina.</w:t>
+        <w:t>Alla</w:t>
+      </w:r>
+      <w:proofErr w:type="spellEnd"/>
+      <w:r>
+        <w:t xml:space="preserve"> </w:t>
+      </w:r>
+      <w:proofErr w:type="spellStart"/>
+      <w:r>
+        <w:t>kyseiset</w:t>
+      </w:r>
+      <w:proofErr w:type="spellEnd"/>
+      <w:r>
+        <w:t xml:space="preserve"> </w:t>
+      </w:r>
+      <w:proofErr w:type="spellStart"/>
+      <w:r>
+        <w:t>tietokanta</w:t>
+      </w:r>
+      <w:r>
+        <w:t>taulut</w:t>
+      </w:r>
+      <w:proofErr w:type="spellEnd"/>
+      <w:r>
+        <w:t xml:space="preserve"> </w:t>
+      </w:r>
+      <w:proofErr w:type="spellStart"/>
+      <w:r>
+        <w:t>luontilauseina</w:t>
+      </w:r>
+      <w:proofErr w:type="spellEnd"/>
+      <w:r>
+        <w:t>.</w:t>
       </w:r>
       <w:proofErr w:type="gramEnd"/>
     </w:p>
     <w:p>
-      <w:r>
-        <w:t xml:space="preserve">CREATE TABLE </w:t>
-      </w:r>
-      <w:r>
-        <w:t>person</w:t>
-      </w:r>
-      <w:r>
-        <w:t xml:space="preserve"> (</w:t>
-      </w:r>
-      <w:r>
-        <w:br/>
-      </w:r>
-      <w:r>
+      <w:pPr>
+        <w:pStyle w:val="NoSpacing"/>
+        <w:rPr>
+          <w:sz w:val="20"/>
+          <w:szCs w:val="20"/>
+        </w:rPr>
+      </w:pPr>
+      <w:r>
+        <w:rPr>
+          <w:sz w:val="20"/>
+          <w:szCs w:val="20"/>
+        </w:rPr>
+        <w:t>CREATE TABLE person (</w:t>
+      </w:r>
+    </w:p>
+    <w:p>
+      <w:pPr>
+        <w:pStyle w:val="NoSpacing"/>
+        <w:rPr>
+          <w:sz w:val="20"/>
+          <w:szCs w:val="20"/>
+        </w:rPr>
+      </w:pPr>
+      <w:r>
+        <w:rPr>
+          <w:sz w:val="20"/>
+          <w:szCs w:val="20"/>
+        </w:rPr>
         <w:tab/>
+      </w:r>
+      <w:proofErr w:type="gramStart"/>
+      <w:r>
+        <w:rPr>
+          <w:sz w:val="20"/>
+          <w:szCs w:val="20"/>
+        </w:rPr>
         <w:t>id</w:t>
       </w:r>
-      <w:r>
+      <w:proofErr w:type="gramEnd"/>
+      <w:r>
+        <w:rPr>
+          <w:sz w:val="20"/>
+          <w:szCs w:val="20"/>
+        </w:rPr>
         <w:tab/>
       </w:r>
       <w:r>
+        <w:rPr>
+          <w:sz w:val="20"/>
+          <w:szCs w:val="20"/>
+        </w:rPr>
         <w:tab/>
-        <w:t>integer PRIMARY KEY,</w:t>
-      </w:r>
-      <w:r>
-        <w:br/>
-      </w:r>
-      <w:r>
+        <w:t>serial PRIMARY KEY,</w:t>
+      </w:r>
+    </w:p>
+    <w:p>
+      <w:pPr>
+        <w:pStyle w:val="NoSpacing"/>
+        <w:rPr>
+          <w:sz w:val="20"/>
+          <w:szCs w:val="20"/>
+        </w:rPr>
+      </w:pPr>
+      <w:r>
+        <w:rPr>
+          <w:sz w:val="20"/>
+          <w:szCs w:val="20"/>
+        </w:rPr>
         <w:tab/>
       </w:r>
-      <w:r>
+      <w:proofErr w:type="gramStart"/>
+      <w:r>
+        <w:rPr>
+          <w:sz w:val="20"/>
+          <w:szCs w:val="20"/>
+        </w:rPr>
         <w:t>name</w:t>
       </w:r>
-      <w:r>
+      <w:proofErr w:type="gramEnd"/>
+      <w:r>
+        <w:rPr>
+          <w:sz w:val="20"/>
+          <w:szCs w:val="20"/>
+        </w:rPr>
         <w:tab/>
       </w:r>
       <w:r>
+        <w:rPr>
+          <w:sz w:val="20"/>
+          <w:szCs w:val="20"/>
+        </w:rPr>
+        <w:tab/>
+      </w:r>
+      <w:proofErr w:type="spellStart"/>
+      <w:r>
+        <w:rPr>
+          <w:sz w:val="20"/>
+          <w:szCs w:val="20"/>
+        </w:rPr>
+        <w:t>varchar</w:t>
+      </w:r>
+      <w:proofErr w:type="spellEnd"/>
+      <w:r>
+        <w:rPr>
+          <w:sz w:val="20"/>
+          <w:szCs w:val="20"/>
+        </w:rPr>
+        <w:t>(40) NOT NULL,</w:t>
+      </w:r>
+    </w:p>
+    <w:p>
+      <w:pPr>
+        <w:pStyle w:val="NoSpacing"/>
+        <w:rPr>
+          <w:sz w:val="20"/>
+          <w:szCs w:val="20"/>
+        </w:rPr>
+      </w:pPr>
+      <w:r>
+        <w:rPr>
+          <w:sz w:val="20"/>
+          <w:szCs w:val="20"/>
+        </w:rPr>
+        <w:tab/>
+      </w:r>
+      <w:proofErr w:type="gramStart"/>
+      <w:r>
+        <w:rPr>
+          <w:sz w:val="20"/>
+          <w:szCs w:val="20"/>
+        </w:rPr>
+        <w:t>email</w:t>
+      </w:r>
+      <w:proofErr w:type="gramEnd"/>
+      <w:r>
+        <w:rPr>
+          <w:sz w:val="20"/>
+          <w:szCs w:val="20"/>
+        </w:rPr>
+        <w:tab/>
+      </w:r>
+      <w:r>
+        <w:rPr>
+          <w:sz w:val="20"/>
+          <w:szCs w:val="20"/>
+        </w:rPr>
+        <w:tab/>
+      </w:r>
+      <w:proofErr w:type="spellStart"/>
+      <w:r>
+        <w:rPr>
+          <w:sz w:val="20"/>
+          <w:szCs w:val="20"/>
+        </w:rPr>
+        <w:t>varchar</w:t>
+      </w:r>
+      <w:proofErr w:type="spellEnd"/>
+      <w:r>
+        <w:rPr>
+          <w:sz w:val="20"/>
+          <w:szCs w:val="20"/>
+        </w:rPr>
+        <w:t>(30) NOT NULL UNIQUE,</w:t>
+      </w:r>
+    </w:p>
+    <w:p>
+      <w:pPr>
+        <w:pStyle w:val="NoSpacing"/>
+        <w:rPr>
+          <w:sz w:val="20"/>
+          <w:szCs w:val="20"/>
+        </w:rPr>
+      </w:pPr>
+      <w:r>
+        <w:rPr>
+          <w:sz w:val="20"/>
+          <w:szCs w:val="20"/>
+        </w:rPr>
+        <w:tab/>
+      </w:r>
+      <w:proofErr w:type="gramStart"/>
+      <w:r>
+        <w:rPr>
+          <w:sz w:val="20"/>
+          <w:szCs w:val="20"/>
+        </w:rPr>
+        <w:t>password</w:t>
+      </w:r>
+      <w:proofErr w:type="gramEnd"/>
+      <w:r>
+        <w:rPr>
+          <w:sz w:val="20"/>
+          <w:szCs w:val="20"/>
+        </w:rPr>
+        <w:tab/>
+      </w:r>
+      <w:proofErr w:type="spellStart"/>
+      <w:r>
+        <w:rPr>
+          <w:sz w:val="20"/>
+          <w:szCs w:val="20"/>
+        </w:rPr>
+        <w:t>varchar</w:t>
+      </w:r>
+      <w:proofErr w:type="spellEnd"/>
+      <w:r>
+        <w:rPr>
+          <w:sz w:val="20"/>
+          <w:szCs w:val="20"/>
+        </w:rPr>
+        <w:t>(20) NOT NULL,</w:t>
+      </w:r>
+    </w:p>
+    <w:p>
+      <w:pPr>
+        <w:pStyle w:val="NoSpacing"/>
+        <w:rPr>
+          <w:sz w:val="20"/>
+          <w:szCs w:val="20"/>
+        </w:rPr>
+      </w:pPr>
+      <w:r>
+        <w:rPr>
+          <w:sz w:val="20"/>
+          <w:szCs w:val="20"/>
+        </w:rPr>
+        <w:t xml:space="preserve">        </w:t>
+      </w:r>
+      <w:r>
+        <w:rPr>
+          <w:sz w:val="20"/>
+          <w:szCs w:val="20"/>
+        </w:rPr>
+        <w:tab/>
+      </w:r>
+      <w:proofErr w:type="gramStart"/>
+      <w:r>
+        <w:rPr>
+          <w:sz w:val="20"/>
+          <w:szCs w:val="20"/>
+        </w:rPr>
+        <w:t>role</w:t>
+      </w:r>
+      <w:proofErr w:type="gramEnd"/>
+      <w:r>
+        <w:rPr>
+          <w:sz w:val="20"/>
+          <w:szCs w:val="20"/>
+        </w:rPr>
+        <w:t xml:space="preserve">    </w:t>
+      </w:r>
+      <w:r>
+        <w:rPr>
+          <w:sz w:val="20"/>
+          <w:szCs w:val="20"/>
+        </w:rPr>
+        <w:tab/>
+      </w:r>
+      <w:r>
+        <w:rPr>
+          <w:sz w:val="20"/>
+          <w:szCs w:val="20"/>
+        </w:rPr>
+        <w:tab/>
+      </w:r>
+      <w:proofErr w:type="spellStart"/>
+      <w:r>
+        <w:rPr>
+          <w:sz w:val="20"/>
+          <w:szCs w:val="20"/>
+        </w:rPr>
+        <w:t>varchar</w:t>
+      </w:r>
+      <w:proofErr w:type="spellEnd"/>
+      <w:r>
+        <w:rPr>
+          <w:sz w:val="20"/>
+          <w:szCs w:val="20"/>
+        </w:rPr>
+        <w:t>(12) NOT NULL,</w:t>
+      </w:r>
+    </w:p>
+    <w:p>
+      <w:pPr>
+        <w:pStyle w:val="NoSpacing"/>
+        <w:rPr>
+          <w:sz w:val="20"/>
+          <w:szCs w:val="20"/>
+        </w:rPr>
+      </w:pPr>
+      <w:r>
+        <w:rPr>
+          <w:sz w:val="20"/>
+          <w:szCs w:val="20"/>
+        </w:rPr>
+        <w:tab/>
+      </w:r>
+      <w:proofErr w:type="gramStart"/>
+      <w:r>
+        <w:rPr>
+          <w:sz w:val="20"/>
+          <w:szCs w:val="20"/>
+        </w:rPr>
+        <w:t>status</w:t>
+      </w:r>
+      <w:proofErr w:type="gramEnd"/>
+      <w:r>
+        <w:rPr>
+          <w:sz w:val="20"/>
+          <w:szCs w:val="20"/>
+        </w:rPr>
+        <w:t xml:space="preserve">    </w:t>
+      </w:r>
+      <w:r>
+        <w:rPr>
+          <w:sz w:val="20"/>
+          <w:szCs w:val="20"/>
+        </w:rPr>
+        <w:tab/>
+      </w:r>
+      <w:r>
+        <w:rPr>
+          <w:sz w:val="20"/>
+          <w:szCs w:val="20"/>
+        </w:rPr>
+        <w:tab/>
+      </w:r>
+      <w:r>
+        <w:rPr>
+          <w:sz w:val="20"/>
+          <w:szCs w:val="20"/>
+        </w:rPr>
+        <w:t>integer NOT NULL,</w:t>
+      </w:r>
+    </w:p>
+    <w:p>
+      <w:pPr>
+        <w:pStyle w:val="NoSpacing"/>
+        <w:rPr>
+          <w:sz w:val="20"/>
+          <w:szCs w:val="20"/>
+        </w:rPr>
+      </w:pPr>
+      <w:r>
+        <w:rPr>
+          <w:sz w:val="20"/>
+          <w:szCs w:val="20"/>
+        </w:rPr>
+        <w:tab/>
+      </w:r>
+      <w:proofErr w:type="gramStart"/>
+      <w:r>
+        <w:rPr>
+          <w:sz w:val="20"/>
+          <w:szCs w:val="20"/>
+        </w:rPr>
+        <w:t>created</w:t>
+      </w:r>
+      <w:proofErr w:type="gramEnd"/>
+      <w:r>
+        <w:rPr>
+          <w:sz w:val="20"/>
+          <w:szCs w:val="20"/>
+        </w:rPr>
+        <w:tab/>
+      </w:r>
+      <w:r>
+        <w:rPr>
+          <w:sz w:val="20"/>
+          <w:szCs w:val="20"/>
+        </w:rPr>
+        <w:tab/>
+        <w:t>date NOT NULL</w:t>
+      </w:r>
+    </w:p>
+    <w:p>
+      <w:pPr>
+        <w:pStyle w:val="NoSpacing"/>
+        <w:rPr>
+          <w:sz w:val="20"/>
+          <w:szCs w:val="20"/>
+        </w:rPr>
+      </w:pPr>
+      <w:r>
+        <w:rPr>
+          <w:sz w:val="20"/>
+          <w:szCs w:val="20"/>
+        </w:rPr>
+        <w:t>);</w:t>
+      </w:r>
+    </w:p>
+    <w:p>
+      <w:pPr>
+        <w:pStyle w:val="NoSpacing"/>
+        <w:rPr>
+          <w:sz w:val="20"/>
+          <w:szCs w:val="20"/>
+        </w:rPr>
+      </w:pPr>
+      <w:r>
+        <w:rPr>
+          <w:sz w:val="20"/>
+          <w:szCs w:val="20"/>
+        </w:rPr>
+        <w:t>CREATE TABLE review (</w:t>
+      </w:r>
+    </w:p>
+    <w:p>
+      <w:pPr>
+        <w:pStyle w:val="NoSpacing"/>
+        <w:rPr>
+          <w:sz w:val="20"/>
+          <w:szCs w:val="20"/>
+        </w:rPr>
+      </w:pPr>
+      <w:r>
+        <w:rPr>
+          <w:sz w:val="20"/>
+          <w:szCs w:val="20"/>
+        </w:rPr>
+        <w:tab/>
+      </w:r>
+      <w:proofErr w:type="gramStart"/>
+      <w:r>
+        <w:rPr>
+          <w:sz w:val="20"/>
+          <w:szCs w:val="20"/>
+        </w:rPr>
+        <w:t>id</w:t>
+      </w:r>
+      <w:proofErr w:type="gramEnd"/>
+      <w:r>
+        <w:rPr>
+          <w:sz w:val="20"/>
+          <w:szCs w:val="20"/>
+        </w:rPr>
+        <w:tab/>
+      </w:r>
+      <w:r>
+        <w:rPr>
+          <w:sz w:val="20"/>
+          <w:szCs w:val="20"/>
+        </w:rPr>
+        <w:tab/>
+        <w:t>serial PRIMARY KEY,</w:t>
+      </w:r>
+    </w:p>
+    <w:p>
+      <w:pPr>
+        <w:pStyle w:val="NoSpacing"/>
+        <w:rPr>
+          <w:sz w:val="20"/>
+          <w:szCs w:val="20"/>
+        </w:rPr>
+      </w:pPr>
+      <w:r>
+        <w:rPr>
+          <w:sz w:val="20"/>
+          <w:szCs w:val="20"/>
+        </w:rPr>
         <w:tab/>
       </w:r>
       <w:proofErr w:type="spellStart"/>
       <w:proofErr w:type="gramStart"/>
       <w:r>
-        <w:t>varchar</w:t>
+        <w:rPr>
+          <w:sz w:val="20"/>
+          <w:szCs w:val="20"/>
+        </w:rPr>
+        <w:t>user_id</w:t>
       </w:r>
       <w:proofErr w:type="spellEnd"/>
-      <w:r>
-        <w:t>(</w:t>
-      </w:r>
       <w:proofErr w:type="gramEnd"/>
       <w:r>
-        <w:t>40) NOT NULL,</w:t>
-      </w:r>
-      <w:r>
-        <w:br/>
-      </w:r>
-      <w:r>
+        <w:rPr>
+          <w:sz w:val="20"/>
+          <w:szCs w:val="20"/>
+        </w:rPr>
         <w:tab/>
-        <w:t>email</w:t>
-      </w:r>
-      <w:r>
+      </w:r>
+      <w:r>
+        <w:rPr>
+          <w:sz w:val="20"/>
+          <w:szCs w:val="20"/>
+        </w:rPr>
         <w:tab/>
-      </w:r>
-      <w:r>
+        <w:t>integer NOT NULL references person,</w:t>
+      </w:r>
+    </w:p>
+    <w:p>
+      <w:pPr>
+        <w:pStyle w:val="NoSpacing"/>
+        <w:rPr>
+          <w:sz w:val="20"/>
+          <w:szCs w:val="20"/>
+        </w:rPr>
+      </w:pPr>
+      <w:r>
+        <w:rPr>
+          <w:sz w:val="20"/>
+          <w:szCs w:val="20"/>
+        </w:rPr>
         <w:tab/>
       </w:r>
       <w:proofErr w:type="spellStart"/>
-      <w:r>
-        <w:t>varchar</w:t>
+      <w:proofErr w:type="gramStart"/>
+      <w:r>
+        <w:rPr>
+          <w:sz w:val="20"/>
+          <w:szCs w:val="20"/>
+        </w:rPr>
+        <w:t>review_user_id</w:t>
       </w:r>
       <w:proofErr w:type="spellEnd"/>
-      <w:r>
-        <w:t>(30) NOT NULL,</w:t>
-      </w:r>
-      <w:r>
-        <w:br/>
-      </w:r>
-      <w:r>
+      <w:proofErr w:type="gramEnd"/>
+      <w:r>
+        <w:rPr>
+          <w:sz w:val="20"/>
+          <w:szCs w:val="20"/>
+        </w:rPr>
         <w:tab/>
-        <w:t>password</w:t>
-      </w:r>
-      <w:r>
+        <w:t>integer NOT NULL references person,</w:t>
+      </w:r>
+    </w:p>
+    <w:p>
+      <w:pPr>
+        <w:pStyle w:val="NoSpacing"/>
+        <w:rPr>
+          <w:sz w:val="20"/>
+          <w:szCs w:val="20"/>
+        </w:rPr>
+      </w:pPr>
+      <w:r>
+        <w:rPr>
+          <w:sz w:val="20"/>
+          <w:szCs w:val="20"/>
+        </w:rPr>
         <w:tab/>
       </w:r>
-      <w:proofErr w:type="spellStart"/>
-      <w:r>
-        <w:t>varchar</w:t>
-      </w:r>
-      <w:proofErr w:type="spellEnd"/>
-      <w:r>
-        <w:t>(20) NOT NULL,</w:t>
-      </w:r>
-      <w:r>
-        <w:br/>
-      </w:r>
-      <w:r>
+      <w:proofErr w:type="gramStart"/>
+      <w:r>
+        <w:rPr>
+          <w:sz w:val="20"/>
+          <w:szCs w:val="20"/>
+        </w:rPr>
+        <w:t>review</w:t>
+      </w:r>
+      <w:proofErr w:type="gramEnd"/>
+      <w:r>
+        <w:rPr>
+          <w:sz w:val="20"/>
+          <w:szCs w:val="20"/>
+        </w:rPr>
         <w:tab/>
+      </w:r>
+      <w:r>
+        <w:rPr>
+          <w:sz w:val="20"/>
+          <w:szCs w:val="20"/>
+        </w:rPr>
+        <w:tab/>
+        <w:t>text,</w:t>
+      </w:r>
+    </w:p>
+    <w:p>
+      <w:pPr>
+        <w:pStyle w:val="NoSpacing"/>
+        <w:rPr>
+          <w:sz w:val="20"/>
+          <w:szCs w:val="20"/>
+        </w:rPr>
+      </w:pPr>
+      <w:r>
+        <w:rPr>
+          <w:sz w:val="20"/>
+          <w:szCs w:val="20"/>
+        </w:rPr>
+        <w:tab/>
+      </w:r>
+      <w:proofErr w:type="gramStart"/>
+      <w:r>
+        <w:rPr>
+          <w:sz w:val="20"/>
+          <w:szCs w:val="20"/>
+        </w:rPr>
+        <w:t>rating</w:t>
+      </w:r>
+      <w:proofErr w:type="gramEnd"/>
+      <w:r>
+        <w:rPr>
+          <w:sz w:val="20"/>
+          <w:szCs w:val="20"/>
+        </w:rPr>
+        <w:tab/>
+      </w:r>
+      <w:r>
+        <w:rPr>
+          <w:sz w:val="20"/>
+          <w:szCs w:val="20"/>
+        </w:rPr>
+        <w:tab/>
+        <w:t>integer NOT NULL,</w:t>
+      </w:r>
+    </w:p>
+    <w:p>
+      <w:pPr>
+        <w:pStyle w:val="NoSpacing"/>
+        <w:rPr>
+          <w:sz w:val="20"/>
+          <w:szCs w:val="20"/>
+        </w:rPr>
+      </w:pPr>
+      <w:r>
+        <w:rPr>
+          <w:sz w:val="20"/>
+          <w:szCs w:val="20"/>
+        </w:rPr>
+        <w:lastRenderedPageBreak/>
+        <w:tab/>
+      </w:r>
+      <w:proofErr w:type="gramStart"/>
+      <w:r>
+        <w:rPr>
+          <w:sz w:val="20"/>
+          <w:szCs w:val="20"/>
+        </w:rPr>
         <w:t>created</w:t>
       </w:r>
-      <w:r>
+      <w:proofErr w:type="gramEnd"/>
+      <w:r>
+        <w:rPr>
+          <w:sz w:val="20"/>
+          <w:szCs w:val="20"/>
+        </w:rPr>
         <w:tab/>
       </w:r>
       <w:r>
+        <w:rPr>
+          <w:sz w:val="20"/>
+          <w:szCs w:val="20"/>
+        </w:rPr>
         <w:tab/>
         <w:t>date NOT NULL</w:t>
       </w:r>
-      <w:r>
-        <w:br/>
-      </w:r>
-      <w:r>
-        <w:t>);</w:t>
-      </w:r>
     </w:p>
     <w:p>
-      <w:r>
-        <w:t>CREATE TABLE review (</w:t>
-      </w:r>
-      <w:r>
-        <w:br/>
-      </w:r>
-      <w:r>
+      <w:pPr>
+        <w:pStyle w:val="NoSpacing"/>
+        <w:rPr>
+          <w:sz w:val="20"/>
+          <w:szCs w:val="20"/>
+        </w:rPr>
+      </w:pPr>
+      <w:r>
+        <w:rPr>
+          <w:sz w:val="20"/>
+          <w:szCs w:val="20"/>
+        </w:rPr>
+        <w:t>);</w:t>
+      </w:r>
+    </w:p>
+    <w:p>
+      <w:pPr>
+        <w:pStyle w:val="NoSpacing"/>
+        <w:rPr>
+          <w:sz w:val="20"/>
+          <w:szCs w:val="20"/>
+        </w:rPr>
+      </w:pPr>
+      <w:r>
+        <w:rPr>
+          <w:sz w:val="20"/>
+          <w:szCs w:val="20"/>
+        </w:rPr>
+        <w:t>CREATE TABLE job (</w:t>
+      </w:r>
+    </w:p>
+    <w:p>
+      <w:pPr>
+        <w:pStyle w:val="NoSpacing"/>
+        <w:rPr>
+          <w:sz w:val="20"/>
+          <w:szCs w:val="20"/>
+        </w:rPr>
+      </w:pPr>
+      <w:r>
+        <w:rPr>
+          <w:sz w:val="20"/>
+          <w:szCs w:val="20"/>
+        </w:rPr>
         <w:tab/>
+      </w:r>
+      <w:proofErr w:type="gramStart"/>
+      <w:r>
+        <w:rPr>
+          <w:sz w:val="20"/>
+          <w:szCs w:val="20"/>
+        </w:rPr>
         <w:t>id</w:t>
       </w:r>
-      <w:r>
+      <w:proofErr w:type="gramEnd"/>
+      <w:r>
+        <w:rPr>
+          <w:sz w:val="20"/>
+          <w:szCs w:val="20"/>
+        </w:rPr>
         <w:tab/>
       </w:r>
       <w:r>
+        <w:rPr>
+          <w:sz w:val="20"/>
+          <w:szCs w:val="20"/>
+        </w:rPr>
         <w:tab/>
         <w:t>serial PRIMARY KEY,</w:t>
       </w:r>
-      <w:r>
-        <w:br/>
-      </w:r>
-      <w:r>
+    </w:p>
+    <w:p>
+      <w:pPr>
+        <w:pStyle w:val="NoSpacing"/>
+        <w:rPr>
+          <w:sz w:val="20"/>
+          <w:szCs w:val="20"/>
+        </w:rPr>
+      </w:pPr>
+      <w:r>
+        <w:rPr>
+          <w:sz w:val="20"/>
+          <w:szCs w:val="20"/>
+        </w:rPr>
         <w:tab/>
       </w:r>
+      <w:proofErr w:type="gramStart"/>
+      <w:r>
+        <w:rPr>
+          <w:sz w:val="20"/>
+          <w:szCs w:val="20"/>
+        </w:rPr>
+        <w:t>title</w:t>
+      </w:r>
+      <w:proofErr w:type="gramEnd"/>
+      <w:r>
+        <w:rPr>
+          <w:sz w:val="20"/>
+          <w:szCs w:val="20"/>
+        </w:rPr>
+        <w:tab/>
+      </w:r>
+      <w:r>
+        <w:rPr>
+          <w:sz w:val="20"/>
+          <w:szCs w:val="20"/>
+        </w:rPr>
+        <w:tab/>
+      </w:r>
       <w:proofErr w:type="spellStart"/>
       <w:r>
-        <w:t>user_id</w:t>
+        <w:rPr>
+          <w:sz w:val="20"/>
+          <w:szCs w:val="20"/>
+        </w:rPr>
+        <w:t>varchar</w:t>
       </w:r>
       <w:proofErr w:type="spellEnd"/>
       <w:r>
+        <w:rPr>
+          <w:sz w:val="20"/>
+          <w:szCs w:val="20"/>
+        </w:rPr>
+        <w:t>(50) NOT NULL,</w:t>
+      </w:r>
+    </w:p>
+    <w:p>
+      <w:pPr>
+        <w:pStyle w:val="NoSpacing"/>
+        <w:rPr>
+          <w:sz w:val="20"/>
+          <w:szCs w:val="20"/>
+        </w:rPr>
+      </w:pPr>
+      <w:r>
+        <w:rPr>
+          <w:sz w:val="20"/>
+          <w:szCs w:val="20"/>
+        </w:rPr>
         <w:tab/>
       </w:r>
-      <w:r>
+      <w:proofErr w:type="gramStart"/>
+      <w:r>
+        <w:rPr>
+          <w:sz w:val="20"/>
+          <w:szCs w:val="20"/>
+        </w:rPr>
+        <w:t>description</w:t>
+      </w:r>
+      <w:proofErr w:type="gramEnd"/>
+      <w:r>
+        <w:rPr>
+          <w:sz w:val="20"/>
+          <w:szCs w:val="20"/>
+        </w:rPr>
+        <w:tab/>
+        <w:t>text,</w:t>
+      </w:r>
+    </w:p>
+    <w:p>
+      <w:pPr>
+        <w:pStyle w:val="NoSpacing"/>
+        <w:rPr>
+          <w:sz w:val="20"/>
+          <w:szCs w:val="20"/>
+        </w:rPr>
+      </w:pPr>
+      <w:r>
+        <w:rPr>
+          <w:sz w:val="20"/>
+          <w:szCs w:val="20"/>
+        </w:rPr>
+        <w:tab/>
+      </w:r>
+      <w:proofErr w:type="gramStart"/>
+      <w:r>
+        <w:rPr>
+          <w:sz w:val="20"/>
+          <w:szCs w:val="20"/>
+        </w:rPr>
+        <w:t>expires</w:t>
+      </w:r>
+      <w:proofErr w:type="gramEnd"/>
+      <w:r>
+        <w:rPr>
+          <w:sz w:val="20"/>
+          <w:szCs w:val="20"/>
+        </w:rPr>
+        <w:tab/>
+      </w:r>
+      <w:r>
+        <w:rPr>
+          <w:sz w:val="20"/>
+          <w:szCs w:val="20"/>
+        </w:rPr>
+        <w:tab/>
+        <w:t>date NOT NULL,</w:t>
+      </w:r>
+    </w:p>
+    <w:p>
+      <w:pPr>
+        <w:pStyle w:val="NoSpacing"/>
+        <w:rPr>
+          <w:sz w:val="20"/>
+          <w:szCs w:val="20"/>
+        </w:rPr>
+      </w:pPr>
+      <w:r>
+        <w:rPr>
+          <w:sz w:val="20"/>
+          <w:szCs w:val="20"/>
+        </w:rPr>
+        <w:tab/>
+      </w:r>
+      <w:proofErr w:type="gramStart"/>
+      <w:r>
+        <w:rPr>
+          <w:sz w:val="20"/>
+          <w:szCs w:val="20"/>
+        </w:rPr>
+        <w:t>status</w:t>
+      </w:r>
+      <w:proofErr w:type="gramEnd"/>
+      <w:r>
+        <w:rPr>
+          <w:sz w:val="20"/>
+          <w:szCs w:val="20"/>
+        </w:rPr>
+        <w:tab/>
+      </w:r>
+      <w:r>
+        <w:rPr>
+          <w:sz w:val="20"/>
+          <w:szCs w:val="20"/>
+        </w:rPr>
+        <w:tab/>
+        <w:t>integer NOT NULL,</w:t>
+      </w:r>
+      <w:r>
+        <w:rPr>
+          <w:sz w:val="20"/>
+          <w:szCs w:val="20"/>
+        </w:rPr>
+        <w:tab/>
+      </w:r>
+    </w:p>
+    <w:p>
+      <w:pPr>
+        <w:pStyle w:val="NoSpacing"/>
+        <w:rPr>
+          <w:sz w:val="20"/>
+          <w:szCs w:val="20"/>
+        </w:rPr>
+      </w:pPr>
+      <w:r>
+        <w:rPr>
+          <w:sz w:val="20"/>
+          <w:szCs w:val="20"/>
+        </w:rPr>
+        <w:tab/>
+      </w:r>
+      <w:proofErr w:type="spellStart"/>
+      <w:proofErr w:type="gramStart"/>
+      <w:r>
+        <w:rPr>
+          <w:sz w:val="20"/>
+          <w:szCs w:val="20"/>
+        </w:rPr>
+        <w:t>winning_offer_id</w:t>
+      </w:r>
+      <w:proofErr w:type="spellEnd"/>
+      <w:proofErr w:type="gramEnd"/>
+      <w:r>
+        <w:rPr>
+          <w:sz w:val="20"/>
+          <w:szCs w:val="20"/>
+        </w:rPr>
+        <w:tab/>
+        <w:t xml:space="preserve">integer, </w:t>
+      </w:r>
+      <w:r>
+        <w:rPr>
+          <w:sz w:val="20"/>
+          <w:szCs w:val="20"/>
+        </w:rPr>
+        <w:tab/>
+      </w:r>
+    </w:p>
+    <w:p>
+      <w:pPr>
+        <w:pStyle w:val="NoSpacing"/>
+        <w:rPr>
+          <w:sz w:val="20"/>
+          <w:szCs w:val="20"/>
+        </w:rPr>
+      </w:pPr>
+      <w:r>
+        <w:rPr>
+          <w:sz w:val="20"/>
+          <w:szCs w:val="20"/>
+        </w:rPr>
+        <w:tab/>
+      </w:r>
+      <w:proofErr w:type="gramStart"/>
+      <w:r>
+        <w:rPr>
+          <w:sz w:val="20"/>
+          <w:szCs w:val="20"/>
+        </w:rPr>
+        <w:t>review</w:t>
+      </w:r>
+      <w:proofErr w:type="gramEnd"/>
+      <w:r>
+        <w:rPr>
+          <w:sz w:val="20"/>
+          <w:szCs w:val="20"/>
+        </w:rPr>
+        <w:tab/>
+      </w:r>
+      <w:r>
+        <w:rPr>
+          <w:sz w:val="20"/>
+          <w:szCs w:val="20"/>
+        </w:rPr>
+        <w:tab/>
+        <w:t>integer references review,</w:t>
+      </w:r>
+    </w:p>
+    <w:p>
+      <w:pPr>
+        <w:pStyle w:val="NoSpacing"/>
+        <w:rPr>
+          <w:sz w:val="20"/>
+          <w:szCs w:val="20"/>
+        </w:rPr>
+      </w:pPr>
+      <w:r>
+        <w:rPr>
+          <w:sz w:val="20"/>
+          <w:szCs w:val="20"/>
+        </w:rPr>
+        <w:tab/>
+      </w:r>
+      <w:proofErr w:type="spellStart"/>
+      <w:proofErr w:type="gramStart"/>
+      <w:r>
+        <w:rPr>
+          <w:sz w:val="20"/>
+          <w:szCs w:val="20"/>
+        </w:rPr>
+        <w:t>owner_id</w:t>
+      </w:r>
+      <w:proofErr w:type="spellEnd"/>
+      <w:proofErr w:type="gramEnd"/>
+      <w:r>
+        <w:rPr>
+          <w:sz w:val="20"/>
+          <w:szCs w:val="20"/>
+        </w:rPr>
         <w:tab/>
         <w:t>integer NOT NULL references person,</w:t>
       </w:r>
-      <w:r>
-        <w:br/>
-      </w:r>
-      <w:r>
+    </w:p>
+    <w:p>
+      <w:pPr>
+        <w:pStyle w:val="NoSpacing"/>
+        <w:rPr>
+          <w:sz w:val="20"/>
+          <w:szCs w:val="20"/>
+        </w:rPr>
+      </w:pPr>
+      <w:r>
+        <w:rPr>
+          <w:sz w:val="20"/>
+          <w:szCs w:val="20"/>
+        </w:rPr>
         <w:tab/>
       </w:r>
+      <w:proofErr w:type="gramStart"/>
+      <w:r>
+        <w:rPr>
+          <w:sz w:val="20"/>
+          <w:szCs w:val="20"/>
+        </w:rPr>
+        <w:t>created</w:t>
+      </w:r>
+      <w:proofErr w:type="gramEnd"/>
+      <w:r>
+        <w:rPr>
+          <w:sz w:val="20"/>
+          <w:szCs w:val="20"/>
+        </w:rPr>
+        <w:tab/>
+      </w:r>
+      <w:r>
+        <w:rPr>
+          <w:sz w:val="20"/>
+          <w:szCs w:val="20"/>
+        </w:rPr>
+        <w:tab/>
+        <w:t>date NOT NULL</w:t>
+      </w:r>
+    </w:p>
+    <w:p>
+      <w:pPr>
+        <w:pStyle w:val="NoSpacing"/>
+        <w:rPr>
+          <w:sz w:val="20"/>
+          <w:szCs w:val="20"/>
+        </w:rPr>
+      </w:pPr>
+      <w:r>
+        <w:rPr>
+          <w:sz w:val="20"/>
+          <w:szCs w:val="20"/>
+        </w:rPr>
+        <w:t>);</w:t>
+      </w:r>
+    </w:p>
+    <w:p>
+      <w:pPr>
+        <w:pStyle w:val="NoSpacing"/>
+        <w:rPr>
+          <w:sz w:val="20"/>
+          <w:szCs w:val="20"/>
+        </w:rPr>
+      </w:pPr>
+      <w:r>
+        <w:rPr>
+          <w:sz w:val="20"/>
+          <w:szCs w:val="20"/>
+        </w:rPr>
+        <w:t>CREATE TABLE offer (</w:t>
+      </w:r>
+    </w:p>
+    <w:p>
+      <w:pPr>
+        <w:pStyle w:val="NoSpacing"/>
+        <w:rPr>
+          <w:sz w:val="20"/>
+          <w:szCs w:val="20"/>
+        </w:rPr>
+      </w:pPr>
+      <w:r>
+        <w:rPr>
+          <w:sz w:val="20"/>
+          <w:szCs w:val="20"/>
+        </w:rPr>
+        <w:tab/>
+      </w:r>
+      <w:proofErr w:type="gramStart"/>
+      <w:r>
+        <w:rPr>
+          <w:sz w:val="20"/>
+          <w:szCs w:val="20"/>
+        </w:rPr>
+        <w:t>id</w:t>
+      </w:r>
+      <w:proofErr w:type="gramEnd"/>
+      <w:r>
+        <w:rPr>
+          <w:sz w:val="20"/>
+          <w:szCs w:val="20"/>
+        </w:rPr>
+        <w:tab/>
+      </w:r>
+      <w:r>
+        <w:rPr>
+          <w:sz w:val="20"/>
+          <w:szCs w:val="20"/>
+        </w:rPr>
+        <w:tab/>
+        <w:t>serial PRIMARY KEY,</w:t>
+      </w:r>
+    </w:p>
+    <w:p>
+      <w:pPr>
+        <w:pStyle w:val="NoSpacing"/>
+        <w:rPr>
+          <w:sz w:val="20"/>
+          <w:szCs w:val="20"/>
+        </w:rPr>
+      </w:pPr>
+      <w:r>
+        <w:rPr>
+          <w:sz w:val="20"/>
+          <w:szCs w:val="20"/>
+        </w:rPr>
+        <w:tab/>
+      </w:r>
       <w:proofErr w:type="spellStart"/>
-      <w:r>
-        <w:t>review_user_id</w:t>
+      <w:proofErr w:type="gramStart"/>
+      <w:r>
+        <w:rPr>
+          <w:sz w:val="20"/>
+          <w:szCs w:val="20"/>
+        </w:rPr>
+        <w:t>job_id</w:t>
       </w:r>
       <w:proofErr w:type="spellEnd"/>
-      <w:r>
+      <w:proofErr w:type="gramEnd"/>
+      <w:r>
+        <w:rPr>
+          <w:sz w:val="20"/>
+          <w:szCs w:val="20"/>
+        </w:rPr>
+        <w:tab/>
+      </w:r>
+      <w:r>
+        <w:rPr>
+          <w:sz w:val="20"/>
+          <w:szCs w:val="20"/>
+        </w:rPr>
+        <w:tab/>
+        <w:t>integer NOT NULL references job,</w:t>
+      </w:r>
+    </w:p>
+    <w:p>
+      <w:pPr>
+        <w:pStyle w:val="NoSpacing"/>
+        <w:rPr>
+          <w:sz w:val="20"/>
+          <w:szCs w:val="20"/>
+        </w:rPr>
+      </w:pPr>
+      <w:r>
+        <w:rPr>
+          <w:sz w:val="20"/>
+          <w:szCs w:val="20"/>
+        </w:rPr>
+        <w:tab/>
+      </w:r>
+      <w:proofErr w:type="spellStart"/>
+      <w:proofErr w:type="gramStart"/>
+      <w:r>
+        <w:rPr>
+          <w:sz w:val="20"/>
+          <w:szCs w:val="20"/>
+        </w:rPr>
+        <w:t>user_id</w:t>
+      </w:r>
+      <w:proofErr w:type="spellEnd"/>
+      <w:proofErr w:type="gramEnd"/>
+      <w:r>
+        <w:rPr>
+          <w:sz w:val="20"/>
+          <w:szCs w:val="20"/>
+        </w:rPr>
+        <w:tab/>
+      </w:r>
+      <w:r>
+        <w:rPr>
+          <w:sz w:val="20"/>
+          <w:szCs w:val="20"/>
+        </w:rPr>
         <w:tab/>
         <w:t>integer NOT NULL references person,</w:t>
       </w:r>
-      <w:r>
-        <w:br/>
-      </w:r>
-      <w:r>
+    </w:p>
+    <w:p>
+      <w:pPr>
+        <w:pStyle w:val="NoSpacing"/>
+        <w:rPr>
+          <w:sz w:val="20"/>
+          <w:szCs w:val="20"/>
+        </w:rPr>
+      </w:pPr>
+      <w:r>
+        <w:rPr>
+          <w:sz w:val="20"/>
+          <w:szCs w:val="20"/>
+        </w:rPr>
         <w:tab/>
-        <w:t>review</w:t>
-      </w:r>
-      <w:r>
+      </w:r>
+      <w:proofErr w:type="gramStart"/>
+      <w:r>
+        <w:rPr>
+          <w:sz w:val="20"/>
+          <w:szCs w:val="20"/>
+        </w:rPr>
+        <w:t>price</w:t>
+      </w:r>
+      <w:proofErr w:type="gramEnd"/>
+      <w:r>
+        <w:rPr>
+          <w:sz w:val="20"/>
+          <w:szCs w:val="20"/>
+        </w:rPr>
         <w:tab/>
       </w:r>
       <w:r>
+        <w:rPr>
+          <w:sz w:val="20"/>
+          <w:szCs w:val="20"/>
+        </w:rPr>
+        <w:tab/>
+        <w:t>numeric NOT NULL,</w:t>
+      </w:r>
+    </w:p>
+    <w:p>
+      <w:pPr>
+        <w:pStyle w:val="NoSpacing"/>
+        <w:rPr>
+          <w:sz w:val="20"/>
+          <w:szCs w:val="20"/>
+        </w:rPr>
+      </w:pPr>
+      <w:r>
+        <w:rPr>
+          <w:sz w:val="20"/>
+          <w:szCs w:val="20"/>
+        </w:rPr>
+        <w:tab/>
+      </w:r>
+      <w:proofErr w:type="gramStart"/>
+      <w:r>
+        <w:rPr>
+          <w:sz w:val="20"/>
+          <w:szCs w:val="20"/>
+        </w:rPr>
+        <w:t>description</w:t>
+      </w:r>
+      <w:proofErr w:type="gramEnd"/>
+      <w:r>
+        <w:rPr>
+          <w:sz w:val="20"/>
+          <w:szCs w:val="20"/>
+        </w:rPr>
         <w:tab/>
         <w:t>text,</w:t>
       </w:r>
-      <w:r>
-        <w:br/>
-      </w:r>
-      <w:r>
+    </w:p>
+    <w:p>
+      <w:pPr>
+        <w:pStyle w:val="NoSpacing"/>
+        <w:rPr>
+          <w:sz w:val="20"/>
+          <w:szCs w:val="20"/>
+        </w:rPr>
+      </w:pPr>
+      <w:r>
+        <w:rPr>
+          <w:sz w:val="20"/>
+          <w:szCs w:val="20"/>
+        </w:rPr>
         <w:tab/>
-        <w:t>rating</w:t>
-      </w:r>
-      <w:r>
+      </w:r>
+      <w:proofErr w:type="gramStart"/>
+      <w:r>
+        <w:rPr>
+          <w:sz w:val="20"/>
+          <w:szCs w:val="20"/>
+        </w:rPr>
+        <w:t>created</w:t>
+      </w:r>
+      <w:proofErr w:type="gramEnd"/>
+      <w:r>
+        <w:rPr>
+          <w:sz w:val="20"/>
+          <w:szCs w:val="20"/>
+        </w:rPr>
         <w:tab/>
       </w:r>
       <w:r>
-        <w:tab/>
-        <w:t>integer NOT NULL,</w:t>
-      </w:r>
-      <w:r>
-        <w:br/>
-      </w:r>
-      <w:r>
-        <w:lastRenderedPageBreak/>
-        <w:tab/>
-        <w:t>created</w:t>
-      </w:r>
-      <w:r>
-        <w:tab/>
-      </w:r>
-      <w:r>
+        <w:rPr>
+          <w:sz w:val="20"/>
+          <w:szCs w:val="20"/>
+        </w:rPr>
         <w:tab/>
         <w:t>date NOT NULL</w:t>
       </w:r>
-      <w:r>
-        <w:br/>
-        <w:t>);</w:t>
-      </w:r>
     </w:p>
     <w:p>
-      <w:r>
-        <w:t>CREATE TABLE job (</w:t>
-      </w:r>
-      <w:r>
-        <w:br/>
-      </w:r>
-      <w:r>
+      <w:pPr>
+        <w:pStyle w:val="NoSpacing"/>
+        <w:rPr>
+          <w:sz w:val="20"/>
+          <w:szCs w:val="20"/>
+        </w:rPr>
+      </w:pPr>
+      <w:r>
+        <w:rPr>
+          <w:sz w:val="20"/>
+          <w:szCs w:val="20"/>
+        </w:rPr>
+        <w:t>);</w:t>
+      </w:r>
+    </w:p>
+    <w:p>
+      <w:pPr>
+        <w:pStyle w:val="NoSpacing"/>
+        <w:rPr>
+          <w:sz w:val="20"/>
+          <w:szCs w:val="20"/>
+        </w:rPr>
+      </w:pPr>
+      <w:r>
+        <w:rPr>
+          <w:sz w:val="20"/>
+          <w:szCs w:val="20"/>
+        </w:rPr>
+        <w:t>CREATE TABLE question (</w:t>
+      </w:r>
+    </w:p>
+    <w:p>
+      <w:pPr>
+        <w:pStyle w:val="NoSpacing"/>
+        <w:rPr>
+          <w:sz w:val="20"/>
+          <w:szCs w:val="20"/>
+        </w:rPr>
+      </w:pPr>
+      <w:r>
+        <w:rPr>
+          <w:sz w:val="20"/>
+          <w:szCs w:val="20"/>
+        </w:rPr>
         <w:tab/>
+      </w:r>
+      <w:proofErr w:type="gramStart"/>
+      <w:r>
+        <w:rPr>
+          <w:sz w:val="20"/>
+          <w:szCs w:val="20"/>
+        </w:rPr>
         <w:t>id</w:t>
       </w:r>
-      <w:r>
+      <w:proofErr w:type="gramEnd"/>
+      <w:r>
+        <w:rPr>
+          <w:sz w:val="20"/>
+          <w:szCs w:val="20"/>
+        </w:rPr>
         <w:tab/>
       </w:r>
       <w:r>
+        <w:rPr>
+          <w:sz w:val="20"/>
+          <w:szCs w:val="20"/>
+        </w:rPr>
         <w:tab/>
         <w:t>serial PRIMARY KEY,</w:t>
       </w:r>
-      <w:r>
-        <w:br/>
-      </w:r>
-      <w:r>
+    </w:p>
+    <w:p>
+      <w:pPr>
+        <w:pStyle w:val="NoSpacing"/>
+        <w:rPr>
+          <w:sz w:val="20"/>
+          <w:szCs w:val="20"/>
+        </w:rPr>
+      </w:pPr>
+      <w:r>
+        <w:rPr>
+          <w:sz w:val="20"/>
+          <w:szCs w:val="20"/>
+        </w:rPr>
         <w:tab/>
-        <w:t>title</w:t>
-      </w:r>
-      <w:r>
+      </w:r>
+      <w:proofErr w:type="spellStart"/>
+      <w:proofErr w:type="gramStart"/>
+      <w:r>
+        <w:rPr>
+          <w:sz w:val="20"/>
+          <w:szCs w:val="20"/>
+        </w:rPr>
+        <w:t>user_id</w:t>
+      </w:r>
+      <w:proofErr w:type="spellEnd"/>
+      <w:proofErr w:type="gramEnd"/>
+      <w:r>
+        <w:rPr>
+          <w:sz w:val="20"/>
+          <w:szCs w:val="20"/>
+        </w:rPr>
         <w:tab/>
       </w:r>
       <w:r>
-        <w:tab/>
-      </w:r>
-      <w:proofErr w:type="spellStart"/>
-      <w:r>
-        <w:t>varchar</w:t>
-      </w:r>
-      <w:proofErr w:type="spellEnd"/>
-      <w:r>
-        <w:t>(50) NOT NULL,</w:t>
-      </w:r>
-      <w:r>
-        <w:br/>
-      </w:r>
-      <w:r>
-        <w:tab/>
-        <w:t>description</w:t>
-      </w:r>
-      <w:r>
-        <w:tab/>
-      </w:r>
-      <w:proofErr w:type="spellStart"/>
-      <w:r>
-        <w:t>varchar</w:t>
-      </w:r>
-      <w:proofErr w:type="spellEnd"/>
-      <w:r>
-        <w:t>(50),</w:t>
-      </w:r>
-      <w:r>
-        <w:br/>
-      </w:r>
-      <w:r>
-        <w:tab/>
-        <w:t>expires</w:t>
-      </w:r>
-      <w:r>
-        <w:tab/>
-      </w:r>
-      <w:r>
-        <w:tab/>
-        <w:t>date NOT NULL,</w:t>
-      </w:r>
-      <w:r>
-        <w:br/>
-      </w:r>
-      <w:r>
-        <w:tab/>
-        <w:t>status</w:t>
-      </w:r>
-      <w:r>
-        <w:tab/>
-      </w:r>
-      <w:r>
-        <w:tab/>
-        <w:t>integer NOT NULL,</w:t>
-      </w:r>
-      <w:r>
-        <w:br/>
-      </w:r>
-      <w:r>
-        <w:tab/>
-      </w:r>
-      <w:proofErr w:type="spellStart"/>
-      <w:r>
-        <w:t>winning_offer_id</w:t>
-      </w:r>
-      <w:proofErr w:type="spellEnd"/>
-      <w:r>
-        <w:tab/>
-        <w:t>integer,</w:t>
-      </w:r>
-      <w:r>
-        <w:br/>
-      </w:r>
-      <w:r>
-        <w:tab/>
-        <w:t>review</w:t>
-      </w:r>
-      <w:r>
-        <w:tab/>
-      </w:r>
-      <w:r>
-        <w:tab/>
-        <w:t>integer references review,</w:t>
-      </w:r>
-      <w:r>
-        <w:br/>
-      </w:r>
-      <w:r>
-        <w:tab/>
-      </w:r>
-      <w:proofErr w:type="spellStart"/>
-      <w:r>
-        <w:t>owner_id</w:t>
-      </w:r>
-      <w:proofErr w:type="spellEnd"/>
-      <w:r>
+        <w:rPr>
+          <w:sz w:val="20"/>
+          <w:szCs w:val="20"/>
+        </w:rPr>
         <w:tab/>
         <w:t>integer NOT NULL references person,</w:t>
       </w:r>
-      <w:r>
-        <w:br/>
-      </w:r>
-      <w:r>
+    </w:p>
+    <w:p>
+      <w:pPr>
+        <w:pStyle w:val="NoSpacing"/>
+        <w:rPr>
+          <w:sz w:val="20"/>
+          <w:szCs w:val="20"/>
+        </w:rPr>
+      </w:pPr>
+      <w:r>
+        <w:rPr>
+          <w:sz w:val="20"/>
+          <w:szCs w:val="20"/>
+        </w:rPr>
         <w:tab/>
+      </w:r>
+      <w:proofErr w:type="spellStart"/>
+      <w:proofErr w:type="gramStart"/>
+      <w:r>
+        <w:rPr>
+          <w:sz w:val="20"/>
+          <w:szCs w:val="20"/>
+        </w:rPr>
+        <w:t>job_id</w:t>
+      </w:r>
+      <w:proofErr w:type="spellEnd"/>
+      <w:proofErr w:type="gramEnd"/>
+      <w:r>
+        <w:rPr>
+          <w:sz w:val="20"/>
+          <w:szCs w:val="20"/>
+        </w:rPr>
+        <w:tab/>
+      </w:r>
+      <w:r>
+        <w:rPr>
+          <w:sz w:val="20"/>
+          <w:szCs w:val="20"/>
+        </w:rPr>
+        <w:tab/>
+        <w:t>integer NOT NULL references job,</w:t>
+      </w:r>
+    </w:p>
+    <w:p>
+      <w:pPr>
+        <w:pStyle w:val="NoSpacing"/>
+        <w:rPr>
+          <w:sz w:val="20"/>
+          <w:szCs w:val="20"/>
+        </w:rPr>
+      </w:pPr>
+      <w:r>
+        <w:rPr>
+          <w:sz w:val="20"/>
+          <w:szCs w:val="20"/>
+        </w:rPr>
+        <w:t xml:space="preserve">       </w:t>
+      </w:r>
+      <w:r>
+        <w:rPr>
+          <w:sz w:val="20"/>
+          <w:szCs w:val="20"/>
+        </w:rPr>
+        <w:tab/>
+      </w:r>
+      <w:proofErr w:type="gramStart"/>
+      <w:r>
+        <w:rPr>
+          <w:sz w:val="20"/>
+          <w:szCs w:val="20"/>
+        </w:rPr>
+        <w:t>answer</w:t>
+      </w:r>
+      <w:proofErr w:type="gramEnd"/>
+      <w:r>
+        <w:rPr>
+          <w:sz w:val="20"/>
+          <w:szCs w:val="20"/>
+        </w:rPr>
+        <w:tab/>
+      </w:r>
+      <w:r>
+        <w:rPr>
+          <w:sz w:val="20"/>
+          <w:szCs w:val="20"/>
+        </w:rPr>
+        <w:tab/>
+        <w:t>text,</w:t>
+      </w:r>
+    </w:p>
+    <w:p>
+      <w:pPr>
+        <w:pStyle w:val="NoSpacing"/>
+        <w:rPr>
+          <w:sz w:val="20"/>
+          <w:szCs w:val="20"/>
+        </w:rPr>
+      </w:pPr>
+      <w:r>
+        <w:rPr>
+          <w:sz w:val="20"/>
+          <w:szCs w:val="20"/>
+        </w:rPr>
+        <w:tab/>
+      </w:r>
+      <w:proofErr w:type="gramStart"/>
+      <w:r>
+        <w:rPr>
+          <w:sz w:val="20"/>
+          <w:szCs w:val="20"/>
+        </w:rPr>
+        <w:t>question</w:t>
+      </w:r>
+      <w:proofErr w:type="gramEnd"/>
+      <w:r>
+        <w:rPr>
+          <w:sz w:val="20"/>
+          <w:szCs w:val="20"/>
+        </w:rPr>
+        <w:tab/>
+        <w:t>text NOT NULL,</w:t>
+      </w:r>
+    </w:p>
+    <w:p>
+      <w:pPr>
+        <w:pStyle w:val="NoSpacing"/>
+        <w:rPr>
+          <w:sz w:val="20"/>
+          <w:szCs w:val="20"/>
+        </w:rPr>
+      </w:pPr>
+      <w:r>
+        <w:rPr>
+          <w:sz w:val="20"/>
+          <w:szCs w:val="20"/>
+        </w:rPr>
+        <w:tab/>
+      </w:r>
+      <w:proofErr w:type="gramStart"/>
+      <w:r>
+        <w:rPr>
+          <w:sz w:val="20"/>
+          <w:szCs w:val="20"/>
+        </w:rPr>
         <w:t>created</w:t>
       </w:r>
-      <w:r>
+      <w:proofErr w:type="gramEnd"/>
+      <w:r>
+        <w:rPr>
+          <w:sz w:val="20"/>
+          <w:szCs w:val="20"/>
+        </w:rPr>
         <w:tab/>
       </w:r>
       <w:r>
+        <w:rPr>
+          <w:sz w:val="20"/>
+          <w:szCs w:val="20"/>
+        </w:rPr>
         <w:tab/>
         <w:t>date NOT NULL</w:t>
       </w:r>
-      <w:r>
-        <w:br/>
-        <w:t>);</w:t>
-      </w:r>
     </w:p>
     <w:p>
-      <w:r>
-        <w:t>CREATE TABLE offer (</w:t>
-      </w:r>
-      <w:r>
-        <w:br/>
-      </w:r>
-      <w:r>
-        <w:tab/>
-        <w:t>id</w:t>
-      </w:r>
-      <w:r>
-        <w:tab/>
-      </w:r>
-      <w:r>
-        <w:tab/>
-        <w:t>integer CONSTRAINT PRIMARY KEY,</w:t>
-      </w:r>
-      <w:r>
-        <w:br/>
-      </w:r>
-      <w:r>
-        <w:tab/>
-      </w:r>
-      <w:proofErr w:type="spellStart"/>
-      <w:r>
-        <w:t>job_id</w:t>
-      </w:r>
-      <w:proofErr w:type="spellEnd"/>
-      <w:r>
-        <w:tab/>
-      </w:r>
-      <w:r>
-        <w:tab/>
-        <w:t>integer NOT NULL references job,</w:t>
-      </w:r>
-      <w:r>
-        <w:br/>
-      </w:r>
-      <w:r>
-        <w:tab/>
-      </w:r>
-      <w:proofErr w:type="spellStart"/>
-      <w:r>
-        <w:t>user_id</w:t>
-      </w:r>
-      <w:proofErr w:type="spellEnd"/>
-      <w:r>
-        <w:tab/>
-      </w:r>
-      <w:r>
-        <w:tab/>
-        <w:t xml:space="preserve">integer NOT NULL references </w:t>
-      </w:r>
-      <w:r>
-        <w:t>person</w:t>
-      </w:r>
-      <w:r>
-        <w:t>,</w:t>
-      </w:r>
-      <w:r>
-        <w:br/>
-      </w:r>
-      <w:r>
-        <w:tab/>
-        <w:t>price</w:t>
-      </w:r>
-      <w:r>
-        <w:tab/>
-      </w:r>
-      <w:r>
-        <w:tab/>
-        <w:t>numeric NOT NULL,</w:t>
-      </w:r>
-      <w:r>
-        <w:br/>
-      </w:r>
-      <w:r>
-        <w:tab/>
-        <w:t>description</w:t>
-      </w:r>
-      <w:r>
-        <w:tab/>
-        <w:t>text,</w:t>
-      </w:r>
-      <w:r>
-        <w:br/>
-      </w:r>
-      <w:r>
-        <w:tab/>
-        <w:t>created</w:t>
-      </w:r>
-      <w:r>
-        <w:tab/>
-      </w:r>
-      <w:r>
-        <w:tab/>
-        <w:t>date NOT NULL</w:t>
-      </w:r>
-      <w:r>
-        <w:br/>
-      </w:r>
-      <w:r>
-        <w:t>);</w:t>
-      </w:r>
-    </w:p>
-    <w:p>
-      <w:r>
-        <w:t>CREATE TABLE question (</w:t>
-      </w:r>
-      <w:r>
-        <w:br/>
-      </w:r>
-      <w:r>
-        <w:tab/>
-        <w:t>id</w:t>
-      </w:r>
-      <w:r>
-        <w:tab/>
-      </w:r>
-      <w:r>
-        <w:tab/>
-        <w:t>integer CONSTRAINT PRIMARY KEY,</w:t>
-      </w:r>
-      <w:r>
-        <w:br/>
-      </w:r>
-      <w:r>
-        <w:tab/>
-      </w:r>
-      <w:proofErr w:type="spellStart"/>
-      <w:r>
-        <w:t>user_id</w:t>
-      </w:r>
-      <w:proofErr w:type="spellEnd"/>
-      <w:r>
-        <w:tab/>
-      </w:r>
-      <w:r>
-        <w:tab/>
-        <w:t xml:space="preserve">integer NOT NULL references </w:t>
-      </w:r>
-      <w:r>
-        <w:t>person</w:t>
-      </w:r>
-      <w:r>
-        <w:t>,</w:t>
-      </w:r>
-      <w:r>
-        <w:br/>
-      </w:r>
-      <w:r>
-        <w:tab/>
-      </w:r>
-      <w:proofErr w:type="spellStart"/>
-      <w:r>
-        <w:t>job_id</w:t>
-      </w:r>
-      <w:proofErr w:type="spellEnd"/>
-      <w:r>
-        <w:tab/>
-      </w:r>
-      <w:r>
-        <w:tab/>
-        <w:t>integer NOT NULL references job,</w:t>
-      </w:r>
-      <w:r>
-        <w:br/>
-      </w:r>
-      <w:r>
-        <w:tab/>
-        <w:t>question</w:t>
-      </w:r>
-      <w:r>
-        <w:tab/>
-        <w:t>text NOT NULL,</w:t>
-      </w:r>
-      <w:r>
-        <w:br/>
-        <w:t xml:space="preserve">              </w:t>
-      </w:r>
-      <w:r>
-        <w:t>answer</w:t>
-      </w:r>
-      <w:r>
-        <w:tab/>
-      </w:r>
-      <w:r>
-        <w:tab/>
-        <w:t>text,</w:t>
-      </w:r>
-      <w:r>
-        <w:br/>
-      </w:r>
-      <w:r>
-        <w:tab/>
-        <w:t>created</w:t>
-      </w:r>
-      <w:r>
-        <w:tab/>
-      </w:r>
-      <w:r>
-        <w:tab/>
-        <w:t>date NOT NULL</w:t>
-      </w:r>
-      <w:r>
-        <w:br/>
-      </w:r>
-      <w:r>
+      <w:pPr>
+        <w:pStyle w:val="NoSpacing"/>
+        <w:rPr>
+          <w:sz w:val="20"/>
+          <w:szCs w:val="20"/>
+        </w:rPr>
+      </w:pPr>
+      <w:r>
+        <w:rPr>
+          <w:sz w:val="20"/>
+          <w:szCs w:val="20"/>
+        </w:rPr>
         <w:t>);</w:t>
       </w:r>
     </w:p>
@@ -15402,6 +16543,15 @@
       <w:color w:val="4F81BD" w:themeColor="accent1"/>
     </w:rPr>
   </w:style>
+  <w:style w:type="paragraph" w:styleId="NoSpacing">
+    <w:name w:val="No Spacing"/>
+    <w:uiPriority w:val="1"/>
+    <w:qFormat/>
+    <w:rsid w:val="009C255D"/>
+    <w:pPr>
+      <w:spacing w:after="0" w:line="240" w:lineRule="auto"/>
+    </w:pPr>
+  </w:style>
 </w:styles>
 </file>
 
@@ -16368,6 +17518,15 @@
       <w:color w:val="4F81BD" w:themeColor="accent1"/>
     </w:rPr>
   </w:style>
+  <w:style w:type="paragraph" w:styleId="NoSpacing">
+    <w:name w:val="No Spacing"/>
+    <w:uiPriority w:val="1"/>
+    <w:qFormat/>
+    <w:rsid w:val="009C255D"/>
+    <w:pPr>
+      <w:spacing w:after="0" w:line="240" w:lineRule="auto"/>
+    </w:pPr>
+  </w:style>
 </w:styles>
 </file>
 
@@ -16661,7 +17820,7 @@
 </file>
 
 <file path=customXml/itemProps1.xml><?xml version="1.0" encoding="utf-8"?>
-<ds:datastoreItem xmlns:ds="http://schemas.openxmlformats.org/officeDocument/2006/customXml" ds:itemID="{FF13D3C5-058E-47DC-94F6-3F8DD39BA141}">
+<ds:datastoreItem xmlns:ds="http://schemas.openxmlformats.org/officeDocument/2006/customXml" ds:itemID="{06D702E6-D232-438C-8820-FA4D8A1B02C1}">
   <ds:schemaRefs>
     <ds:schemaRef ds:uri="http://schemas.openxmlformats.org/officeDocument/2006/bibliography"/>
   </ds:schemaRefs>

</xml_diff>